<commit_message>
add report for project_2_lab_2
</commit_message>
<xml_diff>
--- a/curse_project/project_2/Отчет по Verilog. Симоновский Д.Л. гр. 5130901_10101.docx
+++ b/curse_project/project_2/Отчет по Verilog. Симоновский Д.Л. гр. 5130901_10101.docx
@@ -337,58 +337,42 @@
           <w:szCs w:val="24"/>
         </w:rPr>
         <w:tab/>
-        <w:t>_____________</w:t>
-      </w:r>
-      <w:proofErr w:type="gramStart"/>
+        <w:t>______________</w:t>
+      </w:r>
       <w:r>
         <w:rPr>
           <w:rFonts w:ascii="Times New Roman" w:hAnsi="Times New Roman" w:cs="Times New Roman"/>
           <w:szCs w:val="24"/>
         </w:rPr>
-        <w:t>_</w:t>
+        <w:t xml:space="preserve">  </w:t>
       </w:r>
       <w:r>
         <w:rPr>
           <w:rFonts w:ascii="Times New Roman" w:hAnsi="Times New Roman" w:cs="Times New Roman"/>
           <w:szCs w:val="24"/>
         </w:rPr>
-        <w:t xml:space="preserve">  </w:t>
+        <w:t>Д</w:t>
       </w:r>
       <w:r>
         <w:rPr>
           <w:rFonts w:ascii="Times New Roman" w:hAnsi="Times New Roman" w:cs="Times New Roman"/>
           <w:szCs w:val="24"/>
         </w:rPr>
-        <w:t>Д</w:t>
+        <w:t>.</w:t>
       </w:r>
       <w:r>
         <w:rPr>
           <w:rFonts w:ascii="Times New Roman" w:hAnsi="Times New Roman" w:cs="Times New Roman"/>
           <w:szCs w:val="24"/>
         </w:rPr>
-        <w:t>.</w:t>
+        <w:t>Л</w:t>
       </w:r>
       <w:r>
         <w:rPr>
           <w:rFonts w:ascii="Times New Roman" w:hAnsi="Times New Roman" w:cs="Times New Roman"/>
           <w:szCs w:val="24"/>
         </w:rPr>
-        <w:t>Л</w:t>
-      </w:r>
-      <w:r>
-        <w:rPr>
-          <w:rFonts w:ascii="Times New Roman" w:hAnsi="Times New Roman" w:cs="Times New Roman"/>
-          <w:szCs w:val="24"/>
-        </w:rPr>
-        <w:t>.</w:t>
-      </w:r>
-      <w:proofErr w:type="gramEnd"/>
-      <w:r>
-        <w:rPr>
-          <w:rFonts w:ascii="Times New Roman" w:hAnsi="Times New Roman" w:cs="Times New Roman"/>
-          <w:szCs w:val="24"/>
-        </w:rPr>
-        <w:t xml:space="preserve"> </w:t>
+        <w:t xml:space="preserve">. </w:t>
       </w:r>
       <w:r>
         <w:rPr>
@@ -552,30 +536,14 @@
           <w:rFonts w:ascii="Times New Roman" w:hAnsi="Times New Roman" w:cs="Times New Roman"/>
           <w:szCs w:val="24"/>
         </w:rPr>
-        <w:t xml:space="preserve"> </w:t>
-      </w:r>
-      <w:proofErr w:type="gramStart"/>
+        <w:t xml:space="preserve">  </w:t>
+      </w:r>
       <w:r>
         <w:rPr>
           <w:rFonts w:ascii="Times New Roman" w:hAnsi="Times New Roman" w:cs="Times New Roman"/>
           <w:szCs w:val="24"/>
         </w:rPr>
-        <w:t xml:space="preserve"> </w:t>
-      </w:r>
-      <w:r>
-        <w:rPr>
-          <w:rFonts w:ascii="Times New Roman" w:hAnsi="Times New Roman" w:cs="Times New Roman"/>
-          <w:szCs w:val="24"/>
-        </w:rPr>
-        <w:t xml:space="preserve">  (</w:t>
-      </w:r>
-      <w:proofErr w:type="gramEnd"/>
-      <w:r>
-        <w:rPr>
-          <w:rFonts w:ascii="Times New Roman" w:hAnsi="Times New Roman" w:cs="Times New Roman"/>
-          <w:szCs w:val="24"/>
-        </w:rPr>
-        <w:t>подпись)</w:t>
+        <w:t xml:space="preserve">  (подпись)</w:t>
       </w:r>
     </w:p>
     <w:p>
@@ -835,7 +803,7 @@
           <w:pPr>
             <w:pStyle w:val="11"/>
             <w:tabs>
-              <w:tab w:val="left" w:pos="480"/>
+              <w:tab w:val="left" w:pos="720"/>
             </w:tabs>
             <w:rPr>
               <w:rFonts w:asciiTheme="minorHAnsi" w:eastAsiaTheme="minorEastAsia" w:hAnsiTheme="minorHAnsi" w:cstheme="minorBidi"/>
@@ -872,11 +840,10 @@
             </w:rPr>
             <w:fldChar w:fldCharType="separate"/>
           </w:r>
-          <w:hyperlink w:anchor="_Toc165980363" w:history="1">
+          <w:hyperlink w:anchor="_Toc165982703" w:history="1">
             <w:r>
               <w:rPr>
                 <w:rStyle w:val="a5"/>
-                <w:rFonts w:ascii="Times New Roman" w:hAnsi="Times New Roman" w:cs="Times New Roman"/>
                 <w:noProof/>
               </w:rPr>
               <w:t>1.</w:t>
@@ -897,7 +864,6 @@
             <w:r>
               <w:rPr>
                 <w:rStyle w:val="a5"/>
-                <w:rFonts w:ascii="Times New Roman" w:hAnsi="Times New Roman" w:cs="Times New Roman"/>
                 <w:noProof/>
               </w:rPr>
               <w:t>Список иллюстраций:</w:t>
@@ -918,7 +884,7 @@
               <w:rPr>
                 <w:noProof/>
               </w:rPr>
-              <w:instrText xml:space="preserve"> PAGEREF _Toc165980363 \h </w:instrText>
+              <w:instrText xml:space="preserve"> PAGEREF _Toc165982703 \h </w:instrText>
             </w:r>
             <w:r>
               <w:rPr>
@@ -951,7 +917,7 @@
           <w:pPr>
             <w:pStyle w:val="11"/>
             <w:tabs>
-              <w:tab w:val="left" w:pos="480"/>
+              <w:tab w:val="left" w:pos="720"/>
             </w:tabs>
             <w:rPr>
               <w:rFonts w:asciiTheme="minorHAnsi" w:eastAsiaTheme="minorEastAsia" w:hAnsiTheme="minorHAnsi" w:cstheme="minorBidi"/>
@@ -964,11 +930,10 @@
               <w14:ligatures w14:val="standardContextual"/>
             </w:rPr>
           </w:pPr>
-          <w:hyperlink w:anchor="_Toc165980364" w:history="1">
+          <w:hyperlink w:anchor="_Toc165982704" w:history="1">
             <w:r>
               <w:rPr>
                 <w:rStyle w:val="a5"/>
-                <w:rFonts w:ascii="Times New Roman" w:hAnsi="Times New Roman" w:cs="Times New Roman"/>
                 <w:noProof/>
               </w:rPr>
               <w:t>2.</w:t>
@@ -989,7 +954,6 @@
             <w:r>
               <w:rPr>
                 <w:rStyle w:val="a5"/>
-                <w:rFonts w:ascii="Times New Roman" w:hAnsi="Times New Roman" w:cs="Times New Roman"/>
                 <w:noProof/>
               </w:rPr>
               <w:t>Проект 1:</w:t>
@@ -1010,7 +974,7 @@
               <w:rPr>
                 <w:noProof/>
               </w:rPr>
-              <w:instrText xml:space="preserve"> PAGEREF _Toc165980364 \h </w:instrText>
+              <w:instrText xml:space="preserve"> PAGEREF _Toc165982704 \h </w:instrText>
             </w:r>
             <w:r>
               <w:rPr>
@@ -1055,7 +1019,7 @@
               <w14:ligatures w14:val="standardContextual"/>
             </w:rPr>
           </w:pPr>
-          <w:hyperlink w:anchor="_Toc165980365" w:history="1">
+          <w:hyperlink w:anchor="_Toc165982705" w:history="1">
             <w:r>
               <w:rPr>
                 <w:rStyle w:val="a5"/>
@@ -1097,7 +1061,7 @@
               <w:rPr>
                 <w:noProof/>
               </w:rPr>
-              <w:instrText xml:space="preserve"> PAGEREF _Toc165980365 \h </w:instrText>
+              <w:instrText xml:space="preserve"> PAGEREF _Toc165982705 \h </w:instrText>
             </w:r>
             <w:r>
               <w:rPr>
@@ -1142,7 +1106,7 @@
               <w14:ligatures w14:val="standardContextual"/>
             </w:rPr>
           </w:pPr>
-          <w:hyperlink w:anchor="_Toc165980366" w:history="1">
+          <w:hyperlink w:anchor="_Toc165982706" w:history="1">
             <w:r>
               <w:rPr>
                 <w:rStyle w:val="a5"/>
@@ -1184,7 +1148,7 @@
               <w:rPr>
                 <w:noProof/>
               </w:rPr>
-              <w:instrText xml:space="preserve"> PAGEREF _Toc165980366 \h </w:instrText>
+              <w:instrText xml:space="preserve"> PAGEREF _Toc165982706 \h </w:instrText>
             </w:r>
             <w:r>
               <w:rPr>
@@ -1217,7 +1181,7 @@
           <w:pPr>
             <w:pStyle w:val="11"/>
             <w:tabs>
-              <w:tab w:val="left" w:pos="480"/>
+              <w:tab w:val="left" w:pos="720"/>
             </w:tabs>
             <w:rPr>
               <w:rFonts w:asciiTheme="minorHAnsi" w:eastAsiaTheme="minorEastAsia" w:hAnsiTheme="minorHAnsi" w:cstheme="minorBidi"/>
@@ -1230,11 +1194,10 @@
               <w14:ligatures w14:val="standardContextual"/>
             </w:rPr>
           </w:pPr>
-          <w:hyperlink w:anchor="_Toc165980367" w:history="1">
+          <w:hyperlink w:anchor="_Toc165982707" w:history="1">
             <w:r>
               <w:rPr>
                 <w:rStyle w:val="a5"/>
-                <w:rFonts w:ascii="Times New Roman" w:hAnsi="Times New Roman" w:cs="Times New Roman"/>
                 <w:noProof/>
               </w:rPr>
               <w:t>3.</w:t>
@@ -1255,7 +1218,270 @@
             <w:r>
               <w:rPr>
                 <w:rStyle w:val="a5"/>
-                <w:rFonts w:ascii="Times New Roman" w:hAnsi="Times New Roman" w:cs="Times New Roman"/>
+                <w:noProof/>
+              </w:rPr>
+              <w:t>Проект 2:</w:t>
+            </w:r>
+            <w:r>
+              <w:rPr>
+                <w:noProof/>
+              </w:rPr>
+              <w:tab/>
+            </w:r>
+            <w:r>
+              <w:rPr>
+                <w:noProof/>
+              </w:rPr>
+              <w:fldChar w:fldCharType="begin"/>
+            </w:r>
+            <w:r>
+              <w:rPr>
+                <w:noProof/>
+              </w:rPr>
+              <w:instrText xml:space="preserve"> PAGEREF _Toc165982707 \h </w:instrText>
+            </w:r>
+            <w:r>
+              <w:rPr>
+                <w:noProof/>
+              </w:rPr>
+            </w:r>
+            <w:r>
+              <w:rPr>
+                <w:rFonts w:hint="eastAsia"/>
+                <w:noProof/>
+              </w:rPr>
+              <w:fldChar w:fldCharType="separate"/>
+            </w:r>
+            <w:r>
+              <w:rPr>
+                <w:rFonts w:hint="eastAsia"/>
+                <w:noProof/>
+              </w:rPr>
+              <w:t>15</w:t>
+            </w:r>
+            <w:r>
+              <w:rPr>
+                <w:noProof/>
+              </w:rPr>
+              <w:fldChar w:fldCharType="end"/>
+            </w:r>
+          </w:hyperlink>
+        </w:p>
+        <w:p>
+          <w:pPr>
+            <w:pStyle w:val="21"/>
+            <w:tabs>
+              <w:tab w:val="left" w:pos="880"/>
+              <w:tab w:val="right" w:leader="dot" w:pos="9628"/>
+            </w:tabs>
+            <w:rPr>
+              <w:rFonts w:asciiTheme="minorHAnsi" w:eastAsiaTheme="minorEastAsia" w:hAnsiTheme="minorHAnsi" w:cstheme="minorBidi"/>
+              <w:noProof/>
+              <w:sz w:val="22"/>
+              <w:szCs w:val="22"/>
+              <w:lang w:bidi="ar-SA"/>
+              <w14:ligatures w14:val="standardContextual"/>
+            </w:rPr>
+          </w:pPr>
+          <w:hyperlink w:anchor="_Toc165982708" w:history="1">
+            <w:r>
+              <w:rPr>
+                <w:rStyle w:val="a5"/>
+                <w:noProof/>
+              </w:rPr>
+              <w:t>3.1.</w:t>
+            </w:r>
+            <w:r>
+              <w:rPr>
+                <w:rFonts w:asciiTheme="minorHAnsi" w:eastAsiaTheme="minorEastAsia" w:hAnsiTheme="minorHAnsi" w:cstheme="minorBidi"/>
+                <w:noProof/>
+                <w:sz w:val="22"/>
+                <w:szCs w:val="22"/>
+                <w:lang w:bidi="ar-SA"/>
+                <w14:ligatures w14:val="standardContextual"/>
+              </w:rPr>
+              <w:tab/>
+            </w:r>
+            <w:r>
+              <w:rPr>
+                <w:rStyle w:val="a5"/>
+                <w:noProof/>
+              </w:rPr>
+              <w:t>Структура проекта:</w:t>
+            </w:r>
+            <w:r>
+              <w:rPr>
+                <w:noProof/>
+              </w:rPr>
+              <w:tab/>
+            </w:r>
+            <w:r>
+              <w:rPr>
+                <w:noProof/>
+              </w:rPr>
+              <w:fldChar w:fldCharType="begin"/>
+            </w:r>
+            <w:r>
+              <w:rPr>
+                <w:noProof/>
+              </w:rPr>
+              <w:instrText xml:space="preserve"> PAGEREF _Toc165982708 \h </w:instrText>
+            </w:r>
+            <w:r>
+              <w:rPr>
+                <w:noProof/>
+              </w:rPr>
+            </w:r>
+            <w:r>
+              <w:rPr>
+                <w:rFonts w:hint="eastAsia"/>
+                <w:noProof/>
+              </w:rPr>
+              <w:fldChar w:fldCharType="separate"/>
+            </w:r>
+            <w:r>
+              <w:rPr>
+                <w:rFonts w:hint="eastAsia"/>
+                <w:noProof/>
+              </w:rPr>
+              <w:t>15</w:t>
+            </w:r>
+            <w:r>
+              <w:rPr>
+                <w:noProof/>
+              </w:rPr>
+              <w:fldChar w:fldCharType="end"/>
+            </w:r>
+          </w:hyperlink>
+        </w:p>
+        <w:p>
+          <w:pPr>
+            <w:pStyle w:val="21"/>
+            <w:tabs>
+              <w:tab w:val="left" w:pos="880"/>
+              <w:tab w:val="right" w:leader="dot" w:pos="9628"/>
+            </w:tabs>
+            <w:rPr>
+              <w:rFonts w:asciiTheme="minorHAnsi" w:eastAsiaTheme="minorEastAsia" w:hAnsiTheme="minorHAnsi" w:cstheme="minorBidi"/>
+              <w:noProof/>
+              <w:sz w:val="22"/>
+              <w:szCs w:val="22"/>
+              <w:lang w:bidi="ar-SA"/>
+              <w14:ligatures w14:val="standardContextual"/>
+            </w:rPr>
+          </w:pPr>
+          <w:hyperlink w:anchor="_Toc165982709" w:history="1">
+            <w:r>
+              <w:rPr>
+                <w:rStyle w:val="a5"/>
+                <w:noProof/>
+              </w:rPr>
+              <w:t>3.2.</w:t>
+            </w:r>
+            <w:r>
+              <w:rPr>
+                <w:rFonts w:asciiTheme="minorHAnsi" w:eastAsiaTheme="minorEastAsia" w:hAnsiTheme="minorHAnsi" w:cstheme="minorBidi"/>
+                <w:noProof/>
+                <w:sz w:val="22"/>
+                <w:szCs w:val="22"/>
+                <w:lang w:bidi="ar-SA"/>
+                <w14:ligatures w14:val="standardContextual"/>
+              </w:rPr>
+              <w:tab/>
+            </w:r>
+            <w:r>
+              <w:rPr>
+                <w:rStyle w:val="a5"/>
+                <w:noProof/>
+              </w:rPr>
+              <w:t>Решение:</w:t>
+            </w:r>
+            <w:r>
+              <w:rPr>
+                <w:noProof/>
+              </w:rPr>
+              <w:tab/>
+            </w:r>
+            <w:r>
+              <w:rPr>
+                <w:noProof/>
+              </w:rPr>
+              <w:fldChar w:fldCharType="begin"/>
+            </w:r>
+            <w:r>
+              <w:rPr>
+                <w:noProof/>
+              </w:rPr>
+              <w:instrText xml:space="preserve"> PAGEREF _Toc165982709 \h </w:instrText>
+            </w:r>
+            <w:r>
+              <w:rPr>
+                <w:noProof/>
+              </w:rPr>
+            </w:r>
+            <w:r>
+              <w:rPr>
+                <w:rFonts w:hint="eastAsia"/>
+                <w:noProof/>
+              </w:rPr>
+              <w:fldChar w:fldCharType="separate"/>
+            </w:r>
+            <w:r>
+              <w:rPr>
+                <w:rFonts w:hint="eastAsia"/>
+                <w:noProof/>
+              </w:rPr>
+              <w:t>15</w:t>
+            </w:r>
+            <w:r>
+              <w:rPr>
+                <w:noProof/>
+              </w:rPr>
+              <w:fldChar w:fldCharType="end"/>
+            </w:r>
+          </w:hyperlink>
+        </w:p>
+        <w:p>
+          <w:pPr>
+            <w:pStyle w:val="11"/>
+            <w:tabs>
+              <w:tab w:val="left" w:pos="720"/>
+            </w:tabs>
+            <w:rPr>
+              <w:rFonts w:asciiTheme="minorHAnsi" w:eastAsiaTheme="minorEastAsia" w:hAnsiTheme="minorHAnsi" w:cstheme="minorBidi"/>
+              <w:b w:val="0"/>
+              <w:bCs w:val="0"/>
+              <w:noProof/>
+              <w:sz w:val="22"/>
+              <w:szCs w:val="22"/>
+              <w:lang w:bidi="ar-SA"/>
+              <w14:ligatures w14:val="standardContextual"/>
+            </w:rPr>
+          </w:pPr>
+          <w:hyperlink w:anchor="_Toc165982710" w:history="1">
+            <w:r>
+              <w:rPr>
+                <w:rStyle w:val="a5"/>
+                <w:noProof/>
+              </w:rPr>
+              <w:t>4.</w:t>
+            </w:r>
+            <w:r>
+              <w:rPr>
+                <w:rFonts w:asciiTheme="minorHAnsi" w:eastAsiaTheme="minorEastAsia" w:hAnsiTheme="minorHAnsi" w:cstheme="minorBidi"/>
+                <w:b w:val="0"/>
+                <w:bCs w:val="0"/>
+                <w:noProof/>
+                <w:sz w:val="22"/>
+                <w:szCs w:val="22"/>
+                <w:lang w:bidi="ar-SA"/>
+                <w14:ligatures w14:val="standardContextual"/>
+              </w:rPr>
+              <w:tab/>
+            </w:r>
+            <w:r>
+              <w:rPr>
+                <w:rStyle w:val="a5"/>
                 <w:noProof/>
               </w:rPr>
               <w:t>Вывод:</w:t>
@@ -1276,7 +1502,7 @@
               <w:rPr>
                 <w:noProof/>
               </w:rPr>
-              <w:instrText xml:space="preserve"> PAGEREF _Toc165980367 \h </w:instrText>
+              <w:instrText xml:space="preserve"> PAGEREF _Toc165982710 \h </w:instrText>
             </w:r>
             <w:r>
               <w:rPr>
@@ -1295,7 +1521,7 @@
                 <w:rFonts w:hint="eastAsia"/>
                 <w:noProof/>
               </w:rPr>
-              <w:t>14</w:t>
+              <w:t>15</w:t>
             </w:r>
             <w:r>
               <w:rPr>
@@ -1341,23 +1567,13 @@
     <w:p>
       <w:pPr>
         <w:pStyle w:val="1"/>
-        <w:spacing w:before="0" w:after="0" w:line="240" w:lineRule="auto"/>
-        <w:rPr>
-          <w:rFonts w:ascii="Times New Roman" w:hAnsi="Times New Roman" w:cs="Times New Roman"/>
-        </w:rPr>
-      </w:pPr>
-      <w:bookmarkStart w:id="1" w:name="_Toc165980363"/>
-      <w:r>
-        <w:rPr>
-          <w:rFonts w:ascii="Times New Roman" w:hAnsi="Times New Roman" w:cs="Times New Roman"/>
-        </w:rPr>
+      </w:pPr>
+      <w:bookmarkStart w:id="1" w:name="_Toc165982703"/>
+      <w:r>
         <w:lastRenderedPageBreak/>
         <w:t>Список иллюстраций</w:t>
       </w:r>
       <w:r>
-        <w:rPr>
-          <w:rFonts w:ascii="Times New Roman" w:hAnsi="Times New Roman" w:cs="Times New Roman"/>
-        </w:rPr>
         <w:t>:</w:t>
       </w:r>
       <w:bookmarkEnd w:id="1"/>
@@ -4894,30 +5110,26 @@
     <w:p>
       <w:pPr>
         <w:pStyle w:val="1"/>
-        <w:spacing w:before="0" w:after="0" w:line="240" w:lineRule="auto"/>
-        <w:rPr>
-          <w:rFonts w:ascii="Times New Roman" w:hAnsi="Times New Roman" w:cs="Times New Roman"/>
-        </w:rPr>
       </w:pPr>
       <w:bookmarkStart w:id="2" w:name="_Задание_lab4_1:"/>
       <w:bookmarkStart w:id="3" w:name="_Задание_lab6_1:"/>
-      <w:bookmarkStart w:id="4" w:name="_Toc165980364"/>
+      <w:bookmarkStart w:id="4" w:name="_Toc165982704"/>
+      <w:bookmarkStart w:id="5" w:name="_Ref165983023"/>
+      <w:bookmarkStart w:id="6" w:name="_Ref165983038"/>
+      <w:bookmarkStart w:id="7" w:name="_Ref165984844"/>
       <w:bookmarkEnd w:id="2"/>
       <w:bookmarkEnd w:id="3"/>
       <w:r>
-        <w:rPr>
-          <w:rFonts w:ascii="Times New Roman" w:hAnsi="Times New Roman" w:cs="Times New Roman"/>
-        </w:rPr>
         <w:lastRenderedPageBreak/>
         <w:t>Проект 1</w:t>
       </w:r>
       <w:r>
-        <w:rPr>
-          <w:rFonts w:ascii="Times New Roman" w:hAnsi="Times New Roman" w:cs="Times New Roman"/>
-        </w:rPr>
         <w:t>:</w:t>
       </w:r>
       <w:bookmarkEnd w:id="4"/>
+      <w:bookmarkEnd w:id="5"/>
+      <w:bookmarkEnd w:id="6"/>
+      <w:bookmarkEnd w:id="7"/>
     </w:p>
     <w:p>
       <w:pPr>
@@ -4964,6 +5176,7 @@
     <w:p>
       <w:pPr>
         <w:pStyle w:val="2"/>
+        <w:ind w:left="432"/>
         <w:rPr>
           <w:lang w:val="ru-RU"/>
         </w:rPr>
@@ -4974,14 +5187,14 @@
         </w:rPr>
         <w:t xml:space="preserve"> </w:t>
       </w:r>
-      <w:bookmarkStart w:id="5" w:name="_Toc165980365"/>
+      <w:bookmarkStart w:id="8" w:name="_Toc165982705"/>
       <w:r>
         <w:rPr>
           <w:lang w:val="ru-RU"/>
         </w:rPr>
         <w:t>Структура проекта:</w:t>
       </w:r>
-      <w:bookmarkEnd w:id="5"/>
+      <w:bookmarkEnd w:id="8"/>
     </w:p>
     <w:p>
       <w:pPr>
@@ -5064,8 +5277,8 @@
           <w:rFonts w:ascii="Times New Roman" w:hAnsi="Times New Roman" w:cs="Times New Roman"/>
         </w:rPr>
       </w:pPr>
-      <w:bookmarkStart w:id="6" w:name="_Ref164773869"/>
-      <w:bookmarkStart w:id="7" w:name="_Toc165980334"/>
+      <w:bookmarkStart w:id="9" w:name="_Ref164773869"/>
+      <w:bookmarkStart w:id="10" w:name="_Toc165980334"/>
       <w:r>
         <w:rPr>
           <w:rFonts w:ascii="Times New Roman" w:hAnsi="Times New Roman" w:cs="Times New Roman"/>
@@ -5140,14 +5353,14 @@
         </w:rPr>
         <w:fldChar w:fldCharType="end"/>
       </w:r>
-      <w:bookmarkEnd w:id="6"/>
+      <w:bookmarkEnd w:id="9"/>
       <w:r>
         <w:rPr>
           <w:rFonts w:ascii="Times New Roman" w:hAnsi="Times New Roman" w:cs="Times New Roman"/>
         </w:rPr>
         <w:t>. Структура разрабатываемого проекта.</w:t>
       </w:r>
-      <w:bookmarkEnd w:id="7"/>
+      <w:bookmarkEnd w:id="10"/>
     </w:p>
     <w:p>
       <w:pPr>
@@ -5191,18 +5404,17 @@
           <w:i w:val="0"/>
           <w:iCs w:val="0"/>
         </w:rPr>
-        <w:t xml:space="preserve">Опрос состояния кнопки </w:t>
-      </w:r>
-      <w:proofErr w:type="spellStart"/>
-      <w:r>
-        <w:rPr>
-          <w:rFonts w:ascii="Times New Roman" w:hAnsi="Times New Roman" w:cs="Times New Roman"/>
-          <w:i w:val="0"/>
-          <w:iCs w:val="0"/>
-        </w:rPr>
-        <w:t>pba</w:t>
-      </w:r>
-      <w:proofErr w:type="spellEnd"/>
+        <w:t>Опрос состояния кнопки pba</w:t>
+      </w:r>
+      <w:r>
+        <w:rPr>
+          <w:rFonts w:ascii="Times New Roman" w:hAnsi="Times New Roman" w:cs="Times New Roman"/>
+          <w:i w:val="0"/>
+          <w:iCs w:val="0"/>
+          <w:lang w:val="en-US"/>
+        </w:rPr>
+        <w:t>.</w:t>
+      </w:r>
     </w:p>
     <w:p>
       <w:pPr>
@@ -5228,6 +5440,14 @@
         </w:rPr>
         <w:t>Формирование на консоли сообщений о нажатой кнопке</w:t>
       </w:r>
+      <w:r>
+        <w:rPr>
+          <w:rFonts w:ascii="Times New Roman" w:hAnsi="Times New Roman" w:cs="Times New Roman"/>
+          <w:i w:val="0"/>
+          <w:iCs w:val="0"/>
+        </w:rPr>
+        <w:t>.</w:t>
+      </w:r>
     </w:p>
     <w:p>
       <w:pPr>
@@ -5251,41 +5471,7 @@
           <w:i w:val="0"/>
           <w:iCs w:val="0"/>
         </w:rPr>
-        <w:t xml:space="preserve">При каждом нажатии кнопки </w:t>
-      </w:r>
-      <w:proofErr w:type="spellStart"/>
-      <w:r>
-        <w:rPr>
-          <w:rFonts w:ascii="Times New Roman" w:hAnsi="Times New Roman" w:cs="Times New Roman"/>
-          <w:i w:val="0"/>
-          <w:iCs w:val="0"/>
-        </w:rPr>
-        <w:t>pba</w:t>
-      </w:r>
-      <w:proofErr w:type="spellEnd"/>
-      <w:r>
-        <w:rPr>
-          <w:rFonts w:ascii="Times New Roman" w:hAnsi="Times New Roman" w:cs="Times New Roman"/>
-          <w:i w:val="0"/>
-          <w:iCs w:val="0"/>
-        </w:rPr>
-        <w:t xml:space="preserve"> происходит изменение номера включенного светодиода от</w:t>
-      </w:r>
-      <w:r>
-        <w:rPr>
-          <w:rFonts w:ascii="Times New Roman" w:hAnsi="Times New Roman" w:cs="Times New Roman"/>
-          <w:i w:val="0"/>
-          <w:iCs w:val="0"/>
-        </w:rPr>
-        <w:t xml:space="preserve"> </w:t>
-      </w:r>
-      <w:r>
-        <w:rPr>
-          <w:rFonts w:ascii="Times New Roman" w:hAnsi="Times New Roman" w:cs="Times New Roman"/>
-          <w:i w:val="0"/>
-          <w:iCs w:val="0"/>
-        </w:rPr>
-        <w:t>led1 к led8 на одну позицию (с циклическим переходом от led8 к led1)</w:t>
+        <w:t>При каждом нажатии кнопки pba происходит изменение номера включенного светодиода от led1 к led8 на одну позицию (с циклическим переходом от led8 к led1)</w:t>
       </w:r>
       <w:r>
         <w:rPr>
@@ -5304,14 +5490,14 @@
           <w:lang w:val="ru-RU"/>
         </w:rPr>
       </w:pPr>
-      <w:bookmarkStart w:id="8" w:name="_Toc165980366"/>
+      <w:bookmarkStart w:id="11" w:name="_Toc165982706"/>
       <w:r>
         <w:rPr>
           <w:lang w:val="ru-RU"/>
         </w:rPr>
         <w:t>Решение:</w:t>
       </w:r>
-      <w:bookmarkEnd w:id="8"/>
+      <w:bookmarkEnd w:id="11"/>
     </w:p>
     <w:p>
       <w:pPr>
@@ -5381,6 +5567,7 @@
           <w:rFonts w:ascii="Times New Roman" w:hAnsi="Times New Roman" w:cs="Times New Roman"/>
           <w:i w:val="0"/>
           <w:iCs w:val="0"/>
+          <w:noProof/>
           <w:lang w:val="en-US"/>
         </w:rPr>
         <w:drawing>
@@ -5436,7 +5623,7 @@
           <w:rFonts w:ascii="Times New Roman" w:hAnsi="Times New Roman" w:cs="Times New Roman"/>
         </w:rPr>
       </w:pPr>
-      <w:bookmarkStart w:id="9" w:name="_Toc165980335"/>
+      <w:bookmarkStart w:id="12" w:name="_Toc165980335"/>
       <w:r>
         <w:rPr>
           <w:rFonts w:ascii="Times New Roman" w:hAnsi="Times New Roman" w:cs="Times New Roman"/>
@@ -5536,7 +5723,7 @@
         </w:rPr>
         <w:t>.</w:t>
       </w:r>
-      <w:bookmarkEnd w:id="9"/>
+      <w:bookmarkEnd w:id="12"/>
     </w:p>
     <w:p>
       <w:pPr>
@@ -5685,7 +5872,6 @@
         </w:rPr>
         <w:t xml:space="preserve">Начнем с модуля </w:t>
       </w:r>
-      <w:proofErr w:type="spellStart"/>
       <w:r>
         <w:rPr>
           <w:rFonts w:ascii="Times New Roman" w:hAnsi="Times New Roman" w:cs="Times New Roman"/>
@@ -5693,17 +5879,7 @@
           <w:iCs w:val="0"/>
           <w:lang w:val="en-US"/>
         </w:rPr>
-        <w:t>clk</w:t>
-      </w:r>
-      <w:proofErr w:type="spellEnd"/>
-      <w:r>
-        <w:rPr>
-          <w:rFonts w:ascii="Times New Roman" w:hAnsi="Times New Roman" w:cs="Times New Roman"/>
-          <w:i w:val="0"/>
-          <w:iCs w:val="0"/>
-          <w:lang w:val="en-US"/>
-        </w:rPr>
-        <w:t>:</w:t>
+        <w:t>clk:</w:t>
       </w:r>
     </w:p>
     <w:p>
@@ -5787,7 +5963,7 @@
           <w:rFonts w:ascii="Times New Roman" w:hAnsi="Times New Roman" w:cs="Times New Roman"/>
         </w:rPr>
       </w:pPr>
-      <w:bookmarkStart w:id="10" w:name="_Toc165980336"/>
+      <w:bookmarkStart w:id="13" w:name="_Toc165980336"/>
       <w:r>
         <w:rPr>
           <w:rFonts w:ascii="Times New Roman" w:hAnsi="Times New Roman" w:cs="Times New Roman"/>
@@ -5874,7 +6050,7 @@
         </w:rPr>
         <w:t>Настройки модуля счетчика.</w:t>
       </w:r>
-      <w:bookmarkEnd w:id="10"/>
+      <w:bookmarkEnd w:id="13"/>
     </w:p>
     <w:p>
       <w:pPr>
@@ -5895,7 +6071,6 @@
         </w:rPr>
         <w:t xml:space="preserve">Добавим модуль памяти для процессора </w:t>
       </w:r>
-      <w:proofErr w:type="spellStart"/>
       <w:r>
         <w:rPr>
           <w:rFonts w:ascii="Times New Roman" w:hAnsi="Times New Roman" w:cs="Times New Roman"/>
@@ -5905,7 +6080,6 @@
         </w:rPr>
         <w:t>Nios</w:t>
       </w:r>
-      <w:proofErr w:type="spellEnd"/>
       <w:r>
         <w:rPr>
           <w:rFonts w:ascii="Times New Roman" w:hAnsi="Times New Roman" w:cs="Times New Roman"/>
@@ -5963,6 +6137,7 @@
           <w:rFonts w:ascii="Times New Roman" w:hAnsi="Times New Roman" w:cs="Times New Roman"/>
           <w:i w:val="0"/>
           <w:iCs w:val="0"/>
+          <w:noProof/>
           <w:lang w:val="en-US"/>
         </w:rPr>
         <w:drawing>
@@ -6011,7 +6186,7 @@
           <w:rFonts w:ascii="Times New Roman" w:hAnsi="Times New Roman" w:cs="Times New Roman"/>
         </w:rPr>
       </w:pPr>
-      <w:bookmarkStart w:id="11" w:name="_Toc165980337"/>
+      <w:bookmarkStart w:id="14" w:name="_Toc165980337"/>
       <w:r>
         <w:rPr>
           <w:rFonts w:ascii="Times New Roman" w:hAnsi="Times New Roman" w:cs="Times New Roman"/>
@@ -6092,7 +6267,7 @@
         </w:rPr>
         <w:t>. Настройка модуля памяти.</w:t>
       </w:r>
-      <w:bookmarkEnd w:id="11"/>
+      <w:bookmarkEnd w:id="14"/>
     </w:p>
     <w:p>
       <w:pPr>
@@ -6137,6 +6312,7 @@
           <w:rFonts w:ascii="Times New Roman" w:hAnsi="Times New Roman" w:cs="Times New Roman"/>
           <w:i w:val="0"/>
           <w:iCs w:val="0"/>
+          <w:noProof/>
           <w:lang w:val="en-US"/>
         </w:rPr>
         <w:lastRenderedPageBreak/>
@@ -6186,7 +6362,7 @@
           <w:rFonts w:ascii="Times New Roman" w:hAnsi="Times New Roman" w:cs="Times New Roman"/>
         </w:rPr>
       </w:pPr>
-      <w:bookmarkStart w:id="12" w:name="_Toc165980338"/>
+      <w:bookmarkStart w:id="15" w:name="_Toc165980338"/>
       <w:r>
         <w:rPr>
           <w:rFonts w:ascii="Times New Roman" w:hAnsi="Times New Roman" w:cs="Times New Roman"/>
@@ -6273,7 +6449,7 @@
         </w:rPr>
         <w:t>Модуль ввода для светодиодов.</w:t>
       </w:r>
-      <w:bookmarkEnd w:id="12"/>
+      <w:bookmarkEnd w:id="15"/>
     </w:p>
     <w:p>
       <w:pPr>
@@ -6318,6 +6494,7 @@
           <w:rFonts w:ascii="Times New Roman" w:hAnsi="Times New Roman" w:cs="Times New Roman"/>
           <w:i w:val="0"/>
           <w:iCs w:val="0"/>
+          <w:noProof/>
           <w:lang w:val="en-US"/>
         </w:rPr>
         <w:drawing>
@@ -6366,7 +6543,7 @@
           <w:rFonts w:ascii="Times New Roman" w:hAnsi="Times New Roman" w:cs="Times New Roman"/>
         </w:rPr>
       </w:pPr>
-      <w:bookmarkStart w:id="13" w:name="_Toc165980339"/>
+      <w:bookmarkStart w:id="16" w:name="_Toc165980339"/>
       <w:r>
         <w:rPr>
           <w:rFonts w:ascii="Times New Roman" w:hAnsi="Times New Roman" w:cs="Times New Roman"/>
@@ -6453,7 +6630,7 @@
         </w:rPr>
         <w:t>Модуль ввода для кнопки.</w:t>
       </w:r>
-      <w:bookmarkEnd w:id="13"/>
+      <w:bookmarkEnd w:id="16"/>
     </w:p>
     <w:p>
       <w:pPr>
@@ -6507,6 +6684,7 @@
           <w:rFonts w:ascii="Times New Roman" w:hAnsi="Times New Roman" w:cs="Times New Roman"/>
           <w:i w:val="0"/>
           <w:iCs w:val="0"/>
+          <w:noProof/>
           <w:lang w:val="en-US"/>
         </w:rPr>
         <w:lastRenderedPageBreak/>
@@ -6556,7 +6734,7 @@
           <w:rFonts w:ascii="Times New Roman" w:hAnsi="Times New Roman" w:cs="Times New Roman"/>
         </w:rPr>
       </w:pPr>
-      <w:bookmarkStart w:id="14" w:name="_Toc165980340"/>
+      <w:bookmarkStart w:id="17" w:name="_Toc165980340"/>
       <w:r>
         <w:rPr>
           <w:rFonts w:ascii="Times New Roman" w:hAnsi="Times New Roman" w:cs="Times New Roman"/>
@@ -6663,7 +6841,7 @@
         </w:rPr>
         <w:t>.</w:t>
       </w:r>
-      <w:bookmarkEnd w:id="14"/>
+      <w:bookmarkEnd w:id="17"/>
     </w:p>
     <w:p>
       <w:pPr>
@@ -6740,6 +6918,7 @@
           <w:rFonts w:ascii="Times New Roman" w:hAnsi="Times New Roman" w:cs="Times New Roman"/>
           <w:i w:val="0"/>
           <w:iCs w:val="0"/>
+          <w:noProof/>
           <w:lang w:val="en-US"/>
         </w:rPr>
         <w:drawing>
@@ -6788,7 +6967,7 @@
           <w:rFonts w:ascii="Times New Roman" w:hAnsi="Times New Roman" w:cs="Times New Roman"/>
         </w:rPr>
       </w:pPr>
-      <w:bookmarkStart w:id="15" w:name="_Toc165980341"/>
+      <w:bookmarkStart w:id="18" w:name="_Toc165980341"/>
       <w:r>
         <w:rPr>
           <w:rFonts w:ascii="Times New Roman" w:hAnsi="Times New Roman" w:cs="Times New Roman"/>
@@ -6869,7 +7048,6 @@
         </w:rPr>
         <w:t xml:space="preserve">. Настройки вектора для </w:t>
       </w:r>
-      <w:proofErr w:type="spellStart"/>
       <w:r>
         <w:rPr>
           <w:rFonts w:ascii="Times New Roman" w:hAnsi="Times New Roman" w:cs="Times New Roman"/>
@@ -6877,7 +7055,6 @@
         </w:rPr>
         <w:t>Nios</w:t>
       </w:r>
-      <w:proofErr w:type="spellEnd"/>
       <w:r>
         <w:rPr>
           <w:rFonts w:ascii="Times New Roman" w:hAnsi="Times New Roman" w:cs="Times New Roman"/>
@@ -6897,7 +7074,7 @@
         </w:rPr>
         <w:t>.</w:t>
       </w:r>
-      <w:bookmarkEnd w:id="15"/>
+      <w:bookmarkEnd w:id="18"/>
     </w:p>
     <w:p>
       <w:pPr>
@@ -6984,6 +7161,7 @@
           <w:rFonts w:ascii="Times New Roman" w:hAnsi="Times New Roman" w:cs="Times New Roman"/>
           <w:i w:val="0"/>
           <w:iCs w:val="0"/>
+          <w:noProof/>
         </w:rPr>
         <w:drawing>
           <wp:inline distT="0" distB="0" distL="0" distR="0" wp14:anchorId="44D38042" wp14:editId="24692695">
@@ -7038,7 +7216,7 @@
           <w:rFonts w:ascii="Times New Roman" w:hAnsi="Times New Roman" w:cs="Times New Roman"/>
         </w:rPr>
       </w:pPr>
-      <w:bookmarkStart w:id="16" w:name="_Toc165980342"/>
+      <w:bookmarkStart w:id="19" w:name="_Toc165980342"/>
       <w:r>
         <w:rPr>
           <w:rFonts w:ascii="Times New Roman" w:hAnsi="Times New Roman" w:cs="Times New Roman"/>
@@ -7120,7 +7298,7 @@
         </w:rPr>
         <w:t>. Platform Designer.</w:t>
       </w:r>
-      <w:bookmarkEnd w:id="16"/>
+      <w:bookmarkEnd w:id="19"/>
     </w:p>
     <w:p>
       <w:pPr>
@@ -7175,6 +7353,7 @@
           <w:rFonts w:ascii="Times New Roman" w:hAnsi="Times New Roman" w:cs="Times New Roman"/>
           <w:i w:val="0"/>
           <w:iCs w:val="0"/>
+          <w:noProof/>
           <w:lang w:val="en-US"/>
         </w:rPr>
         <w:lastRenderedPageBreak/>
@@ -7222,9 +7401,10 @@
         <w:jc w:val="center"/>
         <w:rPr>
           <w:rFonts w:ascii="Times New Roman" w:hAnsi="Times New Roman" w:cs="Times New Roman"/>
-        </w:rPr>
-      </w:pPr>
-      <w:bookmarkStart w:id="17" w:name="_Toc165980343"/>
+          <w:lang w:val="en-US"/>
+        </w:rPr>
+      </w:pPr>
+      <w:bookmarkStart w:id="20" w:name="_Toc165980343"/>
       <w:r>
         <w:rPr>
           <w:rFonts w:ascii="Times New Roman" w:hAnsi="Times New Roman" w:cs="Times New Roman"/>
@@ -7327,6 +7507,7 @@
       <w:r>
         <w:rPr>
           <w:rFonts w:ascii="Times New Roman" w:hAnsi="Times New Roman" w:cs="Times New Roman"/>
+          <w:lang w:val="en-US"/>
         </w:rPr>
         <w:t xml:space="preserve"> </w:t>
       </w:r>
@@ -7339,6 +7520,7 @@
       <w:r>
         <w:rPr>
           <w:rFonts w:ascii="Times New Roman" w:hAnsi="Times New Roman" w:cs="Times New Roman"/>
+          <w:lang w:val="en-US"/>
         </w:rPr>
         <w:t xml:space="preserve"> </w:t>
       </w:r>
@@ -7352,6 +7534,7 @@
       <w:r>
         <w:rPr>
           <w:rFonts w:ascii="Times New Roman" w:hAnsi="Times New Roman" w:cs="Times New Roman"/>
+          <w:lang w:val="en-US"/>
         </w:rPr>
         <w:t xml:space="preserve"> </w:t>
       </w:r>
@@ -7365,10 +7548,11 @@
       <w:r>
         <w:rPr>
           <w:rFonts w:ascii="Times New Roman" w:hAnsi="Times New Roman" w:cs="Times New Roman"/>
+          <w:lang w:val="en-US"/>
         </w:rPr>
         <w:t>.</w:t>
       </w:r>
-      <w:bookmarkEnd w:id="17"/>
+      <w:bookmarkEnd w:id="20"/>
     </w:p>
     <w:p>
       <w:pPr>
@@ -7531,6 +7715,7 @@
           <w:rFonts w:ascii="Times New Roman" w:hAnsi="Times New Roman" w:cs="Times New Roman"/>
           <w:i w:val="0"/>
           <w:iCs w:val="0"/>
+          <w:noProof/>
           <w:lang w:val="en-US"/>
         </w:rPr>
         <w:drawing>
@@ -7579,7 +7764,7 @@
           <w:rFonts w:ascii="Times New Roman" w:hAnsi="Times New Roman" w:cs="Times New Roman"/>
         </w:rPr>
       </w:pPr>
-      <w:bookmarkStart w:id="18" w:name="_Toc165980344"/>
+      <w:bookmarkStart w:id="21" w:name="_Toc165980344"/>
       <w:r>
         <w:rPr>
           <w:rFonts w:ascii="Times New Roman" w:hAnsi="Times New Roman" w:cs="Times New Roman"/>
@@ -7686,7 +7871,7 @@
         </w:rPr>
         <w:t>.</w:t>
       </w:r>
-      <w:bookmarkEnd w:id="18"/>
+      <w:bookmarkEnd w:id="21"/>
     </w:p>
     <w:p>
       <w:pPr>
@@ -7743,7 +7928,6 @@
           <w:iCs w:val="0"/>
         </w:rPr>
       </w:pPr>
-      <w:proofErr w:type="spellStart"/>
       <w:r>
         <w:rPr>
           <w:rFonts w:ascii="Times New Roman" w:hAnsi="Times New Roman" w:cs="Times New Roman"/>
@@ -7753,7 +7937,6 @@
         </w:rPr>
         <w:t>rst</w:t>
       </w:r>
-      <w:proofErr w:type="spellEnd"/>
       <w:r>
         <w:rPr>
           <w:rFonts w:ascii="Times New Roman" w:hAnsi="Times New Roman" w:cs="Times New Roman"/>
@@ -7819,7 +8002,6 @@
         </w:rPr>
         <w:t xml:space="preserve">сброса процессора и памяти, а также передает сигнал сброса в </w:t>
       </w:r>
-      <w:proofErr w:type="spellStart"/>
       <w:r>
         <w:rPr>
           <w:rFonts w:ascii="Times New Roman" w:hAnsi="Times New Roman" w:cs="Times New Roman"/>
@@ -7829,7 +8011,6 @@
         </w:rPr>
         <w:t>rst</w:t>
       </w:r>
-      <w:proofErr w:type="spellEnd"/>
       <w:r>
         <w:rPr>
           <w:rFonts w:ascii="Times New Roman" w:hAnsi="Times New Roman" w:cs="Times New Roman"/>
@@ -7875,7 +8056,6 @@
           <w:iCs w:val="0"/>
         </w:rPr>
       </w:pPr>
-      <w:proofErr w:type="spellStart"/>
       <w:r>
         <w:rPr>
           <w:rFonts w:ascii="Times New Roman" w:hAnsi="Times New Roman" w:cs="Times New Roman"/>
@@ -7885,7 +8065,6 @@
         </w:rPr>
         <w:t>irq</w:t>
       </w:r>
-      <w:proofErr w:type="spellEnd"/>
       <w:r>
         <w:rPr>
           <w:rFonts w:ascii="Times New Roman" w:hAnsi="Times New Roman" w:cs="Times New Roman"/>
@@ -8165,6 +8344,7 @@
           <w:rFonts w:ascii="Times New Roman" w:hAnsi="Times New Roman" w:cs="Times New Roman"/>
           <w:i w:val="0"/>
           <w:iCs w:val="0"/>
+          <w:noProof/>
           <w:lang w:val="en-US"/>
         </w:rPr>
         <w:lastRenderedPageBreak/>
@@ -8214,7 +8394,7 @@
           <w:rFonts w:ascii="Times New Roman" w:hAnsi="Times New Roman" w:cs="Times New Roman"/>
         </w:rPr>
       </w:pPr>
-      <w:bookmarkStart w:id="19" w:name="_Toc165980345"/>
+      <w:bookmarkStart w:id="22" w:name="_Toc165980345"/>
       <w:r>
         <w:rPr>
           <w:rFonts w:ascii="Times New Roman" w:hAnsi="Times New Roman" w:cs="Times New Roman"/>
@@ -8321,7 +8501,7 @@
         </w:rPr>
         <w:t>.</w:t>
       </w:r>
-      <w:bookmarkEnd w:id="19"/>
+      <w:bookmarkEnd w:id="22"/>
     </w:p>
     <w:p>
       <w:pPr>
@@ -8412,6 +8592,7 @@
           <w:rFonts w:ascii="Times New Roman" w:hAnsi="Times New Roman" w:cs="Times New Roman"/>
           <w:i w:val="0"/>
           <w:iCs w:val="0"/>
+          <w:noProof/>
           <w:lang w:val="en-US"/>
         </w:rPr>
         <w:drawing>
@@ -8460,7 +8641,7 @@
           <w:rFonts w:ascii="Times New Roman" w:hAnsi="Times New Roman" w:cs="Times New Roman"/>
         </w:rPr>
       </w:pPr>
-      <w:bookmarkStart w:id="20" w:name="_Toc165980346"/>
+      <w:bookmarkStart w:id="23" w:name="_Toc165980346"/>
       <w:r>
         <w:rPr>
           <w:rFonts w:ascii="Times New Roman" w:hAnsi="Times New Roman" w:cs="Times New Roman"/>
@@ -8567,7 +8748,7 @@
         </w:rPr>
         <w:t>.</w:t>
       </w:r>
-      <w:bookmarkEnd w:id="20"/>
+      <w:bookmarkEnd w:id="23"/>
     </w:p>
     <w:p>
       <w:pPr>
@@ -8586,16 +8767,7 @@
           <w:i w:val="0"/>
           <w:iCs w:val="0"/>
         </w:rPr>
-        <w:t xml:space="preserve">Также </w:t>
-      </w:r>
-      <w:proofErr w:type="gramStart"/>
-      <w:r>
-        <w:rPr>
-          <w:rFonts w:ascii="Times New Roman" w:hAnsi="Times New Roman" w:cs="Times New Roman"/>
-          <w:i w:val="0"/>
-          <w:iCs w:val="0"/>
-        </w:rPr>
-        <w:t xml:space="preserve">добавим </w:t>
+        <w:t xml:space="preserve">Также добавим </w:t>
       </w:r>
       <w:r>
         <w:rPr>
@@ -8605,7 +8777,6 @@
         </w:rPr>
         <w:t>.</w:t>
       </w:r>
-      <w:proofErr w:type="spellStart"/>
       <w:r>
         <w:rPr>
           <w:rFonts w:ascii="Times New Roman" w:hAnsi="Times New Roman" w:cs="Times New Roman"/>
@@ -8615,8 +8786,6 @@
         </w:rPr>
         <w:t>sdc</w:t>
       </w:r>
-      <w:proofErr w:type="spellEnd"/>
-      <w:proofErr w:type="gramEnd"/>
       <w:r>
         <w:rPr>
           <w:rFonts w:ascii="Times New Roman" w:hAnsi="Times New Roman" w:cs="Times New Roman"/>
@@ -8755,6 +8924,7 @@
           <w:rFonts w:ascii="Times New Roman" w:hAnsi="Times New Roman" w:cs="Times New Roman"/>
           <w:i w:val="0"/>
           <w:iCs w:val="0"/>
+          <w:noProof/>
           <w:lang w:val="en-US"/>
         </w:rPr>
         <w:drawing>
@@ -8803,7 +8973,7 @@
           <w:rFonts w:ascii="Times New Roman" w:hAnsi="Times New Roman" w:cs="Times New Roman"/>
         </w:rPr>
       </w:pPr>
-      <w:bookmarkStart w:id="21" w:name="_Toc165980347"/>
+      <w:bookmarkStart w:id="24" w:name="_Toc165980347"/>
       <w:r>
         <w:rPr>
           <w:rFonts w:ascii="Times New Roman" w:hAnsi="Times New Roman" w:cs="Times New Roman"/>
@@ -8890,7 +9060,7 @@
         </w:rPr>
         <w:t>Результат компиляции.</w:t>
       </w:r>
-      <w:bookmarkEnd w:id="21"/>
+      <w:bookmarkEnd w:id="24"/>
     </w:p>
     <w:p>
       <w:pPr>
@@ -8931,7 +9101,6 @@
         </w:rPr>
         <w:t xml:space="preserve">Перейдем к разработке программа для </w:t>
       </w:r>
-      <w:proofErr w:type="spellStart"/>
       <w:r>
         <w:rPr>
           <w:rFonts w:ascii="Times New Roman" w:hAnsi="Times New Roman" w:cs="Times New Roman"/>
@@ -8941,7 +9110,6 @@
         </w:rPr>
         <w:t>Nios</w:t>
       </w:r>
-      <w:proofErr w:type="spellEnd"/>
       <w:r>
         <w:rPr>
           <w:rFonts w:ascii="Times New Roman" w:hAnsi="Times New Roman" w:cs="Times New Roman"/>
@@ -8983,6 +9151,7 @@
           <w:rFonts w:ascii="Times New Roman" w:hAnsi="Times New Roman" w:cs="Times New Roman"/>
           <w:i w:val="0"/>
           <w:iCs w:val="0"/>
+          <w:noProof/>
           <w:lang w:val="en-US"/>
         </w:rPr>
         <w:lastRenderedPageBreak/>
@@ -9032,7 +9201,7 @@
           <w:rFonts w:ascii="Times New Roman" w:hAnsi="Times New Roman" w:cs="Times New Roman"/>
         </w:rPr>
       </w:pPr>
-      <w:bookmarkStart w:id="22" w:name="_Toc165980348"/>
+      <w:bookmarkStart w:id="25" w:name="_Toc165980348"/>
       <w:r>
         <w:rPr>
           <w:rFonts w:ascii="Times New Roman" w:hAnsi="Times New Roman" w:cs="Times New Roman"/>
@@ -9119,7 +9288,6 @@
         </w:rPr>
         <w:t xml:space="preserve">Создание проекта для </w:t>
       </w:r>
-      <w:proofErr w:type="spellStart"/>
       <w:r>
         <w:rPr>
           <w:rFonts w:ascii="Times New Roman" w:hAnsi="Times New Roman" w:cs="Times New Roman"/>
@@ -9127,7 +9295,6 @@
         </w:rPr>
         <w:t>Nios</w:t>
       </w:r>
-      <w:proofErr w:type="spellEnd"/>
       <w:r>
         <w:rPr>
           <w:rFonts w:ascii="Times New Roman" w:hAnsi="Times New Roman" w:cs="Times New Roman"/>
@@ -9147,7 +9314,7 @@
         </w:rPr>
         <w:t>.</w:t>
       </w:r>
-      <w:bookmarkEnd w:id="22"/>
+      <w:bookmarkEnd w:id="25"/>
     </w:p>
     <w:p>
       <w:pPr>
@@ -9192,6 +9359,7 @@
           <w:rFonts w:ascii="Times New Roman" w:hAnsi="Times New Roman" w:cs="Times New Roman"/>
           <w:i w:val="0"/>
           <w:iCs w:val="0"/>
+          <w:noProof/>
           <w:lang w:val="en-US"/>
         </w:rPr>
         <w:drawing>
@@ -9240,7 +9408,7 @@
           <w:rFonts w:ascii="Times New Roman" w:hAnsi="Times New Roman" w:cs="Times New Roman"/>
         </w:rPr>
       </w:pPr>
-      <w:bookmarkStart w:id="23" w:name="_Toc165980349"/>
+      <w:bookmarkStart w:id="26" w:name="_Toc165980349"/>
       <w:r>
         <w:rPr>
           <w:rFonts w:ascii="Times New Roman" w:hAnsi="Times New Roman" w:cs="Times New Roman"/>
@@ -9321,7 +9489,7 @@
         </w:rPr>
         <w:t>. Создание файла с исходным кодом.</w:t>
       </w:r>
-      <w:bookmarkEnd w:id="23"/>
+      <w:bookmarkEnd w:id="26"/>
     </w:p>
     <w:p>
       <w:pPr>
@@ -9601,6 +9769,7 @@
           <w:rFonts w:ascii="Times New Roman" w:hAnsi="Times New Roman" w:cs="Times New Roman"/>
           <w:i w:val="0"/>
           <w:iCs w:val="0"/>
+          <w:noProof/>
           <w:lang w:val="en-US"/>
         </w:rPr>
         <w:drawing>
@@ -9650,7 +9819,7 @@
           <w:noProof/>
         </w:rPr>
       </w:pPr>
-      <w:bookmarkStart w:id="24" w:name="_Toc165980350"/>
+      <w:bookmarkStart w:id="27" w:name="_Toc165980350"/>
       <w:r>
         <w:rPr>
           <w:rFonts w:ascii="Times New Roman" w:hAnsi="Times New Roman" w:cs="Times New Roman"/>
@@ -9751,7 +9920,7 @@
         </w:rPr>
         <w:t>.</w:t>
       </w:r>
-      <w:bookmarkEnd w:id="24"/>
+      <w:bookmarkEnd w:id="27"/>
     </w:p>
     <w:p>
       <w:pPr>
@@ -9848,7 +10017,7 @@
           <w:rFonts w:ascii="Times New Roman" w:hAnsi="Times New Roman" w:cs="Times New Roman"/>
         </w:rPr>
       </w:pPr>
-      <w:bookmarkStart w:id="25" w:name="_Toc165980351"/>
+      <w:bookmarkStart w:id="28" w:name="_Toc165980351"/>
       <w:r>
         <w:rPr>
           <w:rFonts w:ascii="Times New Roman" w:hAnsi="Times New Roman" w:cs="Times New Roman"/>
@@ -9929,7 +10098,7 @@
         </w:rPr>
         <w:t>. Компиляция программы.</w:t>
       </w:r>
-      <w:bookmarkEnd w:id="25"/>
+      <w:bookmarkEnd w:id="28"/>
     </w:p>
     <w:p>
       <w:pPr>
@@ -10061,7 +10230,7 @@
           <w:rFonts w:ascii="Times New Roman" w:hAnsi="Times New Roman" w:cs="Times New Roman"/>
         </w:rPr>
       </w:pPr>
-      <w:bookmarkStart w:id="26" w:name="_Toc165980352"/>
+      <w:bookmarkStart w:id="29" w:name="_Toc165980352"/>
       <w:r>
         <w:rPr>
           <w:rFonts w:ascii="Times New Roman" w:hAnsi="Times New Roman" w:cs="Times New Roman"/>
@@ -10148,7 +10317,7 @@
         </w:rPr>
         <w:t>Приветственные сообщения после запуска.</w:t>
       </w:r>
-      <w:bookmarkEnd w:id="26"/>
+      <w:bookmarkEnd w:id="29"/>
     </w:p>
     <w:p>
       <w:pPr>
@@ -10170,7 +10339,6 @@
         </w:rPr>
         <w:t xml:space="preserve">Как мы видим, после запуска действительно появились приветственные сообщения. Выполним несколько нажатий на </w:t>
       </w:r>
-      <w:proofErr w:type="spellStart"/>
       <w:r>
         <w:rPr>
           <w:rFonts w:ascii="Times New Roman" w:hAnsi="Times New Roman" w:cs="Times New Roman"/>
@@ -10178,17 +10346,7 @@
           <w:iCs w:val="0"/>
           <w:lang w:val="en-US"/>
         </w:rPr>
-        <w:t>pba</w:t>
-      </w:r>
-      <w:proofErr w:type="spellEnd"/>
-      <w:r>
-        <w:rPr>
-          <w:rFonts w:ascii="Times New Roman" w:hAnsi="Times New Roman" w:cs="Times New Roman"/>
-          <w:i w:val="0"/>
-          <w:iCs w:val="0"/>
-          <w:lang w:val="en-US"/>
-        </w:rPr>
-        <w:t>:</w:t>
+        <w:t>pba:</w:t>
       </w:r>
     </w:p>
     <w:p>
@@ -10269,7 +10427,7 @@
           <w:rFonts w:ascii="Times New Roman" w:hAnsi="Times New Roman" w:cs="Times New Roman"/>
         </w:rPr>
       </w:pPr>
-      <w:bookmarkStart w:id="27" w:name="_Toc165980353"/>
+      <w:bookmarkStart w:id="30" w:name="_Toc165980353"/>
       <w:r>
         <w:rPr>
           <w:rFonts w:ascii="Times New Roman" w:hAnsi="Times New Roman" w:cs="Times New Roman"/>
@@ -10350,7 +10508,6 @@
         </w:rPr>
         <w:t xml:space="preserve">. Консоль после нескольких нажатий на </w:t>
       </w:r>
-      <w:proofErr w:type="spellStart"/>
       <w:r>
         <w:rPr>
           <w:rFonts w:ascii="Times New Roman" w:hAnsi="Times New Roman" w:cs="Times New Roman"/>
@@ -10358,14 +10515,13 @@
         </w:rPr>
         <w:t>pba</w:t>
       </w:r>
-      <w:proofErr w:type="spellEnd"/>
       <w:r>
         <w:rPr>
           <w:rFonts w:ascii="Times New Roman" w:hAnsi="Times New Roman" w:cs="Times New Roman"/>
         </w:rPr>
         <w:t>.</w:t>
       </w:r>
-      <w:bookmarkEnd w:id="27"/>
+      <w:bookmarkEnd w:id="30"/>
     </w:p>
     <w:p>
       <w:pPr>
@@ -10574,7 +10730,7 @@
           <w:rFonts w:ascii="Times New Roman" w:hAnsi="Times New Roman" w:cs="Times New Roman"/>
         </w:rPr>
       </w:pPr>
-      <w:bookmarkStart w:id="28" w:name="_Toc165980354"/>
+      <w:bookmarkStart w:id="31" w:name="_Toc165980354"/>
       <w:r>
         <w:rPr>
           <w:rFonts w:ascii="Times New Roman" w:hAnsi="Times New Roman" w:cs="Times New Roman"/>
@@ -10674,7 +10830,7 @@
         </w:rPr>
         <w:t>.</w:t>
       </w:r>
-      <w:bookmarkEnd w:id="28"/>
+      <w:bookmarkEnd w:id="31"/>
     </w:p>
     <w:p>
       <w:pPr>
@@ -10854,7 +11010,7 @@
           <w:rFonts w:ascii="Times New Roman" w:hAnsi="Times New Roman" w:cs="Times New Roman"/>
         </w:rPr>
       </w:pPr>
-      <w:bookmarkStart w:id="29" w:name="_Toc165980355"/>
+      <w:bookmarkStart w:id="32" w:name="_Toc165980355"/>
       <w:r>
         <w:rPr>
           <w:rFonts w:ascii="Times New Roman" w:hAnsi="Times New Roman" w:cs="Times New Roman"/>
@@ -10954,7 +11110,7 @@
         </w:rPr>
         <w:t>.</w:t>
       </w:r>
-      <w:bookmarkEnd w:id="29"/>
+      <w:bookmarkEnd w:id="32"/>
     </w:p>
     <w:p>
       <w:pPr>
@@ -11282,7 +11438,7 @@
           <w:rFonts w:ascii="Times New Roman" w:hAnsi="Times New Roman" w:cs="Times New Roman"/>
         </w:rPr>
       </w:pPr>
-      <w:bookmarkStart w:id="30" w:name="_Toc165980356"/>
+      <w:bookmarkStart w:id="33" w:name="_Toc165980356"/>
       <w:r>
         <w:rPr>
           <w:rFonts w:ascii="Times New Roman" w:hAnsi="Times New Roman" w:cs="Times New Roman"/>
@@ -11363,7 +11519,7 @@
         </w:rPr>
         <w:t>. Результат компиляции.</w:t>
       </w:r>
-      <w:bookmarkEnd w:id="30"/>
+      <w:bookmarkEnd w:id="33"/>
     </w:p>
     <w:p>
       <w:pPr>
@@ -11478,28 +11634,38 @@
           <w:lang w:val="en-US"/>
         </w:rPr>
       </w:pPr>
-      <w:bookmarkStart w:id="31" w:name="_Toc165980357"/>
-      <w:r>
-        <w:rPr>
-          <w:rFonts w:ascii="Times New Roman" w:hAnsi="Times New Roman" w:cs="Times New Roman"/>
-        </w:rPr>
-        <w:t xml:space="preserve">Рис. </w:t>
-      </w:r>
-      <w:r>
-        <w:rPr>
-          <w:rFonts w:ascii="Times New Roman" w:hAnsi="Times New Roman" w:cs="Times New Roman"/>
+      <w:bookmarkStart w:id="34" w:name="_Toc165980357"/>
+      <w:r>
+        <w:rPr>
+          <w:rFonts w:ascii="Times New Roman" w:hAnsi="Times New Roman" w:cs="Times New Roman"/>
+        </w:rPr>
+        <w:t>Рис</w:t>
+      </w:r>
+      <w:r>
+        <w:rPr>
+          <w:rFonts w:ascii="Times New Roman" w:hAnsi="Times New Roman" w:cs="Times New Roman"/>
+          <w:lang w:val="en-US"/>
+        </w:rPr>
+        <w:t xml:space="preserve">. </w:t>
+      </w:r>
+      <w:r>
+        <w:rPr>
+          <w:rFonts w:ascii="Times New Roman" w:hAnsi="Times New Roman" w:cs="Times New Roman"/>
+          <w:lang w:val="en-US"/>
         </w:rPr>
         <w:fldChar w:fldCharType="begin"/>
       </w:r>
       <w:r>
         <w:rPr>
           <w:rFonts w:ascii="Times New Roman" w:hAnsi="Times New Roman" w:cs="Times New Roman"/>
+          <w:lang w:val="en-US"/>
         </w:rPr>
         <w:instrText xml:space="preserve"> STYLEREF 1 \s </w:instrText>
       </w:r>
       <w:r>
         <w:rPr>
           <w:rFonts w:ascii="Times New Roman" w:hAnsi="Times New Roman" w:cs="Times New Roman"/>
+          <w:lang w:val="en-US"/>
         </w:rPr>
         <w:fldChar w:fldCharType="separate"/>
       </w:r>
@@ -11507,36 +11673,42 @@
         <w:rPr>
           <w:rFonts w:ascii="Times New Roman" w:hAnsi="Times New Roman" w:cs="Times New Roman"/>
           <w:noProof/>
+          <w:lang w:val="en-US"/>
         </w:rPr>
         <w:t>2</w:t>
       </w:r>
       <w:r>
         <w:rPr>
           <w:rFonts w:ascii="Times New Roman" w:hAnsi="Times New Roman" w:cs="Times New Roman"/>
+          <w:lang w:val="en-US"/>
         </w:rPr>
         <w:fldChar w:fldCharType="end"/>
       </w:r>
       <w:r>
         <w:rPr>
           <w:rFonts w:ascii="Times New Roman" w:hAnsi="Times New Roman" w:cs="Times New Roman"/>
+          <w:lang w:val="en-US"/>
         </w:rPr>
         <w:t>.</w:t>
       </w:r>
       <w:r>
         <w:rPr>
           <w:rFonts w:ascii="Times New Roman" w:hAnsi="Times New Roman" w:cs="Times New Roman"/>
+          <w:lang w:val="en-US"/>
         </w:rPr>
         <w:fldChar w:fldCharType="begin"/>
       </w:r>
       <w:r>
         <w:rPr>
           <w:rFonts w:ascii="Times New Roman" w:hAnsi="Times New Roman" w:cs="Times New Roman"/>
+          <w:lang w:val="en-US"/>
         </w:rPr>
         <w:instrText xml:space="preserve"> SEQ Рис. \* ARABIC \s 1 </w:instrText>
       </w:r>
       <w:r>
         <w:rPr>
           <w:rFonts w:ascii="Times New Roman" w:hAnsi="Times New Roman" w:cs="Times New Roman"/>
+          <w:lang w:val="en-US"/>
         </w:rPr>
         <w:fldChar w:fldCharType="separate"/>
       </w:r>
@@ -11551,6 +11723,7 @@
       <w:r>
         <w:rPr>
           <w:rFonts w:ascii="Times New Roman" w:hAnsi="Times New Roman" w:cs="Times New Roman"/>
+          <w:lang w:val="en-US"/>
         </w:rPr>
         <w:fldChar w:fldCharType="end"/>
       </w:r>
@@ -11574,7 +11747,7 @@
         </w:rPr>
         <w:t xml:space="preserve"> lab3_sw_bsp.</w:t>
       </w:r>
-      <w:bookmarkEnd w:id="31"/>
+      <w:bookmarkEnd w:id="34"/>
     </w:p>
     <w:p>
       <w:pPr>
@@ -11642,28 +11815,38 @@
           <w:lang w:val="en-US"/>
         </w:rPr>
       </w:pPr>
-      <w:bookmarkStart w:id="32" w:name="_Toc165980358"/>
-      <w:r>
-        <w:rPr>
-          <w:rFonts w:ascii="Times New Roman" w:hAnsi="Times New Roman" w:cs="Times New Roman"/>
-        </w:rPr>
-        <w:t xml:space="preserve">Рис. </w:t>
-      </w:r>
-      <w:r>
-        <w:rPr>
-          <w:rFonts w:ascii="Times New Roman" w:hAnsi="Times New Roman" w:cs="Times New Roman"/>
+      <w:bookmarkStart w:id="35" w:name="_Toc165980358"/>
+      <w:r>
+        <w:rPr>
+          <w:rFonts w:ascii="Times New Roman" w:hAnsi="Times New Roman" w:cs="Times New Roman"/>
+        </w:rPr>
+        <w:t>Рис</w:t>
+      </w:r>
+      <w:r>
+        <w:rPr>
+          <w:rFonts w:ascii="Times New Roman" w:hAnsi="Times New Roman" w:cs="Times New Roman"/>
+          <w:lang w:val="en-US"/>
+        </w:rPr>
+        <w:t xml:space="preserve">. </w:t>
+      </w:r>
+      <w:r>
+        <w:rPr>
+          <w:rFonts w:ascii="Times New Roman" w:hAnsi="Times New Roman" w:cs="Times New Roman"/>
+          <w:lang w:val="en-US"/>
         </w:rPr>
         <w:fldChar w:fldCharType="begin"/>
       </w:r>
       <w:r>
         <w:rPr>
           <w:rFonts w:ascii="Times New Roman" w:hAnsi="Times New Roman" w:cs="Times New Roman"/>
+          <w:lang w:val="en-US"/>
         </w:rPr>
         <w:instrText xml:space="preserve"> STYLEREF 1 \s </w:instrText>
       </w:r>
       <w:r>
         <w:rPr>
           <w:rFonts w:ascii="Times New Roman" w:hAnsi="Times New Roman" w:cs="Times New Roman"/>
+          <w:lang w:val="en-US"/>
         </w:rPr>
         <w:fldChar w:fldCharType="separate"/>
       </w:r>
@@ -11671,36 +11854,42 @@
         <w:rPr>
           <w:rFonts w:ascii="Times New Roman" w:hAnsi="Times New Roman" w:cs="Times New Roman"/>
           <w:noProof/>
+          <w:lang w:val="en-US"/>
         </w:rPr>
         <w:t>2</w:t>
       </w:r>
       <w:r>
         <w:rPr>
           <w:rFonts w:ascii="Times New Roman" w:hAnsi="Times New Roman" w:cs="Times New Roman"/>
+          <w:lang w:val="en-US"/>
         </w:rPr>
         <w:fldChar w:fldCharType="end"/>
       </w:r>
       <w:r>
         <w:rPr>
           <w:rFonts w:ascii="Times New Roman" w:hAnsi="Times New Roman" w:cs="Times New Roman"/>
+          <w:lang w:val="en-US"/>
         </w:rPr>
         <w:t>.</w:t>
       </w:r>
       <w:r>
         <w:rPr>
           <w:rFonts w:ascii="Times New Roman" w:hAnsi="Times New Roman" w:cs="Times New Roman"/>
+          <w:lang w:val="en-US"/>
         </w:rPr>
         <w:fldChar w:fldCharType="begin"/>
       </w:r>
       <w:r>
         <w:rPr>
           <w:rFonts w:ascii="Times New Roman" w:hAnsi="Times New Roman" w:cs="Times New Roman"/>
+          <w:lang w:val="en-US"/>
         </w:rPr>
         <w:instrText xml:space="preserve"> SEQ Рис. \* ARABIC \s 1 </w:instrText>
       </w:r>
       <w:r>
         <w:rPr>
           <w:rFonts w:ascii="Times New Roman" w:hAnsi="Times New Roman" w:cs="Times New Roman"/>
+          <w:lang w:val="en-US"/>
         </w:rPr>
         <w:fldChar w:fldCharType="separate"/>
       </w:r>
@@ -11715,6 +11904,7 @@
       <w:r>
         <w:rPr>
           <w:rFonts w:ascii="Times New Roman" w:hAnsi="Times New Roman" w:cs="Times New Roman"/>
+          <w:lang w:val="en-US"/>
         </w:rPr>
         <w:fldChar w:fldCharType="end"/>
       </w:r>
@@ -11738,7 +11928,7 @@
         </w:rPr>
         <w:t xml:space="preserve"> lab3_sw.</w:t>
       </w:r>
-      <w:bookmarkEnd w:id="32"/>
+      <w:bookmarkEnd w:id="35"/>
     </w:p>
     <w:p>
       <w:pPr>
@@ -11837,7 +12027,7 @@
           <w:rFonts w:ascii="Times New Roman" w:hAnsi="Times New Roman" w:cs="Times New Roman"/>
         </w:rPr>
       </w:pPr>
-      <w:bookmarkStart w:id="33" w:name="_Toc165980359"/>
+      <w:bookmarkStart w:id="36" w:name="_Toc165980359"/>
       <w:r>
         <w:rPr>
           <w:rFonts w:ascii="Times New Roman" w:hAnsi="Times New Roman" w:cs="Times New Roman"/>
@@ -11918,7 +12108,7 @@
         </w:rPr>
         <w:t>. Компиляция после выставления настроек оптимизации.</w:t>
       </w:r>
-      <w:bookmarkEnd w:id="33"/>
+      <w:bookmarkEnd w:id="36"/>
     </w:p>
     <w:p>
       <w:pPr>
@@ -12050,7 +12240,7 @@
           <w:rFonts w:ascii="Times New Roman" w:hAnsi="Times New Roman" w:cs="Times New Roman"/>
         </w:rPr>
       </w:pPr>
-      <w:bookmarkStart w:id="34" w:name="_Toc165980360"/>
+      <w:bookmarkStart w:id="37" w:name="_Toc165980360"/>
       <w:r>
         <w:rPr>
           <w:rFonts w:ascii="Times New Roman" w:hAnsi="Times New Roman" w:cs="Times New Roman"/>
@@ -12131,7 +12321,6 @@
         </w:rPr>
         <w:t xml:space="preserve">. Результат запуска программы и нескольких переключений </w:t>
       </w:r>
-      <w:proofErr w:type="spellStart"/>
       <w:r>
         <w:rPr>
           <w:rFonts w:ascii="Times New Roman" w:hAnsi="Times New Roman" w:cs="Times New Roman"/>
@@ -12139,14 +12328,13 @@
         </w:rPr>
         <w:t>pba</w:t>
       </w:r>
-      <w:proofErr w:type="spellEnd"/>
       <w:r>
         <w:rPr>
           <w:rFonts w:ascii="Times New Roman" w:hAnsi="Times New Roman" w:cs="Times New Roman"/>
         </w:rPr>
         <w:t>.</w:t>
       </w:r>
-      <w:bookmarkEnd w:id="34"/>
+      <w:bookmarkEnd w:id="37"/>
     </w:p>
     <w:p>
       <w:pPr>
@@ -12157,40 +12345,75 @@
           <w:rFonts w:ascii="Times New Roman" w:hAnsi="Times New Roman" w:cs="Times New Roman"/>
           <w:i w:val="0"/>
           <w:iCs w:val="0"/>
-          <w:noProof/>
-        </w:rPr>
-      </w:pPr>
-      <w:r>
-        <w:rPr>
-          <w:rFonts w:ascii="Times New Roman" w:hAnsi="Times New Roman" w:cs="Times New Roman"/>
-          <w:i w:val="0"/>
-          <w:iCs w:val="0"/>
-        </w:rPr>
-        <w:t xml:space="preserve">Как мы видим, программа работает так же, как и до оптимизаций. </w:t>
+        </w:rPr>
+      </w:pPr>
+      <w:r>
+        <w:rPr>
+          <w:rFonts w:ascii="Times New Roman" w:hAnsi="Times New Roman" w:cs="Times New Roman"/>
+          <w:i w:val="0"/>
+          <w:iCs w:val="0"/>
+        </w:rPr>
+        <w:t>Как мы видим, программа работает так же, как и до оптимизаций.</w:t>
       </w:r>
     </w:p>
     <w:p>
       <w:pPr>
         <w:pStyle w:val="1"/>
-        <w:spacing w:before="0" w:after="0" w:line="240" w:lineRule="auto"/>
-        <w:rPr>
-          <w:rFonts w:ascii="Times New Roman" w:hAnsi="Times New Roman" w:cs="Times New Roman"/>
-        </w:rPr>
-      </w:pPr>
-      <w:bookmarkStart w:id="35" w:name="_Toc165980367"/>
-      <w:r>
-        <w:rPr>
-          <w:rFonts w:ascii="Times New Roman" w:hAnsi="Times New Roman" w:cs="Times New Roman"/>
-        </w:rPr>
-        <w:t>Вывод</w:t>
-      </w:r>
-      <w:r>
-        <w:rPr>
-          <w:rFonts w:ascii="Times New Roman" w:hAnsi="Times New Roman" w:cs="Times New Roman"/>
-        </w:rPr>
+      </w:pPr>
+      <w:r>
+        <w:rPr>
+          <w:i/>
+          <w:iCs/>
+        </w:rPr>
+        <w:br w:type="page"/>
+      </w:r>
+      <w:bookmarkStart w:id="38" w:name="_Toc165982707"/>
+      <w:r>
+        <w:lastRenderedPageBreak/>
+        <w:t xml:space="preserve">Проект </w:t>
+      </w:r>
+      <w:r>
+        <w:t>2</w:t>
+      </w:r>
+      <w:r>
         <w:t>:</w:t>
       </w:r>
-      <w:bookmarkEnd w:id="35"/>
+      <w:bookmarkEnd w:id="38"/>
+    </w:p>
+    <w:p>
+      <w:pPr>
+        <w:pStyle w:val="af2"/>
+        <w:keepNext/>
+        <w:keepLines/>
+        <w:numPr>
+          <w:ilvl w:val="0"/>
+          <w:numId w:val="21"/>
+        </w:numPr>
+        <w:spacing w:line="240" w:lineRule="auto"/>
+        <w:contextualSpacing w:val="0"/>
+        <w:outlineLvl w:val="1"/>
+        <w:rPr>
+          <w:rFonts w:ascii="Times New Roman" w:eastAsiaTheme="majorEastAsia" w:hAnsi="Times New Roman" w:cs="Times New Roman"/>
+          <w:vanish/>
+          <w:color w:val="2F5496" w:themeColor="accent1" w:themeShade="BF"/>
+          <w:sz w:val="26"/>
+          <w:szCs w:val="23"/>
+        </w:rPr>
+      </w:pPr>
+    </w:p>
+    <w:p>
+      <w:pPr>
+        <w:pStyle w:val="2"/>
+        <w:ind w:left="432"/>
+      </w:pPr>
+      <w:r>
+        <w:t xml:space="preserve"> </w:t>
+      </w:r>
+      <w:bookmarkStart w:id="39" w:name="_Toc165982708"/>
+      <w:r>
+        <w:t>Структура проекта:</w:t>
+      </w:r>
+      <w:bookmarkEnd w:id="39"/>
     </w:p>
     <w:p>
       <w:pPr>
@@ -12204,26 +12427,1731 @@
         <w:rPr>
           <w:rFonts w:ascii="Times New Roman" w:hAnsi="Times New Roman" w:cs="Times New Roman"/>
         </w:rPr>
-        <w:t xml:space="preserve">В ходе курсовой работы были изучены различные возможности процессора </w:t>
-      </w:r>
-      <w:proofErr w:type="spellStart"/>
-      <w:r>
-        <w:rPr>
-          <w:rFonts w:ascii="Times New Roman" w:hAnsi="Times New Roman" w:cs="Times New Roman"/>
+        <w:t>Структура разрабатываемого проекта приведена ниже</w:t>
+      </w:r>
+      <w:r>
+        <w:rPr>
+          <w:rFonts w:ascii="Times New Roman" w:hAnsi="Times New Roman" w:cs="Times New Roman"/>
+        </w:rPr>
+        <w:t>:</w:t>
+      </w:r>
+    </w:p>
+    <w:p>
+      <w:pPr>
+        <w:keepNext/>
+        <w:spacing w:line="240" w:lineRule="auto"/>
+        <w:jc w:val="center"/>
+        <w:rPr>
+          <w:rFonts w:ascii="Times New Roman" w:hAnsi="Times New Roman" w:cs="Times New Roman"/>
+        </w:rPr>
+      </w:pPr>
+      <w:r>
+        <w:rPr>
+          <w:rFonts w:ascii="Times New Roman" w:hAnsi="Times New Roman" w:cs="Times New Roman"/>
+        </w:rPr>
+        <w:drawing>
+          <wp:inline distT="0" distB="0" distL="0" distR="0" wp14:anchorId="7AC9E0F1" wp14:editId="38869DF1">
+            <wp:extent cx="6120130" cy="3716020"/>
+            <wp:effectExtent l="0" t="0" r="0" b="0"/>
+            <wp:docPr id="1770253539" name="Рисунок 1"/>
+            <wp:cNvGraphicFramePr>
+              <a:graphicFrameLocks xmlns:a="http://schemas.openxmlformats.org/drawingml/2006/main" noChangeAspect="1"/>
+            </wp:cNvGraphicFramePr>
+            <a:graphic xmlns:a="http://schemas.openxmlformats.org/drawingml/2006/main">
+              <a:graphicData uri="http://schemas.openxmlformats.org/drawingml/2006/picture">
+                <pic:pic xmlns:pic="http://schemas.openxmlformats.org/drawingml/2006/picture">
+                  <pic:nvPicPr>
+                    <pic:cNvPr id="1770253539" name=""/>
+                    <pic:cNvPicPr/>
+                  </pic:nvPicPr>
+                  <pic:blipFill>
+                    <a:blip r:embed="rId38"/>
+                    <a:stretch>
+                      <a:fillRect/>
+                    </a:stretch>
+                  </pic:blipFill>
+                  <pic:spPr>
+                    <a:xfrm>
+                      <a:off x="0" y="0"/>
+                      <a:ext cx="6120130" cy="3716020"/>
+                    </a:xfrm>
+                    <a:prstGeom prst="rect">
+                      <a:avLst/>
+                    </a:prstGeom>
+                  </pic:spPr>
+                </pic:pic>
+              </a:graphicData>
+            </a:graphic>
+          </wp:inline>
+        </w:drawing>
+      </w:r>
+    </w:p>
+    <w:p>
+      <w:pPr>
+        <w:pStyle w:val="a9"/>
+        <w:spacing w:before="0" w:after="0" w:line="240" w:lineRule="auto"/>
+        <w:jc w:val="center"/>
+        <w:rPr>
+          <w:rFonts w:ascii="Times New Roman" w:hAnsi="Times New Roman" w:cs="Times New Roman"/>
+        </w:rPr>
+      </w:pPr>
+      <w:r>
+        <w:rPr>
+          <w:rFonts w:ascii="Times New Roman" w:hAnsi="Times New Roman" w:cs="Times New Roman"/>
+        </w:rPr>
+        <w:t xml:space="preserve">Рис. </w:t>
+      </w:r>
+      <w:r>
+        <w:rPr>
+          <w:rFonts w:ascii="Times New Roman" w:hAnsi="Times New Roman" w:cs="Times New Roman"/>
+        </w:rPr>
+        <w:fldChar w:fldCharType="begin"/>
+      </w:r>
+      <w:r>
+        <w:rPr>
+          <w:rFonts w:ascii="Times New Roman" w:hAnsi="Times New Roman" w:cs="Times New Roman"/>
+        </w:rPr>
+        <w:instrText xml:space="preserve"> STYLEREF 1 \s </w:instrText>
+      </w:r>
+      <w:r>
+        <w:rPr>
+          <w:rFonts w:ascii="Times New Roman" w:hAnsi="Times New Roman" w:cs="Times New Roman"/>
+        </w:rPr>
+        <w:fldChar w:fldCharType="separate"/>
+      </w:r>
+      <w:r>
+        <w:rPr>
+          <w:rFonts w:ascii="Times New Roman" w:hAnsi="Times New Roman" w:cs="Times New Roman"/>
+          <w:noProof/>
+        </w:rPr>
+        <w:t>3</w:t>
+      </w:r>
+      <w:r>
+        <w:rPr>
+          <w:rFonts w:ascii="Times New Roman" w:hAnsi="Times New Roman" w:cs="Times New Roman"/>
+        </w:rPr>
+        <w:fldChar w:fldCharType="end"/>
+      </w:r>
+      <w:r>
+        <w:rPr>
+          <w:rFonts w:ascii="Times New Roman" w:hAnsi="Times New Roman" w:cs="Times New Roman"/>
+        </w:rPr>
+        <w:t>.</w:t>
+      </w:r>
+      <w:r>
+        <w:rPr>
+          <w:rFonts w:ascii="Times New Roman" w:hAnsi="Times New Roman" w:cs="Times New Roman"/>
+        </w:rPr>
+        <w:fldChar w:fldCharType="begin"/>
+      </w:r>
+      <w:r>
+        <w:rPr>
+          <w:rFonts w:ascii="Times New Roman" w:hAnsi="Times New Roman" w:cs="Times New Roman"/>
+        </w:rPr>
+        <w:instrText xml:space="preserve"> SEQ Рис. \* ARABIC \s 1 </w:instrText>
+      </w:r>
+      <w:r>
+        <w:rPr>
+          <w:rFonts w:ascii="Times New Roman" w:hAnsi="Times New Roman" w:cs="Times New Roman"/>
+        </w:rPr>
+        <w:fldChar w:fldCharType="separate"/>
+      </w:r>
+      <w:r>
+        <w:rPr>
+          <w:rFonts w:ascii="Times New Roman" w:hAnsi="Times New Roman" w:cs="Times New Roman"/>
+          <w:noProof/>
+        </w:rPr>
+        <w:t>1</w:t>
+      </w:r>
+      <w:r>
+        <w:rPr>
+          <w:rFonts w:ascii="Times New Roman" w:hAnsi="Times New Roman" w:cs="Times New Roman"/>
+        </w:rPr>
+        <w:fldChar w:fldCharType="end"/>
+      </w:r>
+      <w:r>
+        <w:rPr>
+          <w:rFonts w:ascii="Times New Roman" w:hAnsi="Times New Roman" w:cs="Times New Roman"/>
+        </w:rPr>
+        <w:t>. Структура разрабатываемого проекта.</w:t>
+      </w:r>
+    </w:p>
+    <w:p>
+      <w:pPr>
+        <w:pStyle w:val="a9"/>
+        <w:spacing w:before="0" w:after="0" w:line="240" w:lineRule="auto"/>
+        <w:jc w:val="both"/>
+        <w:rPr>
+          <w:rFonts w:ascii="Times New Roman" w:hAnsi="Times New Roman" w:cs="Times New Roman"/>
+          <w:i w:val="0"/>
+          <w:iCs w:val="0"/>
+        </w:rPr>
+      </w:pPr>
+      <w:r>
+        <w:rPr>
+          <w:rFonts w:ascii="Times New Roman" w:hAnsi="Times New Roman" w:cs="Times New Roman"/>
+          <w:i w:val="0"/>
+          <w:iCs w:val="0"/>
+        </w:rPr>
+        <w:t>Под управлением процессора NIOSII обеспечивается:</w:t>
+      </w:r>
+    </w:p>
+    <w:p>
+      <w:pPr>
+        <w:pStyle w:val="a9"/>
+        <w:numPr>
+          <w:ilvl w:val="0"/>
+          <w:numId w:val="22"/>
+        </w:numPr>
+        <w:spacing w:before="0" w:after="0" w:line="240" w:lineRule="auto"/>
+        <w:ind w:left="360"/>
+        <w:jc w:val="both"/>
+        <w:rPr>
+          <w:rFonts w:ascii="Times New Roman" w:hAnsi="Times New Roman" w:cs="Times New Roman"/>
+          <w:i w:val="0"/>
+          <w:iCs w:val="0"/>
+        </w:rPr>
+      </w:pPr>
+      <w:r>
+        <w:rPr>
+          <w:rFonts w:ascii="Times New Roman" w:hAnsi="Times New Roman" w:cs="Times New Roman"/>
+          <w:i w:val="0"/>
+          <w:iCs w:val="0"/>
+        </w:rPr>
+        <w:t xml:space="preserve">Работа по прерываниям от нажатия кнопки </w:t>
+      </w:r>
+      <w:r>
+        <w:rPr>
+          <w:rFonts w:ascii="Times New Roman" w:hAnsi="Times New Roman" w:cs="Times New Roman"/>
+          <w:i w:val="0"/>
+          <w:iCs w:val="0"/>
           <w:lang w:val="en-US"/>
         </w:rPr>
+        <w:t>pba</w:t>
+      </w:r>
+      <w:r>
+        <w:rPr>
+          <w:rFonts w:ascii="Times New Roman" w:hAnsi="Times New Roman" w:cs="Times New Roman"/>
+          <w:i w:val="0"/>
+          <w:iCs w:val="0"/>
+        </w:rPr>
+        <w:t>.</w:t>
+      </w:r>
+    </w:p>
+    <w:p>
+      <w:pPr>
+        <w:pStyle w:val="a9"/>
+        <w:numPr>
+          <w:ilvl w:val="0"/>
+          <w:numId w:val="22"/>
+        </w:numPr>
+        <w:spacing w:before="0" w:after="0" w:line="240" w:lineRule="auto"/>
+        <w:ind w:left="360"/>
+        <w:jc w:val="both"/>
+        <w:rPr>
+          <w:rFonts w:ascii="Times New Roman" w:hAnsi="Times New Roman" w:cs="Times New Roman"/>
+          <w:i w:val="0"/>
+          <w:iCs w:val="0"/>
+        </w:rPr>
+      </w:pPr>
+      <w:r>
+        <w:rPr>
+          <w:rFonts w:ascii="Times New Roman" w:hAnsi="Times New Roman" w:cs="Times New Roman"/>
+          <w:i w:val="0"/>
+          <w:iCs w:val="0"/>
+        </w:rPr>
+        <w:t>Формирование на консоли сообщений о нажатой кнопке</w:t>
+      </w:r>
+      <w:r>
+        <w:rPr>
+          <w:rFonts w:ascii="Times New Roman" w:hAnsi="Times New Roman" w:cs="Times New Roman"/>
+          <w:i w:val="0"/>
+          <w:iCs w:val="0"/>
+        </w:rPr>
+        <w:t>.</w:t>
+      </w:r>
+    </w:p>
+    <w:p>
+      <w:pPr>
+        <w:pStyle w:val="a9"/>
+        <w:numPr>
+          <w:ilvl w:val="0"/>
+          <w:numId w:val="22"/>
+        </w:numPr>
+        <w:spacing w:before="0" w:after="0" w:line="240" w:lineRule="auto"/>
+        <w:ind w:left="360"/>
+        <w:jc w:val="both"/>
+        <w:rPr>
+          <w:rFonts w:ascii="Times New Roman" w:hAnsi="Times New Roman" w:cs="Times New Roman"/>
+          <w:i w:val="0"/>
+          <w:iCs w:val="0"/>
+        </w:rPr>
+      </w:pPr>
+      <w:r>
+        <w:rPr>
+          <w:rFonts w:ascii="Times New Roman" w:hAnsi="Times New Roman" w:cs="Times New Roman"/>
+          <w:i w:val="0"/>
+          <w:iCs w:val="0"/>
+        </w:rPr>
+        <w:t>При каждом нажатии кнопки pba происходит изменение номера включенного светодиода от led1 к led8 на одну позицию (с циклическим переходом от led8 к led1).</w:t>
+      </w:r>
+    </w:p>
+    <w:p>
+      <w:pPr>
+        <w:pStyle w:val="2"/>
+        <w:ind w:left="432"/>
+        <w:rPr>
+          <w:lang w:val="ru-RU"/>
+        </w:rPr>
+      </w:pPr>
+      <w:bookmarkStart w:id="40" w:name="_Toc165982709"/>
+      <w:r>
+        <w:rPr>
+          <w:lang w:val="ru-RU"/>
+        </w:rPr>
+        <w:t>Решение:</w:t>
+      </w:r>
+      <w:bookmarkEnd w:id="40"/>
+    </w:p>
+    <w:p>
+      <w:pPr>
+        <w:pStyle w:val="a9"/>
+        <w:spacing w:before="0" w:after="0" w:line="240" w:lineRule="auto"/>
+        <w:jc w:val="both"/>
+        <w:rPr>
+          <w:rFonts w:ascii="Times New Roman" w:hAnsi="Times New Roman" w:cs="Times New Roman"/>
+          <w:i w:val="0"/>
+          <w:iCs w:val="0"/>
+        </w:rPr>
+      </w:pPr>
+      <w:r>
+        <w:rPr>
+          <w:rFonts w:ascii="Times New Roman" w:hAnsi="Times New Roman" w:cs="Times New Roman"/>
+          <w:i w:val="0"/>
+          <w:iCs w:val="0"/>
+        </w:rPr>
+        <w:t xml:space="preserve">Выполним создание проекта в </w:t>
+      </w:r>
+      <w:r>
+        <w:rPr>
+          <w:rFonts w:ascii="Times New Roman" w:hAnsi="Times New Roman" w:cs="Times New Roman"/>
+          <w:i w:val="0"/>
+          <w:iCs w:val="0"/>
+          <w:lang w:val="en-US"/>
+        </w:rPr>
+        <w:t>QP</w:t>
+      </w:r>
+      <w:r>
+        <w:rPr>
+          <w:rFonts w:ascii="Times New Roman" w:hAnsi="Times New Roman" w:cs="Times New Roman"/>
+          <w:i w:val="0"/>
+          <w:iCs w:val="0"/>
+        </w:rPr>
+        <w:t xml:space="preserve"> </w:t>
+      </w:r>
+      <w:r>
+        <w:rPr>
+          <w:rFonts w:ascii="Times New Roman" w:hAnsi="Times New Roman" w:cs="Times New Roman"/>
+          <w:i w:val="0"/>
+          <w:iCs w:val="0"/>
+        </w:rPr>
+        <w:t>со следующими настройками</w:t>
+      </w:r>
+      <w:r>
+        <w:rPr>
+          <w:rFonts w:ascii="Times New Roman" w:hAnsi="Times New Roman" w:cs="Times New Roman"/>
+          <w:i w:val="0"/>
+          <w:iCs w:val="0"/>
+        </w:rPr>
+        <w:t>:</w:t>
+      </w:r>
+    </w:p>
+    <w:p>
+      <w:pPr>
+        <w:pStyle w:val="a9"/>
+        <w:keepNext/>
+        <w:spacing w:before="0" w:after="0" w:line="240" w:lineRule="auto"/>
+        <w:jc w:val="center"/>
+        <w:rPr>
+          <w:rFonts w:ascii="Times New Roman" w:hAnsi="Times New Roman" w:cs="Times New Roman"/>
+        </w:rPr>
+      </w:pPr>
+      <w:r>
+        <w:rPr>
+          <w:rFonts w:ascii="Times New Roman" w:hAnsi="Times New Roman" w:cs="Times New Roman"/>
+        </w:rPr>
+        <w:drawing>
+          <wp:inline distT="0" distB="0" distL="0" distR="0" wp14:anchorId="40AE2BA6" wp14:editId="79E6A4CF">
+            <wp:extent cx="3600000" cy="2491388"/>
+            <wp:effectExtent l="0" t="0" r="635" b="4445"/>
+            <wp:docPr id="1562440572" name="Рисунок 1"/>
+            <wp:cNvGraphicFramePr>
+              <a:graphicFrameLocks xmlns:a="http://schemas.openxmlformats.org/drawingml/2006/main" noChangeAspect="1"/>
+            </wp:cNvGraphicFramePr>
+            <a:graphic xmlns:a="http://schemas.openxmlformats.org/drawingml/2006/main">
+              <a:graphicData uri="http://schemas.openxmlformats.org/drawingml/2006/picture">
+                <pic:pic xmlns:pic="http://schemas.openxmlformats.org/drawingml/2006/picture">
+                  <pic:nvPicPr>
+                    <pic:cNvPr id="1562440572" name=""/>
+                    <pic:cNvPicPr/>
+                  </pic:nvPicPr>
+                  <pic:blipFill rotWithShape="1">
+                    <a:blip r:embed="rId39"/>
+                    <a:srcRect t="1" b="847"/>
+                    <a:stretch/>
+                  </pic:blipFill>
+                  <pic:spPr bwMode="auto">
+                    <a:xfrm>
+                      <a:off x="0" y="0"/>
+                      <a:ext cx="3600000" cy="2491388"/>
+                    </a:xfrm>
+                    <a:prstGeom prst="rect">
+                      <a:avLst/>
+                    </a:prstGeom>
+                    <a:ln>
+                      <a:noFill/>
+                    </a:ln>
+                    <a:extLst>
+                      <a:ext uri="{53640926-AAD7-44D8-BBD7-CCE9431645EC}">
+                        <a14:shadowObscured xmlns:a14="http://schemas.microsoft.com/office/drawing/2010/main"/>
+                      </a:ext>
+                    </a:extLst>
+                  </pic:spPr>
+                </pic:pic>
+              </a:graphicData>
+            </a:graphic>
+          </wp:inline>
+        </w:drawing>
+      </w:r>
+    </w:p>
+    <w:p>
+      <w:pPr>
+        <w:pStyle w:val="a9"/>
+        <w:spacing w:before="0" w:after="0" w:line="240" w:lineRule="auto"/>
+        <w:jc w:val="center"/>
+        <w:rPr>
+          <w:rFonts w:ascii="Times New Roman" w:hAnsi="Times New Roman" w:cs="Times New Roman"/>
+        </w:rPr>
+      </w:pPr>
+      <w:r>
+        <w:rPr>
+          <w:rFonts w:ascii="Times New Roman" w:hAnsi="Times New Roman" w:cs="Times New Roman"/>
+        </w:rPr>
+        <w:t xml:space="preserve">Рис. </w:t>
+      </w:r>
+      <w:r>
+        <w:rPr>
+          <w:rFonts w:ascii="Times New Roman" w:hAnsi="Times New Roman" w:cs="Times New Roman"/>
+        </w:rPr>
+        <w:fldChar w:fldCharType="begin"/>
+      </w:r>
+      <w:r>
+        <w:rPr>
+          <w:rFonts w:ascii="Times New Roman" w:hAnsi="Times New Roman" w:cs="Times New Roman"/>
+        </w:rPr>
+        <w:instrText xml:space="preserve"> STYLEREF 1 \s </w:instrText>
+      </w:r>
+      <w:r>
+        <w:rPr>
+          <w:rFonts w:ascii="Times New Roman" w:hAnsi="Times New Roman" w:cs="Times New Roman"/>
+        </w:rPr>
+        <w:fldChar w:fldCharType="separate"/>
+      </w:r>
+      <w:r>
+        <w:rPr>
+          <w:rFonts w:ascii="Times New Roman" w:hAnsi="Times New Roman" w:cs="Times New Roman"/>
+          <w:noProof/>
+        </w:rPr>
+        <w:t>3</w:t>
+      </w:r>
+      <w:r>
+        <w:rPr>
+          <w:rFonts w:ascii="Times New Roman" w:hAnsi="Times New Roman" w:cs="Times New Roman"/>
+        </w:rPr>
+        <w:fldChar w:fldCharType="end"/>
+      </w:r>
+      <w:r>
+        <w:rPr>
+          <w:rFonts w:ascii="Times New Roman" w:hAnsi="Times New Roman" w:cs="Times New Roman"/>
+        </w:rPr>
+        <w:t>.</w:t>
+      </w:r>
+      <w:r>
+        <w:rPr>
+          <w:rFonts w:ascii="Times New Roman" w:hAnsi="Times New Roman" w:cs="Times New Roman"/>
+        </w:rPr>
+        <w:fldChar w:fldCharType="begin"/>
+      </w:r>
+      <w:r>
+        <w:rPr>
+          <w:rFonts w:ascii="Times New Roman" w:hAnsi="Times New Roman" w:cs="Times New Roman"/>
+        </w:rPr>
+        <w:instrText xml:space="preserve"> SEQ Рис. \* ARABIC \s 1 </w:instrText>
+      </w:r>
+      <w:r>
+        <w:rPr>
+          <w:rFonts w:ascii="Times New Roman" w:hAnsi="Times New Roman" w:cs="Times New Roman"/>
+        </w:rPr>
+        <w:fldChar w:fldCharType="separate"/>
+      </w:r>
+      <w:r>
+        <w:rPr>
+          <w:rFonts w:ascii="Times New Roman" w:hAnsi="Times New Roman" w:cs="Times New Roman"/>
+          <w:noProof/>
+        </w:rPr>
+        <w:t>2</w:t>
+      </w:r>
+      <w:r>
+        <w:rPr>
+          <w:rFonts w:ascii="Times New Roman" w:hAnsi="Times New Roman" w:cs="Times New Roman"/>
+        </w:rPr>
+        <w:fldChar w:fldCharType="end"/>
+      </w:r>
+      <w:r>
+        <w:rPr>
+          <w:rFonts w:ascii="Times New Roman" w:hAnsi="Times New Roman" w:cs="Times New Roman"/>
+        </w:rPr>
+        <w:t xml:space="preserve">. </w:t>
+      </w:r>
+      <w:r>
+        <w:rPr>
+          <w:rFonts w:ascii="Times New Roman" w:hAnsi="Times New Roman" w:cs="Times New Roman"/>
+        </w:rPr>
+        <w:t xml:space="preserve">Настройки для </w:t>
+      </w:r>
+      <w:r>
+        <w:rPr>
+          <w:rFonts w:ascii="Times New Roman" w:hAnsi="Times New Roman" w:cs="Times New Roman"/>
+          <w:lang w:val="en-US"/>
+        </w:rPr>
+        <w:t>QP</w:t>
+      </w:r>
+      <w:r>
+        <w:rPr>
+          <w:rFonts w:ascii="Times New Roman" w:hAnsi="Times New Roman" w:cs="Times New Roman"/>
+        </w:rPr>
+        <w:t>.</w:t>
+      </w:r>
+    </w:p>
+    <w:p>
+      <w:pPr>
+        <w:pStyle w:val="a9"/>
+        <w:spacing w:before="0" w:after="0" w:line="240" w:lineRule="auto"/>
+        <w:jc w:val="both"/>
+        <w:rPr>
+          <w:rFonts w:ascii="Times New Roman" w:hAnsi="Times New Roman" w:cs="Times New Roman"/>
+          <w:i w:val="0"/>
+          <w:iCs w:val="0"/>
+        </w:rPr>
+      </w:pPr>
+      <w:r>
+        <w:rPr>
+          <w:rFonts w:ascii="Times New Roman" w:hAnsi="Times New Roman" w:cs="Times New Roman"/>
+          <w:i w:val="0"/>
+          <w:iCs w:val="0"/>
+        </w:rPr>
+        <w:t xml:space="preserve">Далее переходим в </w:t>
+      </w:r>
+      <w:r>
+        <w:rPr>
+          <w:rFonts w:ascii="Times New Roman" w:hAnsi="Times New Roman" w:cs="Times New Roman"/>
+          <w:i w:val="0"/>
+          <w:iCs w:val="0"/>
+          <w:lang w:val="en-US"/>
+        </w:rPr>
+        <w:t>Platform</w:t>
+      </w:r>
+      <w:r>
+        <w:rPr>
+          <w:rFonts w:ascii="Times New Roman" w:hAnsi="Times New Roman" w:cs="Times New Roman"/>
+          <w:i w:val="0"/>
+          <w:iCs w:val="0"/>
+        </w:rPr>
+        <w:t xml:space="preserve"> </w:t>
+      </w:r>
+      <w:r>
+        <w:rPr>
+          <w:rFonts w:ascii="Times New Roman" w:hAnsi="Times New Roman" w:cs="Times New Roman"/>
+          <w:i w:val="0"/>
+          <w:iCs w:val="0"/>
+          <w:lang w:val="en-US"/>
+        </w:rPr>
+        <w:t>Designer</w:t>
+      </w:r>
+      <w:r>
+        <w:rPr>
+          <w:rFonts w:ascii="Times New Roman" w:hAnsi="Times New Roman" w:cs="Times New Roman"/>
+          <w:i w:val="0"/>
+          <w:iCs w:val="0"/>
+        </w:rPr>
+        <w:t xml:space="preserve">. Скопируем </w:t>
+      </w:r>
+      <w:r>
+        <w:rPr>
+          <w:rFonts w:ascii="Times New Roman" w:hAnsi="Times New Roman" w:cs="Times New Roman"/>
+          <w:i w:val="0"/>
+          <w:iCs w:val="0"/>
+          <w:lang w:val="en-US"/>
+        </w:rPr>
+        <w:t>PD</w:t>
+      </w:r>
+      <w:r>
+        <w:rPr>
+          <w:rFonts w:ascii="Times New Roman" w:hAnsi="Times New Roman" w:cs="Times New Roman"/>
+          <w:i w:val="0"/>
+          <w:iCs w:val="0"/>
+        </w:rPr>
+        <w:t xml:space="preserve"> из </w:t>
+      </w:r>
+      <w:r>
+        <w:rPr>
+          <w:rFonts w:ascii="Times New Roman" w:hAnsi="Times New Roman" w:cs="Times New Roman"/>
+          <w:i w:val="0"/>
+          <w:iCs w:val="0"/>
+        </w:rPr>
+        <w:fldChar w:fldCharType="begin"/>
+      </w:r>
+      <w:r>
+        <w:rPr>
+          <w:rFonts w:ascii="Times New Roman" w:hAnsi="Times New Roman" w:cs="Times New Roman"/>
+          <w:i w:val="0"/>
+          <w:iCs w:val="0"/>
+        </w:rPr>
+        <w:instrText xml:space="preserve"> REF _Ref165983038 \h </w:instrText>
+      </w:r>
+      <w:r>
+        <w:rPr>
+          <w:rFonts w:ascii="Times New Roman" w:hAnsi="Times New Roman" w:cs="Times New Roman"/>
+          <w:i w:val="0"/>
+          <w:iCs w:val="0"/>
+        </w:rPr>
+      </w:r>
+      <w:r>
+        <w:rPr>
+          <w:rFonts w:ascii="Times New Roman" w:hAnsi="Times New Roman" w:cs="Times New Roman"/>
+          <w:i w:val="0"/>
+          <w:iCs w:val="0"/>
+        </w:rPr>
+        <w:fldChar w:fldCharType="separate"/>
+      </w:r>
+      <w:r>
+        <w:t>Проект 1</w:t>
+      </w:r>
+      <w:r>
+        <w:rPr>
+          <w:rFonts w:ascii="Times New Roman" w:hAnsi="Times New Roman" w:cs="Times New Roman"/>
+          <w:i w:val="0"/>
+          <w:iCs w:val="0"/>
+        </w:rPr>
+        <w:fldChar w:fldCharType="end"/>
+      </w:r>
+      <w:r>
+        <w:rPr>
+          <w:rFonts w:ascii="Times New Roman" w:hAnsi="Times New Roman" w:cs="Times New Roman"/>
+          <w:i w:val="0"/>
+          <w:iCs w:val="0"/>
+        </w:rPr>
+        <w:t>.</w:t>
+      </w:r>
+    </w:p>
+    <w:p>
+      <w:pPr>
+        <w:pStyle w:val="a9"/>
+        <w:spacing w:before="0" w:after="0" w:line="240" w:lineRule="auto"/>
+        <w:jc w:val="both"/>
+        <w:rPr>
+          <w:rFonts w:ascii="Times New Roman" w:hAnsi="Times New Roman" w:cs="Times New Roman"/>
+          <w:i w:val="0"/>
+          <w:iCs w:val="0"/>
+        </w:rPr>
+      </w:pPr>
+      <w:r>
+        <w:rPr>
+          <w:rFonts w:ascii="Times New Roman" w:hAnsi="Times New Roman" w:cs="Times New Roman"/>
+          <w:i w:val="0"/>
+          <w:iCs w:val="0"/>
+        </w:rPr>
+        <w:t>Для того, чтоб</w:t>
+      </w:r>
+      <w:r>
+        <w:rPr>
+          <w:rFonts w:ascii="Times New Roman" w:hAnsi="Times New Roman" w:cs="Times New Roman"/>
+          <w:i w:val="0"/>
+          <w:iCs w:val="0"/>
+        </w:rPr>
+        <w:t xml:space="preserve"> мы могли работать с кнопками по прерываниям необходимо выполнить следующие настройки </w:t>
+      </w:r>
+      <w:r>
+        <w:rPr>
+          <w:rFonts w:ascii="Times New Roman" w:hAnsi="Times New Roman" w:cs="Times New Roman"/>
+          <w:i w:val="0"/>
+          <w:iCs w:val="0"/>
+          <w:lang w:val="en-US"/>
+        </w:rPr>
+        <w:t>c</w:t>
+      </w:r>
+      <w:r>
+        <w:rPr>
+          <w:rFonts w:ascii="Times New Roman" w:hAnsi="Times New Roman" w:cs="Times New Roman"/>
+          <w:i w:val="0"/>
+          <w:iCs w:val="0"/>
+        </w:rPr>
+        <w:t xml:space="preserve"> </w:t>
+      </w:r>
+      <w:r>
+        <w:rPr>
+          <w:rFonts w:ascii="Times New Roman" w:hAnsi="Times New Roman" w:cs="Times New Roman"/>
+          <w:i w:val="0"/>
+          <w:iCs w:val="0"/>
+        </w:rPr>
+        <w:t>модулем</w:t>
+      </w:r>
+      <w:r>
+        <w:rPr>
+          <w:rFonts w:ascii="Times New Roman" w:hAnsi="Times New Roman" w:cs="Times New Roman"/>
+          <w:i w:val="0"/>
+          <w:iCs w:val="0"/>
+        </w:rPr>
+        <w:t xml:space="preserve"> </w:t>
+      </w:r>
+      <w:r>
+        <w:rPr>
+          <w:rFonts w:ascii="Times New Roman" w:hAnsi="Times New Roman" w:cs="Times New Roman"/>
+          <w:i w:val="0"/>
+          <w:iCs w:val="0"/>
+          <w:lang w:val="en-US"/>
+        </w:rPr>
+        <w:t>PIO</w:t>
+      </w:r>
+      <w:r>
+        <w:rPr>
+          <w:rFonts w:ascii="Times New Roman" w:hAnsi="Times New Roman" w:cs="Times New Roman"/>
+          <w:i w:val="0"/>
+          <w:iCs w:val="0"/>
+        </w:rPr>
+        <w:t>:</w:t>
+      </w:r>
+    </w:p>
+    <w:p>
+      <w:pPr>
+        <w:pStyle w:val="a9"/>
+        <w:keepNext/>
+        <w:spacing w:before="0" w:after="0" w:line="240" w:lineRule="auto"/>
+        <w:jc w:val="center"/>
+        <w:rPr>
+          <w:rFonts w:ascii="Times New Roman" w:hAnsi="Times New Roman" w:cs="Times New Roman"/>
+        </w:rPr>
+      </w:pPr>
+      <w:r>
+        <w:rPr>
+          <w:rFonts w:ascii="Times New Roman" w:hAnsi="Times New Roman" w:cs="Times New Roman"/>
+          <w:i w:val="0"/>
+          <w:iCs w:val="0"/>
+          <w:noProof/>
+          <w:lang w:val="en-US"/>
+        </w:rPr>
+        <w:lastRenderedPageBreak/>
+        <w:drawing>
+          <wp:inline distT="0" distB="0" distL="0" distR="0" wp14:anchorId="6951C57F" wp14:editId="2CE65B15">
+            <wp:extent cx="2880000" cy="2505160"/>
+            <wp:effectExtent l="0" t="0" r="0" b="0"/>
+            <wp:docPr id="1068345556" name="Рисунок 1"/>
+            <wp:cNvGraphicFramePr>
+              <a:graphicFrameLocks xmlns:a="http://schemas.openxmlformats.org/drawingml/2006/main" noChangeAspect="1"/>
+            </wp:cNvGraphicFramePr>
+            <a:graphic xmlns:a="http://schemas.openxmlformats.org/drawingml/2006/main">
+              <a:graphicData uri="http://schemas.openxmlformats.org/drawingml/2006/picture">
+                <pic:pic xmlns:pic="http://schemas.openxmlformats.org/drawingml/2006/picture">
+                  <pic:nvPicPr>
+                    <pic:cNvPr id="1068345556" name=""/>
+                    <pic:cNvPicPr/>
+                  </pic:nvPicPr>
+                  <pic:blipFill rotWithShape="1">
+                    <a:blip r:embed="rId40"/>
+                    <a:srcRect l="830"/>
+                    <a:stretch/>
+                  </pic:blipFill>
+                  <pic:spPr bwMode="auto">
+                    <a:xfrm>
+                      <a:off x="0" y="0"/>
+                      <a:ext cx="2880000" cy="2505160"/>
+                    </a:xfrm>
+                    <a:prstGeom prst="rect">
+                      <a:avLst/>
+                    </a:prstGeom>
+                    <a:ln>
+                      <a:noFill/>
+                    </a:ln>
+                    <a:extLst>
+                      <a:ext uri="{53640926-AAD7-44D8-BBD7-CCE9431645EC}">
+                        <a14:shadowObscured xmlns:a14="http://schemas.microsoft.com/office/drawing/2010/main"/>
+                      </a:ext>
+                    </a:extLst>
+                  </pic:spPr>
+                </pic:pic>
+              </a:graphicData>
+            </a:graphic>
+          </wp:inline>
+        </w:drawing>
+      </w:r>
+    </w:p>
+    <w:p>
+      <w:pPr>
+        <w:pStyle w:val="a9"/>
+        <w:spacing w:before="0" w:after="0" w:line="240" w:lineRule="auto"/>
+        <w:jc w:val="center"/>
+        <w:rPr>
+          <w:rFonts w:ascii="Times New Roman" w:hAnsi="Times New Roman" w:cs="Times New Roman"/>
+        </w:rPr>
+      </w:pPr>
+      <w:r>
+        <w:rPr>
+          <w:rFonts w:ascii="Times New Roman" w:hAnsi="Times New Roman" w:cs="Times New Roman"/>
+        </w:rPr>
+        <w:t xml:space="preserve">Рис. </w:t>
+      </w:r>
+      <w:r>
+        <w:rPr>
+          <w:rFonts w:ascii="Times New Roman" w:hAnsi="Times New Roman" w:cs="Times New Roman"/>
+        </w:rPr>
+        <w:fldChar w:fldCharType="begin"/>
+      </w:r>
+      <w:r>
+        <w:rPr>
+          <w:rFonts w:ascii="Times New Roman" w:hAnsi="Times New Roman" w:cs="Times New Roman"/>
+        </w:rPr>
+        <w:instrText xml:space="preserve"> STYLEREF 1 \s </w:instrText>
+      </w:r>
+      <w:r>
+        <w:rPr>
+          <w:rFonts w:ascii="Times New Roman" w:hAnsi="Times New Roman" w:cs="Times New Roman"/>
+        </w:rPr>
+        <w:fldChar w:fldCharType="separate"/>
+      </w:r>
+      <w:r>
+        <w:rPr>
+          <w:rFonts w:ascii="Times New Roman" w:hAnsi="Times New Roman" w:cs="Times New Roman"/>
+          <w:noProof/>
+        </w:rPr>
+        <w:t>3</w:t>
+      </w:r>
+      <w:r>
+        <w:rPr>
+          <w:rFonts w:ascii="Times New Roman" w:hAnsi="Times New Roman" w:cs="Times New Roman"/>
+        </w:rPr>
+        <w:fldChar w:fldCharType="end"/>
+      </w:r>
+      <w:r>
+        <w:rPr>
+          <w:rFonts w:ascii="Times New Roman" w:hAnsi="Times New Roman" w:cs="Times New Roman"/>
+        </w:rPr>
+        <w:t>.</w:t>
+      </w:r>
+      <w:r>
+        <w:rPr>
+          <w:rFonts w:ascii="Times New Roman" w:hAnsi="Times New Roman" w:cs="Times New Roman"/>
+        </w:rPr>
+        <w:fldChar w:fldCharType="begin"/>
+      </w:r>
+      <w:r>
+        <w:rPr>
+          <w:rFonts w:ascii="Times New Roman" w:hAnsi="Times New Roman" w:cs="Times New Roman"/>
+        </w:rPr>
+        <w:instrText xml:space="preserve"> SEQ Рис. \* ARABIC \s 1 </w:instrText>
+      </w:r>
+      <w:r>
+        <w:rPr>
+          <w:rFonts w:ascii="Times New Roman" w:hAnsi="Times New Roman" w:cs="Times New Roman"/>
+        </w:rPr>
+        <w:fldChar w:fldCharType="separate"/>
+      </w:r>
+      <w:r>
+        <w:rPr>
+          <w:rFonts w:ascii="Times New Roman" w:hAnsi="Times New Roman" w:cs="Times New Roman"/>
+          <w:noProof/>
+        </w:rPr>
+        <w:t>3</w:t>
+      </w:r>
+      <w:r>
+        <w:rPr>
+          <w:rFonts w:ascii="Times New Roman" w:hAnsi="Times New Roman" w:cs="Times New Roman"/>
+        </w:rPr>
+        <w:fldChar w:fldCharType="end"/>
+      </w:r>
+      <w:r>
+        <w:rPr>
+          <w:rFonts w:ascii="Times New Roman" w:hAnsi="Times New Roman" w:cs="Times New Roman"/>
+        </w:rPr>
+        <w:t xml:space="preserve">. </w:t>
+      </w:r>
+      <w:r>
+        <w:rPr>
+          <w:rFonts w:ascii="Times New Roman" w:hAnsi="Times New Roman" w:cs="Times New Roman"/>
+        </w:rPr>
+        <w:t xml:space="preserve">Новые настройки модуля </w:t>
+      </w:r>
+      <w:r>
+        <w:rPr>
+          <w:rFonts w:ascii="Times New Roman" w:hAnsi="Times New Roman" w:cs="Times New Roman"/>
+          <w:lang w:val="en-US"/>
+        </w:rPr>
+        <w:t>PIO</w:t>
+      </w:r>
+      <w:r>
+        <w:rPr>
+          <w:rFonts w:ascii="Times New Roman" w:hAnsi="Times New Roman" w:cs="Times New Roman"/>
+        </w:rPr>
+        <w:t>.</w:t>
+      </w:r>
+    </w:p>
+    <w:p>
+      <w:pPr>
+        <w:pStyle w:val="a9"/>
+        <w:spacing w:before="0" w:after="0" w:line="240" w:lineRule="auto"/>
+        <w:jc w:val="both"/>
+        <w:rPr>
+          <w:rFonts w:ascii="Times New Roman" w:hAnsi="Times New Roman" w:cs="Times New Roman"/>
+          <w:i w:val="0"/>
+          <w:iCs w:val="0"/>
+        </w:rPr>
+      </w:pPr>
+      <w:r>
+        <w:rPr>
+          <w:rFonts w:ascii="Times New Roman" w:hAnsi="Times New Roman" w:cs="Times New Roman"/>
+          <w:i w:val="0"/>
+          <w:iCs w:val="0"/>
+        </w:rPr>
+        <w:t>Также необходимо подключить прерывания к процессору</w:t>
+      </w:r>
+      <w:r>
+        <w:rPr>
+          <w:rFonts w:ascii="Times New Roman" w:hAnsi="Times New Roman" w:cs="Times New Roman"/>
+          <w:i w:val="0"/>
+          <w:iCs w:val="0"/>
+        </w:rPr>
+        <w:t>:</w:t>
+      </w:r>
+    </w:p>
+    <w:p>
+      <w:pPr>
+        <w:pStyle w:val="a9"/>
+        <w:keepNext/>
+        <w:spacing w:before="0" w:after="0" w:line="240" w:lineRule="auto"/>
+        <w:jc w:val="center"/>
+        <w:rPr>
+          <w:rFonts w:ascii="Times New Roman" w:hAnsi="Times New Roman" w:cs="Times New Roman"/>
+        </w:rPr>
+      </w:pPr>
+      <w:r>
+        <w:rPr>
+          <w:rFonts w:ascii="Times New Roman" w:hAnsi="Times New Roman" w:cs="Times New Roman"/>
+          <w:i w:val="0"/>
+          <w:iCs w:val="0"/>
+          <w:noProof/>
+          <w:lang w:val="en-US"/>
+        </w:rPr>
+        <w:drawing>
+          <wp:inline distT="0" distB="0" distL="0" distR="0" wp14:anchorId="7F4AA4A4" wp14:editId="13316336">
+            <wp:extent cx="3600000" cy="2278090"/>
+            <wp:effectExtent l="0" t="0" r="635" b="8255"/>
+            <wp:docPr id="1136371715" name="Рисунок 1"/>
+            <wp:cNvGraphicFramePr>
+              <a:graphicFrameLocks xmlns:a="http://schemas.openxmlformats.org/drawingml/2006/main" noChangeAspect="1"/>
+            </wp:cNvGraphicFramePr>
+            <a:graphic xmlns:a="http://schemas.openxmlformats.org/drawingml/2006/main">
+              <a:graphicData uri="http://schemas.openxmlformats.org/drawingml/2006/picture">
+                <pic:pic xmlns:pic="http://schemas.openxmlformats.org/drawingml/2006/picture">
+                  <pic:nvPicPr>
+                    <pic:cNvPr id="1136371715" name=""/>
+                    <pic:cNvPicPr/>
+                  </pic:nvPicPr>
+                  <pic:blipFill rotWithShape="1">
+                    <a:blip r:embed="rId41"/>
+                    <a:srcRect l="934"/>
+                    <a:stretch/>
+                  </pic:blipFill>
+                  <pic:spPr bwMode="auto">
+                    <a:xfrm>
+                      <a:off x="0" y="0"/>
+                      <a:ext cx="3600000" cy="2278090"/>
+                    </a:xfrm>
+                    <a:prstGeom prst="rect">
+                      <a:avLst/>
+                    </a:prstGeom>
+                    <a:ln>
+                      <a:noFill/>
+                    </a:ln>
+                    <a:extLst>
+                      <a:ext uri="{53640926-AAD7-44D8-BBD7-CCE9431645EC}">
+                        <a14:shadowObscured xmlns:a14="http://schemas.microsoft.com/office/drawing/2010/main"/>
+                      </a:ext>
+                    </a:extLst>
+                  </pic:spPr>
+                </pic:pic>
+              </a:graphicData>
+            </a:graphic>
+          </wp:inline>
+        </w:drawing>
+      </w:r>
+    </w:p>
+    <w:p>
+      <w:pPr>
+        <w:pStyle w:val="a9"/>
+        <w:spacing w:before="0" w:after="0" w:line="240" w:lineRule="auto"/>
+        <w:jc w:val="center"/>
+        <w:rPr>
+          <w:rFonts w:ascii="Times New Roman" w:hAnsi="Times New Roman" w:cs="Times New Roman"/>
+        </w:rPr>
+      </w:pPr>
+      <w:r>
+        <w:rPr>
+          <w:rFonts w:ascii="Times New Roman" w:hAnsi="Times New Roman" w:cs="Times New Roman"/>
+        </w:rPr>
+        <w:t xml:space="preserve">Рис. </w:t>
+      </w:r>
+      <w:r>
+        <w:rPr>
+          <w:rFonts w:ascii="Times New Roman" w:hAnsi="Times New Roman" w:cs="Times New Roman"/>
+        </w:rPr>
+        <w:fldChar w:fldCharType="begin"/>
+      </w:r>
+      <w:r>
+        <w:rPr>
+          <w:rFonts w:ascii="Times New Roman" w:hAnsi="Times New Roman" w:cs="Times New Roman"/>
+        </w:rPr>
+        <w:instrText xml:space="preserve"> STYLEREF 1 \s </w:instrText>
+      </w:r>
+      <w:r>
+        <w:rPr>
+          <w:rFonts w:ascii="Times New Roman" w:hAnsi="Times New Roman" w:cs="Times New Roman"/>
+        </w:rPr>
+        <w:fldChar w:fldCharType="separate"/>
+      </w:r>
+      <w:r>
+        <w:rPr>
+          <w:rFonts w:ascii="Times New Roman" w:hAnsi="Times New Roman" w:cs="Times New Roman"/>
+          <w:noProof/>
+        </w:rPr>
+        <w:t>3</w:t>
+      </w:r>
+      <w:r>
+        <w:rPr>
+          <w:rFonts w:ascii="Times New Roman" w:hAnsi="Times New Roman" w:cs="Times New Roman"/>
+        </w:rPr>
+        <w:fldChar w:fldCharType="end"/>
+      </w:r>
+      <w:r>
+        <w:rPr>
+          <w:rFonts w:ascii="Times New Roman" w:hAnsi="Times New Roman" w:cs="Times New Roman"/>
+        </w:rPr>
+        <w:t>.</w:t>
+      </w:r>
+      <w:r>
+        <w:rPr>
+          <w:rFonts w:ascii="Times New Roman" w:hAnsi="Times New Roman" w:cs="Times New Roman"/>
+        </w:rPr>
+        <w:fldChar w:fldCharType="begin"/>
+      </w:r>
+      <w:r>
+        <w:rPr>
+          <w:rFonts w:ascii="Times New Roman" w:hAnsi="Times New Roman" w:cs="Times New Roman"/>
+        </w:rPr>
+        <w:instrText xml:space="preserve"> SEQ Рис. \* ARABIC \s 1 </w:instrText>
+      </w:r>
+      <w:r>
+        <w:rPr>
+          <w:rFonts w:ascii="Times New Roman" w:hAnsi="Times New Roman" w:cs="Times New Roman"/>
+        </w:rPr>
+        <w:fldChar w:fldCharType="separate"/>
+      </w:r>
+      <w:r>
+        <w:rPr>
+          <w:rFonts w:ascii="Times New Roman" w:hAnsi="Times New Roman" w:cs="Times New Roman"/>
+          <w:noProof/>
+        </w:rPr>
+        <w:t>4</w:t>
+      </w:r>
+      <w:r>
+        <w:rPr>
+          <w:rFonts w:ascii="Times New Roman" w:hAnsi="Times New Roman" w:cs="Times New Roman"/>
+        </w:rPr>
+        <w:fldChar w:fldCharType="end"/>
+      </w:r>
+      <w:r>
+        <w:rPr>
+          <w:rFonts w:ascii="Times New Roman" w:hAnsi="Times New Roman" w:cs="Times New Roman"/>
+        </w:rPr>
+        <w:t xml:space="preserve">. </w:t>
+      </w:r>
+      <w:r>
+        <w:rPr>
+          <w:rFonts w:ascii="Times New Roman" w:hAnsi="Times New Roman" w:cs="Times New Roman"/>
+        </w:rPr>
+        <w:t>Подключение прерываний к процессору.</w:t>
+      </w:r>
+    </w:p>
+    <w:p>
+      <w:pPr>
+        <w:pStyle w:val="a9"/>
+        <w:spacing w:before="0" w:after="0" w:line="240" w:lineRule="auto"/>
+        <w:jc w:val="both"/>
+        <w:rPr>
+          <w:rFonts w:ascii="Times New Roman" w:hAnsi="Times New Roman" w:cs="Times New Roman"/>
+          <w:i w:val="0"/>
+          <w:iCs w:val="0"/>
+        </w:rPr>
+      </w:pPr>
+      <w:r>
+        <w:rPr>
+          <w:rFonts w:ascii="Times New Roman" w:hAnsi="Times New Roman" w:cs="Times New Roman"/>
+          <w:i w:val="0"/>
+          <w:iCs w:val="0"/>
+        </w:rPr>
+        <w:t>Выполним генерацию модуля и создадим файл верхнего уровня</w:t>
+      </w:r>
+      <w:r>
+        <w:rPr>
+          <w:rFonts w:ascii="Times New Roman" w:hAnsi="Times New Roman" w:cs="Times New Roman"/>
+          <w:i w:val="0"/>
+          <w:iCs w:val="0"/>
+        </w:rPr>
+        <w:t>:</w:t>
+      </w:r>
+    </w:p>
+    <w:p>
+      <w:pPr>
+        <w:pStyle w:val="a9"/>
+        <w:spacing w:before="0" w:after="0" w:line="240" w:lineRule="auto"/>
+        <w:jc w:val="both"/>
+        <w:rPr>
+          <w:rFonts w:ascii="Times New Roman" w:hAnsi="Times New Roman" w:cs="Times New Roman"/>
+          <w:i w:val="0"/>
+          <w:iCs w:val="0"/>
+          <w:noProof/>
+          <w:lang w:val="en-US"/>
+        </w:rPr>
+      </w:pPr>
+      <w:r>
+        <w:rPr>
+          <w:rFonts w:ascii="Times New Roman" w:hAnsi="Times New Roman" w:cs="Times New Roman"/>
+          <w:i w:val="0"/>
+          <w:iCs w:val="0"/>
+          <w:noProof/>
+          <w:lang w:val="en-US"/>
+        </w:rPr>
+        <w:drawing>
+          <wp:inline distT="0" distB="0" distL="0" distR="0" wp14:anchorId="0C0E0A8F" wp14:editId="548AB7AD">
+            <wp:extent cx="2160000" cy="1843739"/>
+            <wp:effectExtent l="0" t="0" r="0" b="4445"/>
+            <wp:docPr id="928925519" name="Рисунок 1"/>
+            <wp:cNvGraphicFramePr>
+              <a:graphicFrameLocks xmlns:a="http://schemas.openxmlformats.org/drawingml/2006/main" noChangeAspect="1"/>
+            </wp:cNvGraphicFramePr>
+            <a:graphic xmlns:a="http://schemas.openxmlformats.org/drawingml/2006/main">
+              <a:graphicData uri="http://schemas.openxmlformats.org/drawingml/2006/picture">
+                <pic:pic xmlns:pic="http://schemas.openxmlformats.org/drawingml/2006/picture">
+                  <pic:nvPicPr>
+                    <pic:cNvPr id="0" name="Picture 1"/>
+                    <pic:cNvPicPr>
+                      <a:picLocks noChangeAspect="1" noChangeArrowheads="1"/>
+                    </pic:cNvPicPr>
+                  </pic:nvPicPr>
+                  <pic:blipFill>
+                    <a:blip r:embed="rId42" cstate="print">
+                      <a:extLst>
+                        <a:ext uri="{28A0092B-C50C-407E-A947-70E740481C1C}">
+                          <a14:useLocalDpi xmlns:a14="http://schemas.microsoft.com/office/drawing/2010/main" val="0"/>
+                        </a:ext>
+                      </a:extLst>
+                    </a:blip>
+                    <a:srcRect/>
+                    <a:stretch>
+                      <a:fillRect/>
+                    </a:stretch>
+                  </pic:blipFill>
+                  <pic:spPr bwMode="auto">
+                    <a:xfrm>
+                      <a:off x="0" y="0"/>
+                      <a:ext cx="2160000" cy="1843739"/>
+                    </a:xfrm>
+                    <a:prstGeom prst="rect">
+                      <a:avLst/>
+                    </a:prstGeom>
+                    <a:noFill/>
+                    <a:ln>
+                      <a:noFill/>
+                    </a:ln>
+                  </pic:spPr>
+                </pic:pic>
+              </a:graphicData>
+            </a:graphic>
+          </wp:inline>
+        </w:drawing>
+      </w:r>
+    </w:p>
+    <w:p>
+      <w:pPr>
+        <w:pStyle w:val="a9"/>
+        <w:spacing w:before="0" w:after="0" w:line="240" w:lineRule="auto"/>
+        <w:jc w:val="both"/>
+        <w:rPr>
+          <w:rFonts w:ascii="Times New Roman" w:hAnsi="Times New Roman" w:cs="Times New Roman"/>
+          <w:i w:val="0"/>
+          <w:iCs w:val="0"/>
+          <w:noProof/>
+        </w:rPr>
+      </w:pPr>
+      <w:r>
+        <w:rPr>
+          <w:rFonts w:ascii="Times New Roman" w:hAnsi="Times New Roman" w:cs="Times New Roman"/>
+          <w:i w:val="0"/>
+          <w:iCs w:val="0"/>
+          <w:noProof/>
+        </w:rPr>
+        <w:t>Выполним компиляцию и выполним назначения для входов и выходов</w:t>
+      </w:r>
+      <w:r>
+        <w:rPr>
+          <w:rFonts w:ascii="Times New Roman" w:hAnsi="Times New Roman" w:cs="Times New Roman"/>
+          <w:i w:val="0"/>
+          <w:iCs w:val="0"/>
+          <w:noProof/>
+        </w:rPr>
+        <w:t>:</w:t>
+      </w:r>
+    </w:p>
+    <w:p>
+      <w:pPr>
+        <w:pStyle w:val="a9"/>
+        <w:keepNext/>
+        <w:spacing w:before="0" w:after="0" w:line="240" w:lineRule="auto"/>
+        <w:jc w:val="center"/>
+        <w:rPr>
+          <w:rFonts w:ascii="Times New Roman" w:hAnsi="Times New Roman" w:cs="Times New Roman"/>
+        </w:rPr>
+      </w:pPr>
+      <w:r>
+        <w:rPr>
+          <w:rFonts w:ascii="Times New Roman" w:hAnsi="Times New Roman" w:cs="Times New Roman"/>
+          <w:i w:val="0"/>
+          <w:iCs w:val="0"/>
+          <w:noProof/>
+          <w:lang w:val="en-US"/>
+        </w:rPr>
+        <w:drawing>
+          <wp:inline distT="0" distB="0" distL="0" distR="0" wp14:anchorId="101A5348" wp14:editId="584C5ABD">
+            <wp:extent cx="4656411" cy="1482725"/>
+            <wp:effectExtent l="0" t="0" r="0" b="3175"/>
+            <wp:docPr id="1126645258" name="Рисунок 1"/>
+            <wp:cNvGraphicFramePr>
+              <a:graphicFrameLocks xmlns:a="http://schemas.openxmlformats.org/drawingml/2006/main" noChangeAspect="1"/>
+            </wp:cNvGraphicFramePr>
+            <a:graphic xmlns:a="http://schemas.openxmlformats.org/drawingml/2006/main">
+              <a:graphicData uri="http://schemas.openxmlformats.org/drawingml/2006/picture">
+                <pic:pic xmlns:pic="http://schemas.openxmlformats.org/drawingml/2006/picture">
+                  <pic:nvPicPr>
+                    <pic:cNvPr id="1126645258" name=""/>
+                    <pic:cNvPicPr/>
+                  </pic:nvPicPr>
+                  <pic:blipFill rotWithShape="1">
+                    <a:blip r:embed="rId43"/>
+                    <a:srcRect l="488" r="1"/>
+                    <a:stretch/>
+                  </pic:blipFill>
+                  <pic:spPr bwMode="auto">
+                    <a:xfrm>
+                      <a:off x="0" y="0"/>
+                      <a:ext cx="4657136" cy="1482956"/>
+                    </a:xfrm>
+                    <a:prstGeom prst="rect">
+                      <a:avLst/>
+                    </a:prstGeom>
+                    <a:ln>
+                      <a:noFill/>
+                    </a:ln>
+                    <a:extLst>
+                      <a:ext uri="{53640926-AAD7-44D8-BBD7-CCE9431645EC}">
+                        <a14:shadowObscured xmlns:a14="http://schemas.microsoft.com/office/drawing/2010/main"/>
+                      </a:ext>
+                    </a:extLst>
+                  </pic:spPr>
+                </pic:pic>
+              </a:graphicData>
+            </a:graphic>
+          </wp:inline>
+        </w:drawing>
+      </w:r>
+    </w:p>
+    <w:p>
+      <w:pPr>
+        <w:pStyle w:val="a9"/>
+        <w:spacing w:before="0" w:after="0" w:line="240" w:lineRule="auto"/>
+        <w:jc w:val="center"/>
+        <w:rPr>
+          <w:rFonts w:ascii="Times New Roman" w:hAnsi="Times New Roman" w:cs="Times New Roman"/>
+          <w:noProof/>
+        </w:rPr>
+      </w:pPr>
+      <w:r>
+        <w:rPr>
+          <w:rFonts w:ascii="Times New Roman" w:hAnsi="Times New Roman" w:cs="Times New Roman"/>
+        </w:rPr>
+        <w:t xml:space="preserve">Рис. </w:t>
+      </w:r>
+      <w:r>
+        <w:rPr>
+          <w:rFonts w:ascii="Times New Roman" w:hAnsi="Times New Roman" w:cs="Times New Roman"/>
+        </w:rPr>
+        <w:fldChar w:fldCharType="begin"/>
+      </w:r>
+      <w:r>
+        <w:rPr>
+          <w:rFonts w:ascii="Times New Roman" w:hAnsi="Times New Roman" w:cs="Times New Roman"/>
+        </w:rPr>
+        <w:instrText xml:space="preserve"> STYLEREF 1 \s </w:instrText>
+      </w:r>
+      <w:r>
+        <w:rPr>
+          <w:rFonts w:ascii="Times New Roman" w:hAnsi="Times New Roman" w:cs="Times New Roman"/>
+        </w:rPr>
+        <w:fldChar w:fldCharType="separate"/>
+      </w:r>
+      <w:r>
+        <w:rPr>
+          <w:rFonts w:ascii="Times New Roman" w:hAnsi="Times New Roman" w:cs="Times New Roman"/>
+          <w:noProof/>
+        </w:rPr>
+        <w:t>3</w:t>
+      </w:r>
+      <w:r>
+        <w:rPr>
+          <w:rFonts w:ascii="Times New Roman" w:hAnsi="Times New Roman" w:cs="Times New Roman"/>
+        </w:rPr>
+        <w:fldChar w:fldCharType="end"/>
+      </w:r>
+      <w:r>
+        <w:rPr>
+          <w:rFonts w:ascii="Times New Roman" w:hAnsi="Times New Roman" w:cs="Times New Roman"/>
+        </w:rPr>
+        <w:t>.</w:t>
+      </w:r>
+      <w:r>
+        <w:rPr>
+          <w:rFonts w:ascii="Times New Roman" w:hAnsi="Times New Roman" w:cs="Times New Roman"/>
+        </w:rPr>
+        <w:fldChar w:fldCharType="begin"/>
+      </w:r>
+      <w:r>
+        <w:rPr>
+          <w:rFonts w:ascii="Times New Roman" w:hAnsi="Times New Roman" w:cs="Times New Roman"/>
+        </w:rPr>
+        <w:instrText xml:space="preserve"> SEQ Рис. \* ARABIC \s 1 </w:instrText>
+      </w:r>
+      <w:r>
+        <w:rPr>
+          <w:rFonts w:ascii="Times New Roman" w:hAnsi="Times New Roman" w:cs="Times New Roman"/>
+        </w:rPr>
+        <w:fldChar w:fldCharType="separate"/>
+      </w:r>
+      <w:r>
+        <w:rPr>
+          <w:rFonts w:ascii="Times New Roman" w:hAnsi="Times New Roman" w:cs="Times New Roman"/>
+          <w:noProof/>
+        </w:rPr>
+        <w:t>5</w:t>
+      </w:r>
+      <w:r>
+        <w:rPr>
+          <w:rFonts w:ascii="Times New Roman" w:hAnsi="Times New Roman" w:cs="Times New Roman"/>
+        </w:rPr>
+        <w:fldChar w:fldCharType="end"/>
+      </w:r>
+      <w:r>
+        <w:rPr>
+          <w:rFonts w:ascii="Times New Roman" w:hAnsi="Times New Roman" w:cs="Times New Roman"/>
+        </w:rPr>
+        <w:t xml:space="preserve">. </w:t>
+      </w:r>
+      <w:r>
+        <w:rPr>
+          <w:rFonts w:ascii="Times New Roman" w:hAnsi="Times New Roman" w:cs="Times New Roman"/>
+        </w:rPr>
+        <w:t xml:space="preserve">Назначения в </w:t>
+      </w:r>
+      <w:r>
+        <w:rPr>
+          <w:rFonts w:ascii="Times New Roman" w:hAnsi="Times New Roman" w:cs="Times New Roman"/>
+          <w:lang w:val="en-US"/>
+        </w:rPr>
+        <w:t>Pin</w:t>
+      </w:r>
+      <w:r>
+        <w:rPr>
+          <w:rFonts w:ascii="Times New Roman" w:hAnsi="Times New Roman" w:cs="Times New Roman"/>
+        </w:rPr>
+        <w:t xml:space="preserve"> </w:t>
+      </w:r>
+      <w:r>
+        <w:rPr>
+          <w:rFonts w:ascii="Times New Roman" w:hAnsi="Times New Roman" w:cs="Times New Roman"/>
+          <w:lang w:val="en-US"/>
+        </w:rPr>
+        <w:t>Planner</w:t>
+      </w:r>
+      <w:r>
+        <w:rPr>
+          <w:rFonts w:ascii="Times New Roman" w:hAnsi="Times New Roman" w:cs="Times New Roman"/>
+          <w:noProof/>
+        </w:rPr>
+        <w:t>.</w:t>
+      </w:r>
+    </w:p>
+    <w:p>
+      <w:pPr>
+        <w:pStyle w:val="a9"/>
+        <w:spacing w:before="0" w:after="0" w:line="240" w:lineRule="auto"/>
+        <w:jc w:val="both"/>
+        <w:rPr>
+          <w:rFonts w:ascii="Times New Roman" w:hAnsi="Times New Roman" w:cs="Times New Roman"/>
+          <w:i w:val="0"/>
+          <w:iCs w:val="0"/>
+          <w:noProof/>
+        </w:rPr>
+      </w:pPr>
+      <w:r>
+        <w:rPr>
+          <w:rFonts w:ascii="Times New Roman" w:hAnsi="Times New Roman" w:cs="Times New Roman"/>
+          <w:i w:val="0"/>
+          <w:iCs w:val="0"/>
+          <w:noProof/>
+        </w:rPr>
+        <w:lastRenderedPageBreak/>
+        <w:t>Также добавим файл для временных характеристик</w:t>
+      </w:r>
+      <w:r>
+        <w:rPr>
+          <w:rFonts w:ascii="Times New Roman" w:hAnsi="Times New Roman" w:cs="Times New Roman"/>
+          <w:i w:val="0"/>
+          <w:iCs w:val="0"/>
+          <w:noProof/>
+        </w:rPr>
+        <w:t>:</w:t>
+      </w:r>
+    </w:p>
+    <w:p>
+      <w:pPr>
+        <w:pStyle w:val="a9"/>
+        <w:spacing w:before="0" w:after="0" w:line="240" w:lineRule="auto"/>
+        <w:jc w:val="both"/>
+        <w:rPr>
+          <w:rFonts w:ascii="Times New Roman" w:hAnsi="Times New Roman" w:cs="Times New Roman"/>
+          <w:i w:val="0"/>
+          <w:iCs w:val="0"/>
+          <w:noProof/>
+          <w:lang w:val="en-US"/>
+        </w:rPr>
+      </w:pPr>
+      <w:r>
+        <w:rPr>
+          <w:rFonts w:ascii="Times New Roman" w:hAnsi="Times New Roman" w:cs="Times New Roman"/>
+          <w:i w:val="0"/>
+          <w:iCs w:val="0"/>
+          <w:noProof/>
+        </w:rPr>
+        <w:drawing>
+          <wp:inline distT="0" distB="0" distL="0" distR="0" wp14:anchorId="728BD5F8" wp14:editId="799C75B7">
+            <wp:extent cx="4320000" cy="4788630"/>
+            <wp:effectExtent l="0" t="0" r="4445" b="0"/>
+            <wp:docPr id="2017011030" name="Рисунок 3"/>
+            <wp:cNvGraphicFramePr>
+              <a:graphicFrameLocks xmlns:a="http://schemas.openxmlformats.org/drawingml/2006/main" noChangeAspect="1"/>
+            </wp:cNvGraphicFramePr>
+            <a:graphic xmlns:a="http://schemas.openxmlformats.org/drawingml/2006/main">
+              <a:graphicData uri="http://schemas.openxmlformats.org/drawingml/2006/picture">
+                <pic:pic xmlns:pic="http://schemas.openxmlformats.org/drawingml/2006/picture">
+                  <pic:nvPicPr>
+                    <pic:cNvPr id="0" name="Picture 3"/>
+                    <pic:cNvPicPr>
+                      <a:picLocks noChangeAspect="1" noChangeArrowheads="1"/>
+                    </pic:cNvPicPr>
+                  </pic:nvPicPr>
+                  <pic:blipFill>
+                    <a:blip r:embed="rId22" cstate="print">
+                      <a:extLst>
+                        <a:ext uri="{28A0092B-C50C-407E-A947-70E740481C1C}">
+                          <a14:useLocalDpi xmlns:a14="http://schemas.microsoft.com/office/drawing/2010/main" val="0"/>
+                        </a:ext>
+                      </a:extLst>
+                    </a:blip>
+                    <a:srcRect/>
+                    <a:stretch>
+                      <a:fillRect/>
+                    </a:stretch>
+                  </pic:blipFill>
+                  <pic:spPr bwMode="auto">
+                    <a:xfrm>
+                      <a:off x="0" y="0"/>
+                      <a:ext cx="4320000" cy="4788630"/>
+                    </a:xfrm>
+                    <a:prstGeom prst="rect">
+                      <a:avLst/>
+                    </a:prstGeom>
+                    <a:noFill/>
+                    <a:ln>
+                      <a:noFill/>
+                    </a:ln>
+                  </pic:spPr>
+                </pic:pic>
+              </a:graphicData>
+            </a:graphic>
+          </wp:inline>
+        </w:drawing>
+      </w:r>
+    </w:p>
+    <w:p>
+      <w:pPr>
+        <w:pStyle w:val="a9"/>
+        <w:spacing w:before="0" w:after="0" w:line="240" w:lineRule="auto"/>
+        <w:jc w:val="both"/>
+        <w:rPr>
+          <w:rFonts w:ascii="Times New Roman" w:hAnsi="Times New Roman" w:cs="Times New Roman"/>
+          <w:i w:val="0"/>
+          <w:iCs w:val="0"/>
+          <w:noProof/>
+        </w:rPr>
+      </w:pPr>
+      <w:r>
+        <w:rPr>
+          <w:rFonts w:ascii="Times New Roman" w:hAnsi="Times New Roman" w:cs="Times New Roman"/>
+          <w:i w:val="0"/>
+          <w:iCs w:val="0"/>
+          <w:noProof/>
+        </w:rPr>
+        <w:t>Выполним полную компиляцию и проверим, выполняются ли временные характеристики</w:t>
+      </w:r>
+      <w:r>
+        <w:rPr>
+          <w:rFonts w:ascii="Times New Roman" w:hAnsi="Times New Roman" w:cs="Times New Roman"/>
+          <w:i w:val="0"/>
+          <w:iCs w:val="0"/>
+          <w:noProof/>
+        </w:rPr>
+        <w:t>:</w:t>
+      </w:r>
+    </w:p>
+    <w:p>
+      <w:pPr>
+        <w:pStyle w:val="a9"/>
+        <w:keepNext/>
+        <w:spacing w:before="0" w:after="0" w:line="240" w:lineRule="auto"/>
+        <w:jc w:val="center"/>
+        <w:rPr>
+          <w:rFonts w:ascii="Times New Roman" w:hAnsi="Times New Roman" w:cs="Times New Roman"/>
+        </w:rPr>
+      </w:pPr>
+      <w:r>
+        <w:rPr>
+          <w:rFonts w:ascii="Times New Roman" w:hAnsi="Times New Roman" w:cs="Times New Roman"/>
+          <w:i w:val="0"/>
+          <w:iCs w:val="0"/>
+          <w:noProof/>
+          <w:lang w:val="en-US"/>
+        </w:rPr>
+        <w:drawing>
+          <wp:inline distT="0" distB="0" distL="0" distR="0" wp14:anchorId="41843A28" wp14:editId="7E2AF2BE">
+            <wp:extent cx="3600000" cy="2040548"/>
+            <wp:effectExtent l="0" t="0" r="635" b="0"/>
+            <wp:docPr id="753149411" name="Рисунок 1"/>
+            <wp:cNvGraphicFramePr>
+              <a:graphicFrameLocks xmlns:a="http://schemas.openxmlformats.org/drawingml/2006/main" noChangeAspect="1"/>
+            </wp:cNvGraphicFramePr>
+            <a:graphic xmlns:a="http://schemas.openxmlformats.org/drawingml/2006/main">
+              <a:graphicData uri="http://schemas.openxmlformats.org/drawingml/2006/picture">
+                <pic:pic xmlns:pic="http://schemas.openxmlformats.org/drawingml/2006/picture">
+                  <pic:nvPicPr>
+                    <pic:cNvPr id="753149411" name=""/>
+                    <pic:cNvPicPr/>
+                  </pic:nvPicPr>
+                  <pic:blipFill>
+                    <a:blip r:embed="rId44"/>
+                    <a:stretch>
+                      <a:fillRect/>
+                    </a:stretch>
+                  </pic:blipFill>
+                  <pic:spPr>
+                    <a:xfrm>
+                      <a:off x="0" y="0"/>
+                      <a:ext cx="3600000" cy="2040548"/>
+                    </a:xfrm>
+                    <a:prstGeom prst="rect">
+                      <a:avLst/>
+                    </a:prstGeom>
+                  </pic:spPr>
+                </pic:pic>
+              </a:graphicData>
+            </a:graphic>
+          </wp:inline>
+        </w:drawing>
+      </w:r>
+    </w:p>
+    <w:p>
+      <w:pPr>
+        <w:pStyle w:val="a9"/>
+        <w:spacing w:before="0" w:after="0" w:line="240" w:lineRule="auto"/>
+        <w:jc w:val="center"/>
+        <w:rPr>
+          <w:rFonts w:ascii="Times New Roman" w:hAnsi="Times New Roman" w:cs="Times New Roman"/>
+        </w:rPr>
+      </w:pPr>
+      <w:r>
+        <w:rPr>
+          <w:rFonts w:ascii="Times New Roman" w:hAnsi="Times New Roman" w:cs="Times New Roman"/>
+        </w:rPr>
+        <w:t xml:space="preserve">Рис. </w:t>
+      </w:r>
+      <w:r>
+        <w:rPr>
+          <w:rFonts w:ascii="Times New Roman" w:hAnsi="Times New Roman" w:cs="Times New Roman"/>
+        </w:rPr>
+        <w:fldChar w:fldCharType="begin"/>
+      </w:r>
+      <w:r>
+        <w:rPr>
+          <w:rFonts w:ascii="Times New Roman" w:hAnsi="Times New Roman" w:cs="Times New Roman"/>
+        </w:rPr>
+        <w:instrText xml:space="preserve"> STYLEREF 1 \s </w:instrText>
+      </w:r>
+      <w:r>
+        <w:rPr>
+          <w:rFonts w:ascii="Times New Roman" w:hAnsi="Times New Roman" w:cs="Times New Roman"/>
+        </w:rPr>
+        <w:fldChar w:fldCharType="separate"/>
+      </w:r>
+      <w:r>
+        <w:rPr>
+          <w:rFonts w:ascii="Times New Roman" w:hAnsi="Times New Roman" w:cs="Times New Roman"/>
+          <w:noProof/>
+        </w:rPr>
+        <w:t>3</w:t>
+      </w:r>
+      <w:r>
+        <w:rPr>
+          <w:rFonts w:ascii="Times New Roman" w:hAnsi="Times New Roman" w:cs="Times New Roman"/>
+        </w:rPr>
+        <w:fldChar w:fldCharType="end"/>
+      </w:r>
+      <w:r>
+        <w:rPr>
+          <w:rFonts w:ascii="Times New Roman" w:hAnsi="Times New Roman" w:cs="Times New Roman"/>
+        </w:rPr>
+        <w:t>.</w:t>
+      </w:r>
+      <w:r>
+        <w:rPr>
+          <w:rFonts w:ascii="Times New Roman" w:hAnsi="Times New Roman" w:cs="Times New Roman"/>
+        </w:rPr>
+        <w:fldChar w:fldCharType="begin"/>
+      </w:r>
+      <w:r>
+        <w:rPr>
+          <w:rFonts w:ascii="Times New Roman" w:hAnsi="Times New Roman" w:cs="Times New Roman"/>
+        </w:rPr>
+        <w:instrText xml:space="preserve"> SEQ Рис. \* ARABIC \s 1 </w:instrText>
+      </w:r>
+      <w:r>
+        <w:rPr>
+          <w:rFonts w:ascii="Times New Roman" w:hAnsi="Times New Roman" w:cs="Times New Roman"/>
+        </w:rPr>
+        <w:fldChar w:fldCharType="separate"/>
+      </w:r>
+      <w:r>
+        <w:rPr>
+          <w:rFonts w:ascii="Times New Roman" w:hAnsi="Times New Roman" w:cs="Times New Roman"/>
+          <w:noProof/>
+        </w:rPr>
+        <w:t>6</w:t>
+      </w:r>
+      <w:r>
+        <w:rPr>
+          <w:rFonts w:ascii="Times New Roman" w:hAnsi="Times New Roman" w:cs="Times New Roman"/>
+        </w:rPr>
+        <w:fldChar w:fldCharType="end"/>
+      </w:r>
+      <w:r>
+        <w:rPr>
+          <w:rFonts w:ascii="Times New Roman" w:hAnsi="Times New Roman" w:cs="Times New Roman"/>
+        </w:rPr>
+        <w:t xml:space="preserve">. </w:t>
+      </w:r>
+      <w:r>
+        <w:rPr>
+          <w:rFonts w:ascii="Times New Roman" w:hAnsi="Times New Roman" w:cs="Times New Roman"/>
+        </w:rPr>
+        <w:t>Результат компиляции.</w:t>
+      </w:r>
+    </w:p>
+    <w:p>
+      <w:pPr>
+        <w:pStyle w:val="a9"/>
+        <w:spacing w:before="0" w:after="0" w:line="240" w:lineRule="auto"/>
+        <w:jc w:val="both"/>
+        <w:rPr>
+          <w:rFonts w:ascii="Times New Roman" w:hAnsi="Times New Roman" w:cs="Times New Roman"/>
+          <w:i w:val="0"/>
+          <w:iCs w:val="0"/>
+        </w:rPr>
+      </w:pPr>
+      <w:r>
+        <w:rPr>
+          <w:rFonts w:ascii="Times New Roman" w:hAnsi="Times New Roman" w:cs="Times New Roman"/>
+          <w:i w:val="0"/>
+          <w:iCs w:val="0"/>
+        </w:rPr>
+        <w:t>Как видим все временные характеристики выполняются.</w:t>
+      </w:r>
+    </w:p>
+    <w:p>
+      <w:pPr>
+        <w:pStyle w:val="a9"/>
+        <w:spacing w:before="0" w:after="0" w:line="240" w:lineRule="auto"/>
+        <w:jc w:val="both"/>
+        <w:rPr>
+          <w:rFonts w:ascii="Times New Roman" w:hAnsi="Times New Roman" w:cs="Times New Roman"/>
+          <w:i w:val="0"/>
+          <w:iCs w:val="0"/>
+          <w:lang w:val="en-US"/>
+        </w:rPr>
+      </w:pPr>
+      <w:r>
+        <w:rPr>
+          <w:rFonts w:ascii="Times New Roman" w:hAnsi="Times New Roman" w:cs="Times New Roman"/>
+          <w:i w:val="0"/>
+          <w:iCs w:val="0"/>
+        </w:rPr>
+        <w:t xml:space="preserve">Теперь перейдем к созданию проекта </w:t>
+      </w:r>
+      <w:r>
+        <w:rPr>
+          <w:rFonts w:ascii="Times New Roman" w:hAnsi="Times New Roman" w:cs="Times New Roman"/>
+          <w:i w:val="0"/>
+          <w:iCs w:val="0"/>
+          <w:lang w:val="en-US"/>
+        </w:rPr>
         <w:t>Nios</w:t>
       </w:r>
-      <w:proofErr w:type="spellEnd"/>
-      <w:r>
-        <w:rPr>
-          <w:rFonts w:ascii="Times New Roman" w:hAnsi="Times New Roman" w:cs="Times New Roman"/>
+      <w:r>
+        <w:rPr>
+          <w:rFonts w:ascii="Times New Roman" w:hAnsi="Times New Roman" w:cs="Times New Roman"/>
+          <w:i w:val="0"/>
+          <w:iCs w:val="0"/>
         </w:rPr>
         <w:t xml:space="preserve"> </w:t>
       </w:r>
       <w:r>
         <w:rPr>
           <w:rFonts w:ascii="Times New Roman" w:hAnsi="Times New Roman" w:cs="Times New Roman"/>
+          <w:i w:val="0"/>
+          <w:iCs w:val="0"/>
           <w:lang w:val="en-US"/>
         </w:rPr>
         <w:t>II</w:t>
@@ -12231,9 +14159,943 @@
       <w:r>
         <w:rPr>
           <w:rFonts w:ascii="Times New Roman" w:hAnsi="Times New Roman" w:cs="Times New Roman"/>
+          <w:i w:val="0"/>
+          <w:iCs w:val="0"/>
+        </w:rPr>
+        <w:t xml:space="preserve">. </w:t>
+      </w:r>
+      <w:r>
+        <w:rPr>
+          <w:rFonts w:ascii="Times New Roman" w:hAnsi="Times New Roman" w:cs="Times New Roman"/>
+          <w:i w:val="0"/>
+          <w:iCs w:val="0"/>
+        </w:rPr>
+        <w:t xml:space="preserve">Сам проект создается с настройками, рассмотренными в </w:t>
+      </w:r>
+      <w:r>
+        <w:rPr>
+          <w:rFonts w:ascii="Times New Roman" w:hAnsi="Times New Roman" w:cs="Times New Roman"/>
+          <w:i w:val="0"/>
+          <w:iCs w:val="0"/>
+        </w:rPr>
+        <w:fldChar w:fldCharType="begin"/>
+      </w:r>
+      <w:r>
+        <w:rPr>
+          <w:rFonts w:ascii="Times New Roman" w:hAnsi="Times New Roman" w:cs="Times New Roman"/>
+          <w:i w:val="0"/>
+          <w:iCs w:val="0"/>
+        </w:rPr>
+        <w:instrText xml:space="preserve"> REF _Ref165984844 \h </w:instrText>
+      </w:r>
+      <w:r>
+        <w:rPr>
+          <w:rFonts w:ascii="Times New Roman" w:hAnsi="Times New Roman" w:cs="Times New Roman"/>
+          <w:i w:val="0"/>
+          <w:iCs w:val="0"/>
+        </w:rPr>
+      </w:r>
+      <w:r>
+        <w:rPr>
+          <w:rFonts w:ascii="Times New Roman" w:hAnsi="Times New Roman" w:cs="Times New Roman"/>
+          <w:i w:val="0"/>
+          <w:iCs w:val="0"/>
+        </w:rPr>
+        <w:fldChar w:fldCharType="separate"/>
+      </w:r>
+      <w:r>
+        <w:t>Проект 1</w:t>
+      </w:r>
+      <w:r>
+        <w:rPr>
+          <w:rFonts w:ascii="Times New Roman" w:hAnsi="Times New Roman" w:cs="Times New Roman"/>
+          <w:i w:val="0"/>
+          <w:iCs w:val="0"/>
+        </w:rPr>
+        <w:fldChar w:fldCharType="end"/>
+      </w:r>
+      <w:r>
+        <w:rPr>
+          <w:rFonts w:ascii="Times New Roman" w:hAnsi="Times New Roman" w:cs="Times New Roman"/>
+          <w:i w:val="0"/>
+          <w:iCs w:val="0"/>
+        </w:rPr>
+        <w:t>. Текст программы приведен ниже</w:t>
+      </w:r>
+      <w:r>
+        <w:rPr>
+          <w:rFonts w:ascii="Times New Roman" w:hAnsi="Times New Roman" w:cs="Times New Roman"/>
+          <w:i w:val="0"/>
+          <w:iCs w:val="0"/>
+          <w:lang w:val="en-US"/>
+        </w:rPr>
+        <w:t>:</w:t>
+      </w:r>
+    </w:p>
+    <w:p>
+      <w:pPr>
+        <w:pStyle w:val="a9"/>
+        <w:spacing w:before="0" w:after="0" w:line="240" w:lineRule="auto"/>
+        <w:jc w:val="both"/>
+        <w:rPr>
+          <w:rFonts w:ascii="Times New Roman" w:hAnsi="Times New Roman" w:cs="Times New Roman"/>
+          <w:i w:val="0"/>
+          <w:iCs w:val="0"/>
+          <w:noProof/>
+          <w:lang w:val="en-US"/>
+        </w:rPr>
+      </w:pPr>
+      <w:r>
+        <w:rPr>
+          <w:rFonts w:ascii="Times New Roman" w:hAnsi="Times New Roman" w:cs="Times New Roman"/>
+          <w:i w:val="0"/>
+          <w:iCs w:val="0"/>
+          <w:noProof/>
+          <w:lang w:val="en-US"/>
+        </w:rPr>
+        <w:lastRenderedPageBreak/>
+        <w:drawing>
+          <wp:inline distT="0" distB="0" distL="0" distR="0" wp14:anchorId="48FEE5F9" wp14:editId="6C4847C6">
+            <wp:extent cx="4320000" cy="3732135"/>
+            <wp:effectExtent l="0" t="0" r="4445" b="1905"/>
+            <wp:docPr id="454702645" name="Рисунок 2"/>
+            <wp:cNvGraphicFramePr>
+              <a:graphicFrameLocks xmlns:a="http://schemas.openxmlformats.org/drawingml/2006/main" noChangeAspect="1"/>
+            </wp:cNvGraphicFramePr>
+            <a:graphic xmlns:a="http://schemas.openxmlformats.org/drawingml/2006/main">
+              <a:graphicData uri="http://schemas.openxmlformats.org/drawingml/2006/picture">
+                <pic:pic xmlns:pic="http://schemas.openxmlformats.org/drawingml/2006/picture">
+                  <pic:nvPicPr>
+                    <pic:cNvPr id="0" name="Picture 2"/>
+                    <pic:cNvPicPr>
+                      <a:picLocks noChangeAspect="1" noChangeArrowheads="1"/>
+                    </pic:cNvPicPr>
+                  </pic:nvPicPr>
+                  <pic:blipFill>
+                    <a:blip r:embed="rId45" cstate="print">
+                      <a:extLst>
+                        <a:ext uri="{28A0092B-C50C-407E-A947-70E740481C1C}">
+                          <a14:useLocalDpi xmlns:a14="http://schemas.microsoft.com/office/drawing/2010/main" val="0"/>
+                        </a:ext>
+                      </a:extLst>
+                    </a:blip>
+                    <a:srcRect/>
+                    <a:stretch>
+                      <a:fillRect/>
+                    </a:stretch>
+                  </pic:blipFill>
+                  <pic:spPr bwMode="auto">
+                    <a:xfrm>
+                      <a:off x="0" y="0"/>
+                      <a:ext cx="4320000" cy="3732135"/>
+                    </a:xfrm>
+                    <a:prstGeom prst="rect">
+                      <a:avLst/>
+                    </a:prstGeom>
+                    <a:noFill/>
+                    <a:ln>
+                      <a:noFill/>
+                    </a:ln>
+                  </pic:spPr>
+                </pic:pic>
+              </a:graphicData>
+            </a:graphic>
+          </wp:inline>
+        </w:drawing>
+      </w:r>
+    </w:p>
+    <w:p>
+      <w:pPr>
+        <w:pStyle w:val="a9"/>
+        <w:spacing w:before="0" w:after="0" w:line="240" w:lineRule="auto"/>
+        <w:jc w:val="both"/>
+        <w:rPr>
+          <w:rFonts w:ascii="Times New Roman" w:hAnsi="Times New Roman" w:cs="Times New Roman"/>
+          <w:i w:val="0"/>
+          <w:iCs w:val="0"/>
+          <w:noProof/>
+        </w:rPr>
+      </w:pPr>
+      <w:r>
+        <w:rPr>
+          <w:rFonts w:ascii="Times New Roman" w:hAnsi="Times New Roman" w:cs="Times New Roman"/>
+          <w:i w:val="0"/>
+          <w:iCs w:val="0"/>
+          <w:noProof/>
+        </w:rPr>
+        <w:t xml:space="preserve">Функция </w:t>
+      </w:r>
+      <w:r>
+        <w:rPr>
+          <w:rFonts w:ascii="Times New Roman" w:hAnsi="Times New Roman" w:cs="Times New Roman"/>
+          <w:i w:val="0"/>
+          <w:iCs w:val="0"/>
+          <w:noProof/>
+          <w:lang w:val="en-US"/>
+        </w:rPr>
+        <w:t>buttons</w:t>
+      </w:r>
+      <w:r>
+        <w:rPr>
+          <w:rFonts w:ascii="Times New Roman" w:hAnsi="Times New Roman" w:cs="Times New Roman"/>
+          <w:i w:val="0"/>
+          <w:iCs w:val="0"/>
+          <w:noProof/>
+        </w:rPr>
+        <w:t>_</w:t>
+      </w:r>
+      <w:r>
+        <w:rPr>
+          <w:rFonts w:ascii="Times New Roman" w:hAnsi="Times New Roman" w:cs="Times New Roman"/>
+          <w:i w:val="0"/>
+          <w:iCs w:val="0"/>
+          <w:noProof/>
+          <w:lang w:val="en-US"/>
+        </w:rPr>
+        <w:t>isr</w:t>
+      </w:r>
+      <w:r>
+        <w:rPr>
+          <w:rFonts w:ascii="Times New Roman" w:hAnsi="Times New Roman" w:cs="Times New Roman"/>
+          <w:i w:val="0"/>
+          <w:iCs w:val="0"/>
+          <w:noProof/>
+        </w:rPr>
+        <w:t xml:space="preserve"> </w:t>
+      </w:r>
+      <w:r>
+        <w:rPr>
+          <w:rFonts w:ascii="Times New Roman" w:hAnsi="Times New Roman" w:cs="Times New Roman"/>
+          <w:i w:val="0"/>
+          <w:iCs w:val="0"/>
+          <w:noProof/>
+        </w:rPr>
+        <w:t>должна вызываться при</w:t>
+      </w:r>
+      <w:r>
+        <w:rPr>
+          <w:rFonts w:ascii="Times New Roman" w:hAnsi="Times New Roman" w:cs="Times New Roman"/>
+          <w:i w:val="0"/>
+          <w:iCs w:val="0"/>
+          <w:noProof/>
+        </w:rPr>
+        <w:t xml:space="preserve"> нажатии кнопки. Она записывает 1 при нажатии в переданную переменную, после этого она очищает все </w:t>
+      </w:r>
+      <w:r>
+        <w:rPr>
+          <w:rFonts w:ascii="Times New Roman" w:hAnsi="Times New Roman" w:cs="Times New Roman"/>
+          <w:i w:val="0"/>
+          <w:iCs w:val="0"/>
+          <w:noProof/>
+        </w:rPr>
+        <w:t>позиции захвата и запускает паузу в этой функции.</w:t>
+      </w:r>
+    </w:p>
+    <w:p>
+      <w:pPr>
+        <w:pStyle w:val="a9"/>
+        <w:spacing w:before="0" w:after="0" w:line="240" w:lineRule="auto"/>
+        <w:jc w:val="both"/>
+        <w:rPr>
+          <w:rFonts w:ascii="Times New Roman" w:hAnsi="Times New Roman" w:cs="Times New Roman"/>
+          <w:i w:val="0"/>
+          <w:iCs w:val="0"/>
+          <w:noProof/>
+        </w:rPr>
+      </w:pPr>
+      <w:r>
+        <w:rPr>
+          <w:rFonts w:ascii="Times New Roman" w:hAnsi="Times New Roman" w:cs="Times New Roman"/>
+          <w:i w:val="0"/>
+          <w:iCs w:val="0"/>
+          <w:noProof/>
+        </w:rPr>
+        <w:t>Основная функция зажигает све светодиоды, включает прерывания для кнопки, сбрасывает позицию захвата и регестрирует функцию, которую вызывать при прерывании.</w:t>
+      </w:r>
+    </w:p>
+    <w:p>
+      <w:pPr>
+        <w:pStyle w:val="a9"/>
+        <w:spacing w:before="0" w:after="0" w:line="240" w:lineRule="auto"/>
+        <w:jc w:val="both"/>
+        <w:rPr>
+          <w:rFonts w:ascii="Times New Roman" w:hAnsi="Times New Roman" w:cs="Times New Roman"/>
+          <w:i w:val="0"/>
+          <w:iCs w:val="0"/>
+          <w:noProof/>
+        </w:rPr>
+      </w:pPr>
+      <w:r>
+        <w:rPr>
+          <w:rFonts w:ascii="Times New Roman" w:hAnsi="Times New Roman" w:cs="Times New Roman"/>
+          <w:i w:val="0"/>
+          <w:iCs w:val="0"/>
+          <w:noProof/>
+        </w:rPr>
+        <w:t xml:space="preserve">Дадее уходим в бесконечный цикл, когда срабатывает прерывание значение переменной </w:t>
+      </w:r>
+      <w:r>
+        <w:rPr>
+          <w:rFonts w:ascii="Times New Roman" w:hAnsi="Times New Roman" w:cs="Times New Roman"/>
+          <w:i w:val="0"/>
+          <w:iCs w:val="0"/>
+          <w:noProof/>
+          <w:lang w:val="en-US"/>
+        </w:rPr>
+        <w:t>buttons</w:t>
+      </w:r>
+      <w:r>
+        <w:rPr>
+          <w:rFonts w:ascii="Times New Roman" w:hAnsi="Times New Roman" w:cs="Times New Roman"/>
+          <w:i w:val="0"/>
+          <w:iCs w:val="0"/>
+          <w:noProof/>
+        </w:rPr>
+        <w:t xml:space="preserve"> </w:t>
+      </w:r>
+      <w:r>
+        <w:rPr>
+          <w:rFonts w:ascii="Times New Roman" w:hAnsi="Times New Roman" w:cs="Times New Roman"/>
+          <w:i w:val="0"/>
+          <w:iCs w:val="0"/>
+          <w:noProof/>
+        </w:rPr>
+        <w:t>устанавливается в 1 и мы реагируем на это, сдвигая заженный светодиод.</w:t>
+      </w:r>
+    </w:p>
+    <w:p>
+      <w:pPr>
+        <w:pStyle w:val="a9"/>
+        <w:spacing w:before="0" w:after="0" w:line="240" w:lineRule="auto"/>
+        <w:jc w:val="both"/>
+        <w:rPr>
+          <w:rFonts w:ascii="Times New Roman" w:hAnsi="Times New Roman" w:cs="Times New Roman"/>
+          <w:i w:val="0"/>
+          <w:iCs w:val="0"/>
+          <w:noProof/>
+          <w:lang w:val="en-US"/>
+        </w:rPr>
+      </w:pPr>
+      <w:r>
+        <w:rPr>
+          <w:rFonts w:ascii="Times New Roman" w:hAnsi="Times New Roman" w:cs="Times New Roman"/>
+          <w:i w:val="0"/>
+          <w:iCs w:val="0"/>
+          <w:noProof/>
+        </w:rPr>
+        <w:t>Выполним компиляцию</w:t>
+      </w:r>
+      <w:r>
+        <w:rPr>
+          <w:rFonts w:ascii="Times New Roman" w:hAnsi="Times New Roman" w:cs="Times New Roman"/>
+          <w:i w:val="0"/>
+          <w:iCs w:val="0"/>
+          <w:noProof/>
+          <w:lang w:val="en-US"/>
+        </w:rPr>
+        <w:t>:</w:t>
+      </w:r>
+    </w:p>
+    <w:p>
+      <w:pPr>
+        <w:pStyle w:val="a9"/>
+        <w:keepNext/>
+        <w:spacing w:before="0" w:after="0" w:line="240" w:lineRule="auto"/>
+        <w:jc w:val="center"/>
+        <w:rPr>
+          <w:rFonts w:ascii="Times New Roman" w:hAnsi="Times New Roman" w:cs="Times New Roman"/>
+        </w:rPr>
+      </w:pPr>
+      <w:r>
+        <w:rPr>
+          <w:rFonts w:ascii="Times New Roman" w:hAnsi="Times New Roman" w:cs="Times New Roman"/>
+          <w:i w:val="0"/>
+          <w:iCs w:val="0"/>
+          <w:noProof/>
+          <w:lang w:val="en-US"/>
+        </w:rPr>
+        <w:drawing>
+          <wp:inline distT="0" distB="0" distL="0" distR="0" wp14:anchorId="20603108" wp14:editId="2855A498">
+            <wp:extent cx="4320000" cy="1289994"/>
+            <wp:effectExtent l="0" t="0" r="4445" b="5715"/>
+            <wp:docPr id="1444211616" name="Рисунок 1"/>
+            <wp:cNvGraphicFramePr>
+              <a:graphicFrameLocks xmlns:a="http://schemas.openxmlformats.org/drawingml/2006/main" noChangeAspect="1"/>
+            </wp:cNvGraphicFramePr>
+            <a:graphic xmlns:a="http://schemas.openxmlformats.org/drawingml/2006/main">
+              <a:graphicData uri="http://schemas.openxmlformats.org/drawingml/2006/picture">
+                <pic:pic xmlns:pic="http://schemas.openxmlformats.org/drawingml/2006/picture">
+                  <pic:nvPicPr>
+                    <pic:cNvPr id="1444211616" name=""/>
+                    <pic:cNvPicPr/>
+                  </pic:nvPicPr>
+                  <pic:blipFill>
+                    <a:blip r:embed="rId46"/>
+                    <a:stretch>
+                      <a:fillRect/>
+                    </a:stretch>
+                  </pic:blipFill>
+                  <pic:spPr>
+                    <a:xfrm>
+                      <a:off x="0" y="0"/>
+                      <a:ext cx="4320000" cy="1289994"/>
+                    </a:xfrm>
+                    <a:prstGeom prst="rect">
+                      <a:avLst/>
+                    </a:prstGeom>
+                  </pic:spPr>
+                </pic:pic>
+              </a:graphicData>
+            </a:graphic>
+          </wp:inline>
+        </w:drawing>
+      </w:r>
+    </w:p>
+    <w:p>
+      <w:pPr>
+        <w:pStyle w:val="a9"/>
+        <w:spacing w:before="0" w:after="0" w:line="240" w:lineRule="auto"/>
+        <w:jc w:val="center"/>
+        <w:rPr>
+          <w:rFonts w:ascii="Times New Roman" w:hAnsi="Times New Roman" w:cs="Times New Roman"/>
+        </w:rPr>
+      </w:pPr>
+      <w:r>
+        <w:rPr>
+          <w:rFonts w:ascii="Times New Roman" w:hAnsi="Times New Roman" w:cs="Times New Roman"/>
+        </w:rPr>
+        <w:t xml:space="preserve">Рис. </w:t>
+      </w:r>
+      <w:r>
+        <w:rPr>
+          <w:rFonts w:ascii="Times New Roman" w:hAnsi="Times New Roman" w:cs="Times New Roman"/>
+        </w:rPr>
+        <w:fldChar w:fldCharType="begin"/>
+      </w:r>
+      <w:r>
+        <w:rPr>
+          <w:rFonts w:ascii="Times New Roman" w:hAnsi="Times New Roman" w:cs="Times New Roman"/>
+        </w:rPr>
+        <w:instrText xml:space="preserve"> STYLEREF 1 \s </w:instrText>
+      </w:r>
+      <w:r>
+        <w:rPr>
+          <w:rFonts w:ascii="Times New Roman" w:hAnsi="Times New Roman" w:cs="Times New Roman"/>
+        </w:rPr>
+        <w:fldChar w:fldCharType="separate"/>
+      </w:r>
+      <w:r>
+        <w:rPr>
+          <w:rFonts w:ascii="Times New Roman" w:hAnsi="Times New Roman" w:cs="Times New Roman"/>
+          <w:noProof/>
+        </w:rPr>
+        <w:t>3</w:t>
+      </w:r>
+      <w:r>
+        <w:rPr>
+          <w:rFonts w:ascii="Times New Roman" w:hAnsi="Times New Roman" w:cs="Times New Roman"/>
+        </w:rPr>
+        <w:fldChar w:fldCharType="end"/>
+      </w:r>
+      <w:r>
+        <w:rPr>
+          <w:rFonts w:ascii="Times New Roman" w:hAnsi="Times New Roman" w:cs="Times New Roman"/>
         </w:rPr>
         <w:t>.</w:t>
       </w:r>
+      <w:r>
+        <w:rPr>
+          <w:rFonts w:ascii="Times New Roman" w:hAnsi="Times New Roman" w:cs="Times New Roman"/>
+        </w:rPr>
+        <w:fldChar w:fldCharType="begin"/>
+      </w:r>
+      <w:r>
+        <w:rPr>
+          <w:rFonts w:ascii="Times New Roman" w:hAnsi="Times New Roman" w:cs="Times New Roman"/>
+        </w:rPr>
+        <w:instrText xml:space="preserve"> SEQ Рис. \* ARABIC \s 1 </w:instrText>
+      </w:r>
+      <w:r>
+        <w:rPr>
+          <w:rFonts w:ascii="Times New Roman" w:hAnsi="Times New Roman" w:cs="Times New Roman"/>
+        </w:rPr>
+        <w:fldChar w:fldCharType="separate"/>
+      </w:r>
+      <w:r>
+        <w:rPr>
+          <w:rFonts w:ascii="Times New Roman" w:hAnsi="Times New Roman" w:cs="Times New Roman"/>
+          <w:noProof/>
+        </w:rPr>
+        <w:t>7</w:t>
+      </w:r>
+      <w:r>
+        <w:rPr>
+          <w:rFonts w:ascii="Times New Roman" w:hAnsi="Times New Roman" w:cs="Times New Roman"/>
+        </w:rPr>
+        <w:fldChar w:fldCharType="end"/>
+      </w:r>
+      <w:r>
+        <w:rPr>
+          <w:rFonts w:ascii="Times New Roman" w:hAnsi="Times New Roman" w:cs="Times New Roman"/>
+        </w:rPr>
+        <w:t xml:space="preserve">. </w:t>
+      </w:r>
+      <w:r>
+        <w:rPr>
+          <w:rFonts w:ascii="Times New Roman" w:hAnsi="Times New Roman" w:cs="Times New Roman"/>
+        </w:rPr>
+        <w:t>Результат компиляции.</w:t>
+      </w:r>
+    </w:p>
+    <w:p>
+      <w:pPr>
+        <w:pStyle w:val="a9"/>
+        <w:spacing w:before="0" w:after="0" w:line="240" w:lineRule="auto"/>
+        <w:jc w:val="both"/>
+        <w:rPr>
+          <w:rFonts w:ascii="Times New Roman" w:hAnsi="Times New Roman" w:cs="Times New Roman"/>
+          <w:i w:val="0"/>
+          <w:iCs w:val="0"/>
+          <w:noProof/>
+        </w:rPr>
+      </w:pPr>
+      <w:r>
+        <w:rPr>
+          <w:rFonts w:ascii="Times New Roman" w:hAnsi="Times New Roman" w:cs="Times New Roman"/>
+          <w:i w:val="0"/>
+          <w:iCs w:val="0"/>
+          <w:noProof/>
+        </w:rPr>
+        <w:t>Как видим размер проекта равен 2560 байт.</w:t>
+      </w:r>
+      <w:r>
+        <w:rPr>
+          <w:rFonts w:ascii="Times New Roman" w:hAnsi="Times New Roman" w:cs="Times New Roman"/>
+          <w:i w:val="0"/>
+          <w:iCs w:val="0"/>
+          <w:noProof/>
+        </w:rPr>
+        <w:t xml:space="preserve"> Запишем его на плату, тогда в консоли увидим</w:t>
+      </w:r>
+      <w:r>
+        <w:rPr>
+          <w:rFonts w:ascii="Times New Roman" w:hAnsi="Times New Roman" w:cs="Times New Roman"/>
+          <w:i w:val="0"/>
+          <w:iCs w:val="0"/>
+          <w:noProof/>
+        </w:rPr>
+        <w:t>:</w:t>
+      </w:r>
+    </w:p>
+    <w:p>
+      <w:pPr>
+        <w:pStyle w:val="a9"/>
+        <w:keepNext/>
+        <w:spacing w:before="0" w:after="0" w:line="240" w:lineRule="auto"/>
+        <w:jc w:val="center"/>
+        <w:rPr>
+          <w:rFonts w:ascii="Times New Roman" w:hAnsi="Times New Roman" w:cs="Times New Roman"/>
+        </w:rPr>
+      </w:pPr>
+      <w:r>
+        <w:rPr>
+          <w:rFonts w:ascii="Times New Roman" w:hAnsi="Times New Roman" w:cs="Times New Roman"/>
+          <w:i w:val="0"/>
+          <w:iCs w:val="0"/>
+          <w:noProof/>
+          <w:lang w:val="en-US"/>
+        </w:rPr>
+        <w:drawing>
+          <wp:inline distT="0" distB="0" distL="0" distR="0" wp14:anchorId="3538B94A" wp14:editId="5C291563">
+            <wp:extent cx="5234940" cy="2194560"/>
+            <wp:effectExtent l="0" t="0" r="3810" b="0"/>
+            <wp:docPr id="481279031" name="Рисунок 3"/>
+            <wp:cNvGraphicFramePr>
+              <a:graphicFrameLocks xmlns:a="http://schemas.openxmlformats.org/drawingml/2006/main" noChangeAspect="1"/>
+            </wp:cNvGraphicFramePr>
+            <a:graphic xmlns:a="http://schemas.openxmlformats.org/drawingml/2006/main">
+              <a:graphicData uri="http://schemas.openxmlformats.org/drawingml/2006/picture">
+                <pic:pic xmlns:pic="http://schemas.openxmlformats.org/drawingml/2006/picture">
+                  <pic:nvPicPr>
+                    <pic:cNvPr id="0" name="Picture 3"/>
+                    <pic:cNvPicPr>
+                      <a:picLocks noChangeAspect="1" noChangeArrowheads="1"/>
+                    </pic:cNvPicPr>
+                  </pic:nvPicPr>
+                  <pic:blipFill>
+                    <a:blip r:embed="rId29">
+                      <a:extLst>
+                        <a:ext uri="{28A0092B-C50C-407E-A947-70E740481C1C}">
+                          <a14:useLocalDpi xmlns:a14="http://schemas.microsoft.com/office/drawing/2010/main" val="0"/>
+                        </a:ext>
+                      </a:extLst>
+                    </a:blip>
+                    <a:srcRect/>
+                    <a:stretch>
+                      <a:fillRect/>
+                    </a:stretch>
+                  </pic:blipFill>
+                  <pic:spPr bwMode="auto">
+                    <a:xfrm>
+                      <a:off x="0" y="0"/>
+                      <a:ext cx="5234940" cy="2194560"/>
+                    </a:xfrm>
+                    <a:prstGeom prst="rect">
+                      <a:avLst/>
+                    </a:prstGeom>
+                    <a:noFill/>
+                    <a:ln>
+                      <a:noFill/>
+                    </a:ln>
+                  </pic:spPr>
+                </pic:pic>
+              </a:graphicData>
+            </a:graphic>
+          </wp:inline>
+        </w:drawing>
+      </w:r>
+    </w:p>
+    <w:p>
+      <w:pPr>
+        <w:pStyle w:val="a9"/>
+        <w:spacing w:before="0" w:after="0" w:line="240" w:lineRule="auto"/>
+        <w:jc w:val="center"/>
+        <w:rPr>
+          <w:rFonts w:ascii="Times New Roman" w:hAnsi="Times New Roman" w:cs="Times New Roman"/>
+          <w:lang w:val="en-US"/>
+        </w:rPr>
+      </w:pPr>
+      <w:r>
+        <w:rPr>
+          <w:rFonts w:ascii="Times New Roman" w:hAnsi="Times New Roman" w:cs="Times New Roman"/>
+        </w:rPr>
+        <w:t xml:space="preserve">Рис. </w:t>
+      </w:r>
+      <w:r>
+        <w:rPr>
+          <w:rFonts w:ascii="Times New Roman" w:hAnsi="Times New Roman" w:cs="Times New Roman"/>
+        </w:rPr>
+        <w:fldChar w:fldCharType="begin"/>
+      </w:r>
+      <w:r>
+        <w:rPr>
+          <w:rFonts w:ascii="Times New Roman" w:hAnsi="Times New Roman" w:cs="Times New Roman"/>
+        </w:rPr>
+        <w:instrText xml:space="preserve"> STYLEREF 1 \s </w:instrText>
+      </w:r>
+      <w:r>
+        <w:rPr>
+          <w:rFonts w:ascii="Times New Roman" w:hAnsi="Times New Roman" w:cs="Times New Roman"/>
+        </w:rPr>
+        <w:fldChar w:fldCharType="separate"/>
+      </w:r>
+      <w:r>
+        <w:rPr>
+          <w:rFonts w:ascii="Times New Roman" w:hAnsi="Times New Roman" w:cs="Times New Roman"/>
+          <w:noProof/>
+        </w:rPr>
+        <w:t>3</w:t>
+      </w:r>
+      <w:r>
+        <w:rPr>
+          <w:rFonts w:ascii="Times New Roman" w:hAnsi="Times New Roman" w:cs="Times New Roman"/>
+        </w:rPr>
+        <w:fldChar w:fldCharType="end"/>
+      </w:r>
+      <w:r>
+        <w:rPr>
+          <w:rFonts w:ascii="Times New Roman" w:hAnsi="Times New Roman" w:cs="Times New Roman"/>
+        </w:rPr>
+        <w:t>.</w:t>
+      </w:r>
+      <w:r>
+        <w:rPr>
+          <w:rFonts w:ascii="Times New Roman" w:hAnsi="Times New Roman" w:cs="Times New Roman"/>
+        </w:rPr>
+        <w:fldChar w:fldCharType="begin"/>
+      </w:r>
+      <w:r>
+        <w:rPr>
+          <w:rFonts w:ascii="Times New Roman" w:hAnsi="Times New Roman" w:cs="Times New Roman"/>
+        </w:rPr>
+        <w:instrText xml:space="preserve"> SEQ Рис. \* ARABIC \s 1 </w:instrText>
+      </w:r>
+      <w:r>
+        <w:rPr>
+          <w:rFonts w:ascii="Times New Roman" w:hAnsi="Times New Roman" w:cs="Times New Roman"/>
+        </w:rPr>
+        <w:fldChar w:fldCharType="separate"/>
+      </w:r>
+      <w:r>
+        <w:rPr>
+          <w:rFonts w:ascii="Times New Roman" w:hAnsi="Times New Roman" w:cs="Times New Roman"/>
+          <w:noProof/>
+        </w:rPr>
+        <w:t>8</w:t>
+      </w:r>
+      <w:r>
+        <w:rPr>
+          <w:rFonts w:ascii="Times New Roman" w:hAnsi="Times New Roman" w:cs="Times New Roman"/>
+        </w:rPr>
+        <w:fldChar w:fldCharType="end"/>
+      </w:r>
+      <w:r>
+        <w:rPr>
+          <w:rFonts w:ascii="Times New Roman" w:hAnsi="Times New Roman" w:cs="Times New Roman"/>
+          <w:lang w:val="en-US"/>
+        </w:rPr>
+        <w:t xml:space="preserve">. </w:t>
+      </w:r>
+      <w:r>
+        <w:rPr>
+          <w:rFonts w:ascii="Times New Roman" w:hAnsi="Times New Roman" w:cs="Times New Roman"/>
+        </w:rPr>
+        <w:t>Консоль проекта после записи программы.</w:t>
+      </w:r>
+    </w:p>
+    <w:p>
+      <w:pPr>
+        <w:pStyle w:val="a9"/>
+        <w:spacing w:before="0" w:after="0" w:line="240" w:lineRule="auto"/>
+        <w:jc w:val="both"/>
+        <w:rPr>
+          <w:rFonts w:ascii="Times New Roman" w:hAnsi="Times New Roman" w:cs="Times New Roman"/>
+          <w:i w:val="0"/>
+          <w:iCs w:val="0"/>
+          <w:noProof/>
+          <w:lang w:val="en-US"/>
+        </w:rPr>
+      </w:pPr>
+      <w:r>
+        <w:rPr>
+          <w:rFonts w:ascii="Times New Roman" w:hAnsi="Times New Roman" w:cs="Times New Roman"/>
+          <w:i w:val="0"/>
+          <w:iCs w:val="0"/>
+          <w:noProof/>
+        </w:rPr>
+        <w:lastRenderedPageBreak/>
+        <w:t>Нажмем кнопку несколько раз, будет следующий результат</w:t>
+      </w:r>
+      <w:r>
+        <w:rPr>
+          <w:rFonts w:ascii="Times New Roman" w:hAnsi="Times New Roman" w:cs="Times New Roman"/>
+          <w:i w:val="0"/>
+          <w:iCs w:val="0"/>
+          <w:noProof/>
+        </w:rPr>
+        <w:t xml:space="preserve">: </w:t>
+      </w:r>
+    </w:p>
+    <w:p>
+      <w:pPr>
+        <w:pStyle w:val="a9"/>
+        <w:keepNext/>
+        <w:spacing w:before="0" w:after="0" w:line="240" w:lineRule="auto"/>
+        <w:jc w:val="center"/>
+        <w:rPr>
+          <w:rFonts w:ascii="Times New Roman" w:hAnsi="Times New Roman" w:cs="Times New Roman"/>
+        </w:rPr>
+      </w:pPr>
+      <w:r>
+        <w:rPr>
+          <w:rFonts w:ascii="Times New Roman" w:hAnsi="Times New Roman" w:cs="Times New Roman"/>
+          <w:i w:val="0"/>
+          <w:iCs w:val="0"/>
+          <w:noProof/>
+          <w:lang w:val="en-US"/>
+        </w:rPr>
+        <w:drawing>
+          <wp:inline distT="0" distB="0" distL="0" distR="0" wp14:anchorId="504BBD53" wp14:editId="04AAE895">
+            <wp:extent cx="5234940" cy="2194560"/>
+            <wp:effectExtent l="0" t="0" r="3810" b="0"/>
+            <wp:docPr id="1761343731" name="Рисунок 3"/>
+            <wp:cNvGraphicFramePr>
+              <a:graphicFrameLocks xmlns:a="http://schemas.openxmlformats.org/drawingml/2006/main" noChangeAspect="1"/>
+            </wp:cNvGraphicFramePr>
+            <a:graphic xmlns:a="http://schemas.openxmlformats.org/drawingml/2006/main">
+              <a:graphicData uri="http://schemas.openxmlformats.org/drawingml/2006/picture">
+                <pic:pic xmlns:pic="http://schemas.openxmlformats.org/drawingml/2006/picture">
+                  <pic:nvPicPr>
+                    <pic:cNvPr id="0" name="Picture 3"/>
+                    <pic:cNvPicPr>
+                      <a:picLocks noChangeAspect="1" noChangeArrowheads="1"/>
+                    </pic:cNvPicPr>
+                  </pic:nvPicPr>
+                  <pic:blipFill>
+                    <a:blip r:embed="rId29">
+                      <a:extLst>
+                        <a:ext uri="{28A0092B-C50C-407E-A947-70E740481C1C}">
+                          <a14:useLocalDpi xmlns:a14="http://schemas.microsoft.com/office/drawing/2010/main" val="0"/>
+                        </a:ext>
+                      </a:extLst>
+                    </a:blip>
+                    <a:srcRect/>
+                    <a:stretch>
+                      <a:fillRect/>
+                    </a:stretch>
+                  </pic:blipFill>
+                  <pic:spPr bwMode="auto">
+                    <a:xfrm>
+                      <a:off x="0" y="0"/>
+                      <a:ext cx="5234940" cy="2194560"/>
+                    </a:xfrm>
+                    <a:prstGeom prst="rect">
+                      <a:avLst/>
+                    </a:prstGeom>
+                    <a:noFill/>
+                    <a:ln>
+                      <a:noFill/>
+                    </a:ln>
+                  </pic:spPr>
+                </pic:pic>
+              </a:graphicData>
+            </a:graphic>
+          </wp:inline>
+        </w:drawing>
+      </w:r>
+    </w:p>
+    <w:p>
+      <w:pPr>
+        <w:pStyle w:val="a9"/>
+        <w:spacing w:before="0" w:after="0" w:line="240" w:lineRule="auto"/>
+        <w:jc w:val="center"/>
+        <w:rPr>
+          <w:rFonts w:ascii="Times New Roman" w:hAnsi="Times New Roman" w:cs="Times New Roman"/>
+        </w:rPr>
+      </w:pPr>
+      <w:r>
+        <w:rPr>
+          <w:rFonts w:ascii="Times New Roman" w:hAnsi="Times New Roman" w:cs="Times New Roman"/>
+        </w:rPr>
+        <w:t xml:space="preserve">Рис. </w:t>
+      </w:r>
+      <w:r>
+        <w:rPr>
+          <w:rFonts w:ascii="Times New Roman" w:hAnsi="Times New Roman" w:cs="Times New Roman"/>
+        </w:rPr>
+        <w:fldChar w:fldCharType="begin"/>
+      </w:r>
+      <w:r>
+        <w:rPr>
+          <w:rFonts w:ascii="Times New Roman" w:hAnsi="Times New Roman" w:cs="Times New Roman"/>
+        </w:rPr>
+        <w:instrText xml:space="preserve"> STYLEREF 1 \s </w:instrText>
+      </w:r>
+      <w:r>
+        <w:rPr>
+          <w:rFonts w:ascii="Times New Roman" w:hAnsi="Times New Roman" w:cs="Times New Roman"/>
+        </w:rPr>
+        <w:fldChar w:fldCharType="separate"/>
+      </w:r>
+      <w:r>
+        <w:rPr>
+          <w:rFonts w:ascii="Times New Roman" w:hAnsi="Times New Roman" w:cs="Times New Roman"/>
+          <w:noProof/>
+        </w:rPr>
+        <w:t>3</w:t>
+      </w:r>
+      <w:r>
+        <w:rPr>
+          <w:rFonts w:ascii="Times New Roman" w:hAnsi="Times New Roman" w:cs="Times New Roman"/>
+        </w:rPr>
+        <w:fldChar w:fldCharType="end"/>
+      </w:r>
+      <w:r>
+        <w:rPr>
+          <w:rFonts w:ascii="Times New Roman" w:hAnsi="Times New Roman" w:cs="Times New Roman"/>
+        </w:rPr>
+        <w:t>.</w:t>
+      </w:r>
+      <w:r>
+        <w:rPr>
+          <w:rFonts w:ascii="Times New Roman" w:hAnsi="Times New Roman" w:cs="Times New Roman"/>
+        </w:rPr>
+        <w:fldChar w:fldCharType="begin"/>
+      </w:r>
+      <w:r>
+        <w:rPr>
+          <w:rFonts w:ascii="Times New Roman" w:hAnsi="Times New Roman" w:cs="Times New Roman"/>
+        </w:rPr>
+        <w:instrText xml:space="preserve"> SEQ Рис. \* ARABIC \s 1 </w:instrText>
+      </w:r>
+      <w:r>
+        <w:rPr>
+          <w:rFonts w:ascii="Times New Roman" w:hAnsi="Times New Roman" w:cs="Times New Roman"/>
+        </w:rPr>
+        <w:fldChar w:fldCharType="separate"/>
+      </w:r>
+      <w:r>
+        <w:rPr>
+          <w:rFonts w:ascii="Times New Roman" w:hAnsi="Times New Roman" w:cs="Times New Roman"/>
+          <w:noProof/>
+        </w:rPr>
+        <w:t>9</w:t>
+      </w:r>
+      <w:r>
+        <w:rPr>
+          <w:rFonts w:ascii="Times New Roman" w:hAnsi="Times New Roman" w:cs="Times New Roman"/>
+        </w:rPr>
+        <w:fldChar w:fldCharType="end"/>
+      </w:r>
+      <w:r>
+        <w:rPr>
+          <w:rFonts w:ascii="Times New Roman" w:hAnsi="Times New Roman" w:cs="Times New Roman"/>
+        </w:rPr>
+        <w:t xml:space="preserve">. </w:t>
+      </w:r>
+      <w:r>
+        <w:rPr>
+          <w:rFonts w:ascii="Times New Roman" w:hAnsi="Times New Roman" w:cs="Times New Roman"/>
+        </w:rPr>
+        <w:t>Консоль после нескольких запусков программы</w:t>
+      </w:r>
+      <w:r>
+        <w:rPr>
+          <w:rFonts w:ascii="Times New Roman" w:hAnsi="Times New Roman" w:cs="Times New Roman"/>
+        </w:rPr>
+        <w:t>.</w:t>
+      </w:r>
+    </w:p>
+    <w:p>
+      <w:pPr>
+        <w:pStyle w:val="a9"/>
+        <w:spacing w:before="0" w:after="0" w:line="240" w:lineRule="auto"/>
+        <w:jc w:val="both"/>
+        <w:rPr>
+          <w:rFonts w:ascii="Times New Roman" w:hAnsi="Times New Roman" w:cs="Times New Roman"/>
+          <w:i w:val="0"/>
+          <w:iCs w:val="0"/>
+          <w:noProof/>
+        </w:rPr>
+      </w:pPr>
+      <w:r>
+        <w:rPr>
+          <w:rFonts w:ascii="Times New Roman" w:hAnsi="Times New Roman" w:cs="Times New Roman"/>
+          <w:i w:val="0"/>
+          <w:iCs w:val="0"/>
+          <w:noProof/>
+        </w:rPr>
+        <w:t>Как мы видим программа работает корректно в соответствии с ожиданиями</w:t>
+      </w:r>
+      <w:r>
+        <w:rPr>
+          <w:rFonts w:ascii="Times New Roman" w:hAnsi="Times New Roman" w:cs="Times New Roman"/>
+          <w:i w:val="0"/>
+          <w:iCs w:val="0"/>
+          <w:noProof/>
+        </w:rPr>
+        <w:t>.</w:t>
+      </w:r>
+    </w:p>
+    <w:p>
+      <w:pPr>
+        <w:pStyle w:val="1"/>
+      </w:pPr>
+      <w:bookmarkStart w:id="41" w:name="_Toc165982710"/>
+      <w:r>
+        <w:t>Вывод:</w:t>
+      </w:r>
+      <w:bookmarkEnd w:id="41"/>
     </w:p>
     <w:p>
       <w:pPr>
@@ -12247,11 +15109,73 @@
         <w:rPr>
           <w:rFonts w:ascii="Times New Roman" w:hAnsi="Times New Roman" w:cs="Times New Roman"/>
         </w:rPr>
+        <w:t xml:space="preserve">В ходе курсовой работы были изучены различные возможности процессора </w:t>
+      </w:r>
+      <w:r>
+        <w:rPr>
+          <w:rFonts w:ascii="Times New Roman" w:hAnsi="Times New Roman" w:cs="Times New Roman"/>
+          <w:lang w:val="en-US"/>
+        </w:rPr>
+        <w:t>Nios</w:t>
+      </w:r>
+      <w:r>
+        <w:rPr>
+          <w:rFonts w:ascii="Times New Roman" w:hAnsi="Times New Roman" w:cs="Times New Roman"/>
+        </w:rPr>
+        <w:t xml:space="preserve"> </w:t>
+      </w:r>
+      <w:r>
+        <w:rPr>
+          <w:rFonts w:ascii="Times New Roman" w:hAnsi="Times New Roman" w:cs="Times New Roman"/>
+          <w:lang w:val="en-US"/>
+        </w:rPr>
+        <w:t>II</w:t>
+      </w:r>
+      <w:r>
+        <w:rPr>
+          <w:rFonts w:ascii="Times New Roman" w:hAnsi="Times New Roman" w:cs="Times New Roman"/>
+        </w:rPr>
+        <w:t>.</w:t>
+      </w:r>
+    </w:p>
+    <w:p>
+      <w:pPr>
+        <w:spacing w:line="240" w:lineRule="auto"/>
+        <w:jc w:val="both"/>
+        <w:rPr>
+          <w:rFonts w:ascii="Times New Roman" w:hAnsi="Times New Roman" w:cs="Times New Roman"/>
+        </w:rPr>
+      </w:pPr>
+      <w:r>
+        <w:rPr>
+          <w:rFonts w:ascii="Times New Roman" w:hAnsi="Times New Roman" w:cs="Times New Roman"/>
+        </w:rPr>
         <w:t xml:space="preserve">В первой программе были получены навыки по оптимизации программного кода и уменьшению его объема, занимаемого на кристалле, что позволит делать комплексные проекты тратя минимальные ресурсы на память. </w:t>
       </w:r>
     </w:p>
+    <w:p>
+      <w:pPr>
+        <w:spacing w:line="240" w:lineRule="auto"/>
+        <w:jc w:val="both"/>
+        <w:rPr>
+          <w:rFonts w:ascii="Times New Roman" w:hAnsi="Times New Roman" w:cs="Times New Roman"/>
+        </w:rPr>
+      </w:pPr>
+      <w:r>
+        <w:rPr>
+          <w:rFonts w:ascii="Times New Roman" w:hAnsi="Times New Roman" w:cs="Times New Roman"/>
+        </w:rPr>
+        <w:t xml:space="preserve">Во втором проекте мы </w:t>
+      </w:r>
+      <w:r>
+        <w:rPr>
+          <w:rFonts w:ascii="Times New Roman" w:hAnsi="Times New Roman" w:cs="Times New Roman"/>
+        </w:rPr>
+        <w:t>поработали с прерываниями, они позволяют эффективно обрабатывать запросы пользователей к программе.</w:t>
+      </w:r>
+    </w:p>
     <w:sectPr>
-      <w:footerReference w:type="default" r:id="rId38"/>
+      <w:footerReference w:type="default" r:id="rId47"/>
       <w:pgSz w:w="11906" w:h="16838"/>
       <w:pgMar w:top="1134" w:right="1134" w:bottom="1134" w:left="1134" w:header="0" w:footer="0" w:gutter="0"/>
       <w:pgNumType w:start="0"/>
@@ -13712,7 +16636,7 @@
   <w:abstractNum w:abstractNumId="12" w15:restartNumberingAfterBreak="0">
     <w:nsid w:val="423D6EC1"/>
     <w:multiLevelType w:val="multilevel"/>
-    <w:tmpl w:val="594E6838"/>
+    <w:tmpl w:val="765044D6"/>
     <w:lvl w:ilvl="0">
       <w:start w:val="1"/>
       <w:numFmt w:val="decimal"/>
@@ -15203,13 +18127,16 @@
     <w:link w:val="10"/>
     <w:uiPriority w:val="9"/>
     <w:qFormat/>
+    <w:rsid w:val="00B84704"/>
     <w:pPr>
       <w:numPr>
         <w:numId w:val="2"/>
       </w:numPr>
+      <w:spacing w:before="0" w:after="0" w:line="240" w:lineRule="auto"/>
       <w:outlineLvl w:val="0"/>
     </w:pPr>
     <w:rPr>
+      <w:rFonts w:ascii="Times New Roman" w:hAnsi="Times New Roman" w:cs="Times New Roman"/>
       <w:b/>
       <w:bCs/>
       <w:sz w:val="36"/>
@@ -15744,9 +18671,9 @@
     <w:basedOn w:val="a2"/>
     <w:link w:val="1"/>
     <w:uiPriority w:val="9"/>
-    <w:rsid w:val="008B769A"/>
+    <w:rsid w:val="00B84704"/>
     <w:rPr>
-      <w:rFonts w:ascii="Liberation Sans" w:eastAsia="Microsoft YaHei" w:hAnsi="Liberation Sans"/>
+      <w:rFonts w:ascii="Times New Roman" w:eastAsia="Microsoft YaHei" w:hAnsi="Times New Roman" w:cs="Times New Roman"/>
       <w:b/>
       <w:bCs/>
       <w:sz w:val="36"/>

</xml_diff>

<commit_message>
update report and add pics
</commit_message>
<xml_diff>
--- a/curse_project/project_2/Отчет по Verilog. Симоновский Д.Л. гр. 5130901_10101.docx
+++ b/curse_project/project_2/Отчет по Verilog. Симоновский Д.Л. гр. 5130901_10101.docx
@@ -893,7 +893,6 @@
             </w:r>
             <w:r>
               <w:rPr>
-                <w:rFonts w:hint="eastAsia"/>
                 <w:noProof/>
               </w:rPr>
               <w:fldChar w:fldCharType="separate"/>
@@ -983,7 +982,6 @@
             </w:r>
             <w:r>
               <w:rPr>
-                <w:rFonts w:hint="eastAsia"/>
                 <w:noProof/>
               </w:rPr>
               <w:fldChar w:fldCharType="separate"/>
@@ -1070,7 +1068,6 @@
             </w:r>
             <w:r>
               <w:rPr>
-                <w:rFonts w:hint="eastAsia"/>
                 <w:noProof/>
               </w:rPr>
               <w:fldChar w:fldCharType="separate"/>
@@ -1157,7 +1154,6 @@
             </w:r>
             <w:r>
               <w:rPr>
-                <w:rFonts w:hint="eastAsia"/>
                 <w:noProof/>
               </w:rPr>
               <w:fldChar w:fldCharType="separate"/>
@@ -1247,7 +1243,6 @@
             </w:r>
             <w:r>
               <w:rPr>
-                <w:rFonts w:hint="eastAsia"/>
                 <w:noProof/>
               </w:rPr>
               <w:fldChar w:fldCharType="separate"/>
@@ -1334,7 +1329,6 @@
             </w:r>
             <w:r>
               <w:rPr>
-                <w:rFonts w:hint="eastAsia"/>
                 <w:noProof/>
               </w:rPr>
               <w:fldChar w:fldCharType="separate"/>
@@ -1421,7 +1415,6 @@
             </w:r>
             <w:r>
               <w:rPr>
-                <w:rFonts w:hint="eastAsia"/>
                 <w:noProof/>
               </w:rPr>
               <w:fldChar w:fldCharType="separate"/>
@@ -1511,7 +1504,6 @@
             </w:r>
             <w:r>
               <w:rPr>
-                <w:rFonts w:hint="eastAsia"/>
                 <w:noProof/>
               </w:rPr>
               <w:fldChar w:fldCharType="separate"/>
@@ -7401,28 +7393,70 @@
         <w:jc w:val="center"/>
         <w:rPr>
           <w:rFonts w:ascii="Times New Roman" w:hAnsi="Times New Roman" w:cs="Times New Roman"/>
+        </w:rPr>
+      </w:pPr>
+      <w:bookmarkStart w:id="20" w:name="_Toc165980343"/>
+      <w:r>
+        <w:rPr>
+          <w:rFonts w:ascii="Times New Roman" w:hAnsi="Times New Roman" w:cs="Times New Roman"/>
+        </w:rPr>
+        <w:t>Рис</w:t>
+      </w:r>
+      <w:r>
+        <w:rPr>
+          <w:rFonts w:ascii="Times New Roman" w:hAnsi="Times New Roman" w:cs="Times New Roman"/>
           <w:lang w:val="en-US"/>
         </w:rPr>
-      </w:pPr>
-      <w:bookmarkStart w:id="20" w:name="_Toc165980343"/>
-      <w:r>
-        <w:rPr>
-          <w:rFonts w:ascii="Times New Roman" w:hAnsi="Times New Roman" w:cs="Times New Roman"/>
-        </w:rPr>
-        <w:t>Рис</w:t>
+        <w:t xml:space="preserve">. </w:t>
       </w:r>
       <w:r>
         <w:rPr>
           <w:rFonts w:ascii="Times New Roman" w:hAnsi="Times New Roman" w:cs="Times New Roman"/>
           <w:lang w:val="en-US"/>
         </w:rPr>
-        <w:t xml:space="preserve">. </w:t>
+        <w:fldChar w:fldCharType="begin"/>
       </w:r>
       <w:r>
         <w:rPr>
           <w:rFonts w:ascii="Times New Roman" w:hAnsi="Times New Roman" w:cs="Times New Roman"/>
           <w:lang w:val="en-US"/>
         </w:rPr>
+        <w:instrText xml:space="preserve"> STYLEREF 1 \s </w:instrText>
+      </w:r>
+      <w:r>
+        <w:rPr>
+          <w:rFonts w:ascii="Times New Roman" w:hAnsi="Times New Roman" w:cs="Times New Roman"/>
+          <w:lang w:val="en-US"/>
+        </w:rPr>
+        <w:fldChar w:fldCharType="separate"/>
+      </w:r>
+      <w:r>
+        <w:rPr>
+          <w:rFonts w:ascii="Times New Roman" w:hAnsi="Times New Roman" w:cs="Times New Roman"/>
+          <w:noProof/>
+          <w:lang w:val="en-US"/>
+        </w:rPr>
+        <w:t>2</w:t>
+      </w:r>
+      <w:r>
+        <w:rPr>
+          <w:rFonts w:ascii="Times New Roman" w:hAnsi="Times New Roman" w:cs="Times New Roman"/>
+          <w:lang w:val="en-US"/>
+        </w:rPr>
+        <w:fldChar w:fldCharType="end"/>
+      </w:r>
+      <w:r>
+        <w:rPr>
+          <w:rFonts w:ascii="Times New Roman" w:hAnsi="Times New Roman" w:cs="Times New Roman"/>
+          <w:lang w:val="en-US"/>
+        </w:rPr>
+        <w:t>.</w:t>
+      </w:r>
+      <w:r>
+        <w:rPr>
+          <w:rFonts w:ascii="Times New Roman" w:hAnsi="Times New Roman" w:cs="Times New Roman"/>
+          <w:lang w:val="en-US"/>
+        </w:rPr>
         <w:fldChar w:fldCharType="begin"/>
       </w:r>
       <w:r>
@@ -7430,7 +7464,7 @@
           <w:rFonts w:ascii="Times New Roman" w:hAnsi="Times New Roman" w:cs="Times New Roman"/>
           <w:lang w:val="en-US"/>
         </w:rPr>
-        <w:instrText xml:space="preserve"> STYLEREF 1 \s </w:instrText>
+        <w:instrText xml:space="preserve"> SEQ Рис. \* ARABIC \s 1 </w:instrText>
       </w:r>
       <w:r>
         <w:rPr>
@@ -7445,7 +7479,7 @@
           <w:noProof/>
           <w:lang w:val="en-US"/>
         </w:rPr>
-        <w:t>2</w:t>
+        <w:t>10</w:t>
       </w:r>
       <w:r>
         <w:rPr>
@@ -7459,96 +7493,49 @@
           <w:rFonts w:ascii="Times New Roman" w:hAnsi="Times New Roman" w:cs="Times New Roman"/>
           <w:lang w:val="en-US"/>
         </w:rPr>
-        <w:t>.</w:t>
+        <w:t>. Schematic</w:t>
+      </w:r>
+      <w:r>
+        <w:rPr>
+          <w:rFonts w:ascii="Times New Roman" w:hAnsi="Times New Roman" w:cs="Times New Roman"/>
+        </w:rPr>
+        <w:t xml:space="preserve"> </w:t>
+      </w:r>
+      <w:r>
+        <w:rPr>
+          <w:rFonts w:ascii="Times New Roman" w:hAnsi="Times New Roman" w:cs="Times New Roman"/>
+        </w:rPr>
+        <w:t>в</w:t>
+      </w:r>
+      <w:r>
+        <w:rPr>
+          <w:rFonts w:ascii="Times New Roman" w:hAnsi="Times New Roman" w:cs="Times New Roman"/>
+        </w:rPr>
+        <w:t xml:space="preserve"> </w:t>
       </w:r>
       <w:r>
         <w:rPr>
           <w:rFonts w:ascii="Times New Roman" w:hAnsi="Times New Roman" w:cs="Times New Roman"/>
           <w:lang w:val="en-US"/>
         </w:rPr>
-        <w:fldChar w:fldCharType="begin"/>
+        <w:t>Platform</w:t>
+      </w:r>
+      <w:r>
+        <w:rPr>
+          <w:rFonts w:ascii="Times New Roman" w:hAnsi="Times New Roman" w:cs="Times New Roman"/>
+        </w:rPr>
+        <w:t xml:space="preserve"> </w:t>
       </w:r>
       <w:r>
         <w:rPr>
           <w:rFonts w:ascii="Times New Roman" w:hAnsi="Times New Roman" w:cs="Times New Roman"/>
           <w:lang w:val="en-US"/>
         </w:rPr>
-        <w:instrText xml:space="preserve"> SEQ Рис. \* ARABIC \s 1 </w:instrText>
-      </w:r>
-      <w:r>
-        <w:rPr>
-          <w:rFonts w:ascii="Times New Roman" w:hAnsi="Times New Roman" w:cs="Times New Roman"/>
-          <w:lang w:val="en-US"/>
-        </w:rPr>
-        <w:fldChar w:fldCharType="separate"/>
-      </w:r>
-      <w:r>
-        <w:rPr>
-          <w:rFonts w:ascii="Times New Roman" w:hAnsi="Times New Roman" w:cs="Times New Roman"/>
-          <w:noProof/>
-          <w:lang w:val="en-US"/>
-        </w:rPr>
-        <w:t>10</w:t>
-      </w:r>
-      <w:r>
-        <w:rPr>
-          <w:rFonts w:ascii="Times New Roman" w:hAnsi="Times New Roman" w:cs="Times New Roman"/>
-          <w:lang w:val="en-US"/>
-        </w:rPr>
-        <w:fldChar w:fldCharType="end"/>
-      </w:r>
-      <w:r>
-        <w:rPr>
-          <w:rFonts w:ascii="Times New Roman" w:hAnsi="Times New Roman" w:cs="Times New Roman"/>
-          <w:lang w:val="en-US"/>
-        </w:rPr>
-        <w:t>. Schematic</w:t>
-      </w:r>
-      <w:r>
-        <w:rPr>
-          <w:rFonts w:ascii="Times New Roman" w:hAnsi="Times New Roman" w:cs="Times New Roman"/>
-          <w:lang w:val="en-US"/>
-        </w:rPr>
-        <w:t xml:space="preserve"> </w:t>
-      </w:r>
-      <w:r>
-        <w:rPr>
-          <w:rFonts w:ascii="Times New Roman" w:hAnsi="Times New Roman" w:cs="Times New Roman"/>
-        </w:rPr>
-        <w:t>в</w:t>
-      </w:r>
-      <w:r>
-        <w:rPr>
-          <w:rFonts w:ascii="Times New Roman" w:hAnsi="Times New Roman" w:cs="Times New Roman"/>
-          <w:lang w:val="en-US"/>
-        </w:rPr>
-        <w:t xml:space="preserve"> </w:t>
-      </w:r>
-      <w:r>
-        <w:rPr>
-          <w:rFonts w:ascii="Times New Roman" w:hAnsi="Times New Roman" w:cs="Times New Roman"/>
-          <w:lang w:val="en-US"/>
-        </w:rPr>
-        <w:t>Platform</w:t>
-      </w:r>
-      <w:r>
-        <w:rPr>
-          <w:rFonts w:ascii="Times New Roman" w:hAnsi="Times New Roman" w:cs="Times New Roman"/>
-          <w:lang w:val="en-US"/>
-        </w:rPr>
-        <w:t xml:space="preserve"> </w:t>
-      </w:r>
-      <w:r>
-        <w:rPr>
-          <w:rFonts w:ascii="Times New Roman" w:hAnsi="Times New Roman" w:cs="Times New Roman"/>
-          <w:lang w:val="en-US"/>
-        </w:rPr>
         <w:t>Designer</w:t>
       </w:r>
       <w:r>
         <w:rPr>
           <w:rFonts w:ascii="Times New Roman" w:hAnsi="Times New Roman" w:cs="Times New Roman"/>
-          <w:lang w:val="en-US"/>
         </w:rPr>
         <w:t>.</w:t>
       </w:r>
@@ -10166,16 +10153,12 @@
       <w:r>
         <w:rPr>
           <w:rFonts w:ascii="Times New Roman" w:hAnsi="Times New Roman" w:cs="Times New Roman"/>
-          <w:i w:val="0"/>
-          <w:iCs w:val="0"/>
-          <w:noProof/>
-          <w:lang w:val="en-US"/>
         </w:rPr>
         <w:drawing>
-          <wp:inline distT="0" distB="0" distL="0" distR="0" wp14:anchorId="03433E95" wp14:editId="4078C7D5">
-            <wp:extent cx="5236845" cy="2195830"/>
-            <wp:effectExtent l="0" t="0" r="1905" b="0"/>
-            <wp:docPr id="789156071" name="Рисунок 5"/>
+          <wp:inline distT="0" distB="0" distL="0" distR="0" wp14:anchorId="45D1EF04" wp14:editId="1DC8BE2C">
+            <wp:extent cx="4320000" cy="893794"/>
+            <wp:effectExtent l="0" t="0" r="4445" b="1905"/>
+            <wp:docPr id="943669552" name="Рисунок 1"/>
             <wp:cNvGraphicFramePr>
               <a:graphicFrameLocks xmlns:a="http://schemas.openxmlformats.org/drawingml/2006/main" noChangeAspect="1"/>
             </wp:cNvGraphicFramePr>
@@ -10183,36 +10166,23 @@
               <a:graphicData uri="http://schemas.openxmlformats.org/drawingml/2006/picture">
                 <pic:pic xmlns:pic="http://schemas.openxmlformats.org/drawingml/2006/picture">
                   <pic:nvPicPr>
-                    <pic:cNvPr id="0" name="Picture 5"/>
-                    <pic:cNvPicPr>
-                      <a:picLocks noChangeAspect="1" noChangeArrowheads="1"/>
-                    </pic:cNvPicPr>
+                    <pic:cNvPr id="943669552" name=""/>
+                    <pic:cNvPicPr/>
                   </pic:nvPicPr>
                   <pic:blipFill>
-                    <a:blip r:embed="rId29">
-                      <a:extLst>
-                        <a:ext uri="{28A0092B-C50C-407E-A947-70E740481C1C}">
-                          <a14:useLocalDpi xmlns:a14="http://schemas.microsoft.com/office/drawing/2010/main" val="0"/>
-                        </a:ext>
-                      </a:extLst>
-                    </a:blip>
-                    <a:srcRect/>
+                    <a:blip r:embed="rId29"/>
                     <a:stretch>
                       <a:fillRect/>
                     </a:stretch>
                   </pic:blipFill>
-                  <pic:spPr bwMode="auto">
+                  <pic:spPr>
                     <a:xfrm>
                       <a:off x="0" y="0"/>
-                      <a:ext cx="5236845" cy="2195830"/>
+                      <a:ext cx="4320000" cy="893794"/>
                     </a:xfrm>
                     <a:prstGeom prst="rect">
                       <a:avLst/>
                     </a:prstGeom>
-                    <a:noFill/>
-                    <a:ln>
-                      <a:noFill/>
-                    </a:ln>
                   </pic:spPr>
                 </pic:pic>
               </a:graphicData>
@@ -10362,17 +10332,12 @@
       <w:r>
         <w:rPr>
           <w:rFonts w:ascii="Times New Roman" w:hAnsi="Times New Roman" w:cs="Times New Roman"/>
-          <w:i w:val="0"/>
-          <w:iCs w:val="0"/>
-          <w:noProof/>
-          <w:lang w:val="en-US"/>
-        </w:rPr>
-        <w:lastRenderedPageBreak/>
+        </w:rPr>
         <w:drawing>
-          <wp:inline distT="0" distB="0" distL="0" distR="0" wp14:anchorId="2DB7CBD1" wp14:editId="7F12E3F1">
-            <wp:extent cx="5236845" cy="2195830"/>
-            <wp:effectExtent l="0" t="0" r="1905" b="0"/>
-            <wp:docPr id="345927045" name="Рисунок 5"/>
+          <wp:inline distT="0" distB="0" distL="0" distR="0" wp14:anchorId="012E5F51" wp14:editId="65D04C5D">
+            <wp:extent cx="4320000" cy="2051583"/>
+            <wp:effectExtent l="0" t="0" r="4445" b="6350"/>
+            <wp:docPr id="1828686995" name="Рисунок 1"/>
             <wp:cNvGraphicFramePr>
               <a:graphicFrameLocks xmlns:a="http://schemas.openxmlformats.org/drawingml/2006/main" noChangeAspect="1"/>
             </wp:cNvGraphicFramePr>
@@ -10380,36 +10345,23 @@
               <a:graphicData uri="http://schemas.openxmlformats.org/drawingml/2006/picture">
                 <pic:pic xmlns:pic="http://schemas.openxmlformats.org/drawingml/2006/picture">
                   <pic:nvPicPr>
-                    <pic:cNvPr id="0" name="Picture 5"/>
-                    <pic:cNvPicPr>
-                      <a:picLocks noChangeAspect="1" noChangeArrowheads="1"/>
-                    </pic:cNvPicPr>
+                    <pic:cNvPr id="1828686995" name=""/>
+                    <pic:cNvPicPr/>
                   </pic:nvPicPr>
                   <pic:blipFill>
-                    <a:blip r:embed="rId29">
-                      <a:extLst>
-                        <a:ext uri="{28A0092B-C50C-407E-A947-70E740481C1C}">
-                          <a14:useLocalDpi xmlns:a14="http://schemas.microsoft.com/office/drawing/2010/main" val="0"/>
-                        </a:ext>
-                      </a:extLst>
-                    </a:blip>
-                    <a:srcRect/>
+                    <a:blip r:embed="rId30"/>
                     <a:stretch>
                       <a:fillRect/>
                     </a:stretch>
                   </pic:blipFill>
-                  <pic:spPr bwMode="auto">
+                  <pic:spPr>
                     <a:xfrm>
                       <a:off x="0" y="0"/>
-                      <a:ext cx="5236845" cy="2195830"/>
+                      <a:ext cx="4320000" cy="2051583"/>
                     </a:xfrm>
                     <a:prstGeom prst="rect">
                       <a:avLst/>
                     </a:prstGeom>
-                    <a:noFill/>
-                    <a:ln>
-                      <a:noFill/>
-                    </a:ln>
                   </pic:spPr>
                 </pic:pic>
               </a:graphicData>
@@ -10540,6 +10492,7 @@
           <w:i w:val="0"/>
           <w:iCs w:val="0"/>
         </w:rPr>
+        <w:lastRenderedPageBreak/>
         <w:t xml:space="preserve">После каждого нажатия появляется надпись, а также светодиод сдвигается левее. По достижению </w:t>
       </w:r>
       <w:r>
@@ -10700,7 +10653,7 @@
                     <pic:cNvPicPr/>
                   </pic:nvPicPr>
                   <pic:blipFill>
-                    <a:blip r:embed="rId30"/>
+                    <a:blip r:embed="rId31"/>
                     <a:stretch>
                       <a:fillRect/>
                     </a:stretch>
@@ -10925,7 +10878,7 @@
                     <pic:cNvPicPr/>
                   </pic:nvPicPr>
                   <pic:blipFill>
-                    <a:blip r:embed="rId31"/>
+                    <a:blip r:embed="rId32"/>
                     <a:stretch>
                       <a:fillRect/>
                     </a:stretch>
@@ -10980,7 +10933,7 @@
                     <pic:cNvPicPr/>
                   </pic:nvPicPr>
                   <pic:blipFill>
-                    <a:blip r:embed="rId32"/>
+                    <a:blip r:embed="rId33"/>
                     <a:stretch>
                       <a:fillRect/>
                     </a:stretch>
@@ -11311,7 +11264,7 @@
                     </pic:cNvPicPr>
                   </pic:nvPicPr>
                   <pic:blipFill>
-                    <a:blip r:embed="rId33" cstate="print">
+                    <a:blip r:embed="rId34" cstate="print">
                       <a:extLst>
                         <a:ext uri="{28A0092B-C50C-407E-A947-70E740481C1C}">
                           <a14:useLocalDpi xmlns:a14="http://schemas.microsoft.com/office/drawing/2010/main" val="0"/>
@@ -11408,7 +11361,7 @@
                     <pic:cNvPicPr/>
                   </pic:nvPicPr>
                   <pic:blipFill>
-                    <a:blip r:embed="rId34"/>
+                    <a:blip r:embed="rId35"/>
                     <a:stretch>
                       <a:fillRect/>
                     </a:stretch>
@@ -11603,7 +11556,7 @@
                     <pic:cNvPicPr/>
                   </pic:nvPicPr>
                   <pic:blipFill>
-                    <a:blip r:embed="rId35"/>
+                    <a:blip r:embed="rId36"/>
                     <a:stretch>
                       <a:fillRect/>
                     </a:stretch>
@@ -11784,7 +11737,7 @@
                     <pic:cNvPicPr/>
                   </pic:nvPicPr>
                   <pic:blipFill>
-                    <a:blip r:embed="rId36"/>
+                    <a:blip r:embed="rId37"/>
                     <a:stretch>
                       <a:fillRect/>
                     </a:stretch>
@@ -11997,7 +11950,7 @@
                     <pic:cNvPicPr/>
                   </pic:nvPicPr>
                   <pic:blipFill>
-                    <a:blip r:embed="rId37"/>
+                    <a:blip r:embed="rId38"/>
                     <a:stretch>
                       <a:fillRect/>
                     </a:stretch>
@@ -12176,16 +12129,12 @@
       <w:r>
         <w:rPr>
           <w:rFonts w:ascii="Times New Roman" w:hAnsi="Times New Roman" w:cs="Times New Roman"/>
-          <w:i w:val="0"/>
-          <w:iCs w:val="0"/>
-          <w:noProof/>
-          <w:lang w:val="en-US"/>
         </w:rPr>
         <w:drawing>
-          <wp:inline distT="0" distB="0" distL="0" distR="0" wp14:anchorId="46998018" wp14:editId="09D3EB5E">
-            <wp:extent cx="5236845" cy="2195830"/>
-            <wp:effectExtent l="0" t="0" r="1905" b="0"/>
-            <wp:docPr id="1177227505" name="Рисунок 5"/>
+          <wp:inline distT="0" distB="0" distL="0" distR="0" wp14:anchorId="600031B9" wp14:editId="64A1DBFB">
+            <wp:extent cx="4320000" cy="2051580"/>
+            <wp:effectExtent l="0" t="0" r="4445" b="6350"/>
+            <wp:docPr id="1795938378" name="Рисунок 1"/>
             <wp:cNvGraphicFramePr>
               <a:graphicFrameLocks xmlns:a="http://schemas.openxmlformats.org/drawingml/2006/main" noChangeAspect="1"/>
             </wp:cNvGraphicFramePr>
@@ -12193,36 +12142,23 @@
               <a:graphicData uri="http://schemas.openxmlformats.org/drawingml/2006/picture">
                 <pic:pic xmlns:pic="http://schemas.openxmlformats.org/drawingml/2006/picture">
                   <pic:nvPicPr>
-                    <pic:cNvPr id="0" name="Picture 5"/>
-                    <pic:cNvPicPr>
-                      <a:picLocks noChangeAspect="1" noChangeArrowheads="1"/>
-                    </pic:cNvPicPr>
+                    <pic:cNvPr id="1795938378" name=""/>
+                    <pic:cNvPicPr/>
                   </pic:nvPicPr>
                   <pic:blipFill>
-                    <a:blip r:embed="rId29">
-                      <a:extLst>
-                        <a:ext uri="{28A0092B-C50C-407E-A947-70E740481C1C}">
-                          <a14:useLocalDpi xmlns:a14="http://schemas.microsoft.com/office/drawing/2010/main" val="0"/>
-                        </a:ext>
-                      </a:extLst>
-                    </a:blip>
-                    <a:srcRect/>
+                    <a:blip r:embed="rId30"/>
                     <a:stretch>
                       <a:fillRect/>
                     </a:stretch>
                   </pic:blipFill>
-                  <pic:spPr bwMode="auto">
+                  <pic:spPr>
                     <a:xfrm>
                       <a:off x="0" y="0"/>
-                      <a:ext cx="5236845" cy="2195830"/>
+                      <a:ext cx="4320000" cy="2051580"/>
                     </a:xfrm>
                     <a:prstGeom prst="rect">
                       <a:avLst/>
                     </a:prstGeom>
-                    <a:noFill/>
-                    <a:ln>
-                      <a:noFill/>
-                    </a:ln>
                   </pic:spPr>
                 </pic:pic>
               </a:graphicData>
@@ -12448,6 +12384,7 @@
       <w:r>
         <w:rPr>
           <w:rFonts w:ascii="Times New Roman" w:hAnsi="Times New Roman" w:cs="Times New Roman"/>
+          <w:noProof/>
         </w:rPr>
         <w:drawing>
           <wp:inline distT="0" distB="0" distL="0" distR="0" wp14:anchorId="7AC9E0F1" wp14:editId="38869DF1">
@@ -12465,7 +12402,7 @@
                     <pic:cNvPicPr/>
                   </pic:nvPicPr>
                   <pic:blipFill>
-                    <a:blip r:embed="rId38"/>
+                    <a:blip r:embed="rId39"/>
                     <a:stretch>
                       <a:fillRect/>
                     </a:stretch>
@@ -12779,6 +12716,7 @@
       <w:r>
         <w:rPr>
           <w:rFonts w:ascii="Times New Roman" w:hAnsi="Times New Roman" w:cs="Times New Roman"/>
+          <w:noProof/>
         </w:rPr>
         <w:drawing>
           <wp:inline distT="0" distB="0" distL="0" distR="0" wp14:anchorId="40AE2BA6" wp14:editId="79E6A4CF">
@@ -12796,7 +12734,7 @@
                     <pic:cNvPicPr/>
                   </pic:nvPicPr>
                   <pic:blipFill rotWithShape="1">
-                    <a:blip r:embed="rId39"/>
+                    <a:blip r:embed="rId40"/>
                     <a:srcRect t="1" b="847"/>
                     <a:stretch/>
                   </pic:blipFill>
@@ -13167,7 +13105,7 @@
                     <pic:cNvPicPr/>
                   </pic:nvPicPr>
                   <pic:blipFill rotWithShape="1">
-                    <a:blip r:embed="rId40"/>
+                    <a:blip r:embed="rId41"/>
                     <a:srcRect l="830"/>
                     <a:stretch/>
                   </pic:blipFill>
@@ -13366,7 +13304,7 @@
                     <pic:cNvPicPr/>
                   </pic:nvPicPr>
                   <pic:blipFill rotWithShape="1">
-                    <a:blip r:embed="rId41"/>
+                    <a:blip r:embed="rId42"/>
                     <a:srcRect l="934"/>
                     <a:stretch/>
                   </pic:blipFill>
@@ -13557,7 +13495,7 @@
                     </pic:cNvPicPr>
                   </pic:nvPicPr>
                   <pic:blipFill>
-                    <a:blip r:embed="rId42" cstate="print">
+                    <a:blip r:embed="rId43" cstate="print">
                       <a:extLst>
                         <a:ext uri="{28A0092B-C50C-407E-A947-70E740481C1C}">
                           <a14:useLocalDpi xmlns:a14="http://schemas.microsoft.com/office/drawing/2010/main" val="0"/>
@@ -13654,7 +13592,7 @@
                     <pic:cNvPicPr/>
                   </pic:nvPicPr>
                   <pic:blipFill rotWithShape="1">
-                    <a:blip r:embed="rId43"/>
+                    <a:blip r:embed="rId44"/>
                     <a:srcRect l="488" r="1"/>
                     <a:stretch/>
                   </pic:blipFill>
@@ -13973,7 +13911,7 @@
                     <pic:cNvPicPr/>
                   </pic:nvPicPr>
                   <pic:blipFill>
-                    <a:blip r:embed="rId44"/>
+                    <a:blip r:embed="rId45"/>
                     <a:stretch>
                       <a:fillRect/>
                     </a:stretch>
@@ -14272,7 +14210,7 @@
                     </pic:cNvPicPr>
                   </pic:nvPicPr>
                   <pic:blipFill>
-                    <a:blip r:embed="rId45" cstate="print">
+                    <a:blip r:embed="rId46" cstate="print">
                       <a:extLst>
                         <a:ext uri="{28A0092B-C50C-407E-A947-70E740481C1C}">
                           <a14:useLocalDpi xmlns:a14="http://schemas.microsoft.com/office/drawing/2010/main" val="0"/>
@@ -14530,7 +14468,7 @@
                     <pic:cNvPicPr/>
                   </pic:nvPicPr>
                   <pic:blipFill>
-                    <a:blip r:embed="rId46"/>
+                    <a:blip r:embed="rId47"/>
                     <a:stretch>
                       <a:fillRect/>
                     </a:stretch>
@@ -14700,16 +14638,12 @@
       <w:r>
         <w:rPr>
           <w:rFonts w:ascii="Times New Roman" w:hAnsi="Times New Roman" w:cs="Times New Roman"/>
-          <w:i w:val="0"/>
-          <w:iCs w:val="0"/>
-          <w:noProof/>
-          <w:lang w:val="en-US"/>
         </w:rPr>
         <w:drawing>
-          <wp:inline distT="0" distB="0" distL="0" distR="0" wp14:anchorId="3538B94A" wp14:editId="5C291563">
-            <wp:extent cx="5234940" cy="2194560"/>
-            <wp:effectExtent l="0" t="0" r="3810" b="0"/>
-            <wp:docPr id="481279031" name="Рисунок 3"/>
+          <wp:inline distT="0" distB="0" distL="0" distR="0" wp14:anchorId="00A14FBE" wp14:editId="16DB7E71">
+            <wp:extent cx="4320000" cy="934990"/>
+            <wp:effectExtent l="0" t="0" r="4445" b="0"/>
+            <wp:docPr id="1907683613" name="Рисунок 1"/>
             <wp:cNvGraphicFramePr>
               <a:graphicFrameLocks xmlns:a="http://schemas.openxmlformats.org/drawingml/2006/main" noChangeAspect="1"/>
             </wp:cNvGraphicFramePr>
@@ -14717,36 +14651,23 @@
               <a:graphicData uri="http://schemas.openxmlformats.org/drawingml/2006/picture">
                 <pic:pic xmlns:pic="http://schemas.openxmlformats.org/drawingml/2006/picture">
                   <pic:nvPicPr>
-                    <pic:cNvPr id="0" name="Picture 3"/>
-                    <pic:cNvPicPr>
-                      <a:picLocks noChangeAspect="1" noChangeArrowheads="1"/>
-                    </pic:cNvPicPr>
+                    <pic:cNvPr id="1907683613" name=""/>
+                    <pic:cNvPicPr/>
                   </pic:nvPicPr>
                   <pic:blipFill>
-                    <a:blip r:embed="rId29">
-                      <a:extLst>
-                        <a:ext uri="{28A0092B-C50C-407E-A947-70E740481C1C}">
-                          <a14:useLocalDpi xmlns:a14="http://schemas.microsoft.com/office/drawing/2010/main" val="0"/>
-                        </a:ext>
-                      </a:extLst>
-                    </a:blip>
-                    <a:srcRect/>
+                    <a:blip r:embed="rId48"/>
                     <a:stretch>
                       <a:fillRect/>
                     </a:stretch>
                   </pic:blipFill>
-                  <pic:spPr bwMode="auto">
+                  <pic:spPr>
                     <a:xfrm>
                       <a:off x="0" y="0"/>
-                      <a:ext cx="5234940" cy="2194560"/>
+                      <a:ext cx="4320000" cy="934990"/>
                     </a:xfrm>
                     <a:prstGeom prst="rect">
                       <a:avLst/>
                     </a:prstGeom>
-                    <a:noFill/>
-                    <a:ln>
-                      <a:noFill/>
-                    </a:ln>
                   </pic:spPr>
                 </pic:pic>
               </a:graphicData>
@@ -14762,7 +14683,6 @@
         <w:jc w:val="center"/>
         <w:rPr>
           <w:rFonts w:ascii="Times New Roman" w:hAnsi="Times New Roman" w:cs="Times New Roman"/>
-          <w:lang w:val="en-US"/>
         </w:rPr>
       </w:pPr>
       <w:r>
@@ -14863,17 +14783,15 @@
           <w:i w:val="0"/>
           <w:iCs w:val="0"/>
           <w:noProof/>
-          <w:lang w:val="en-US"/>
-        </w:rPr>
-      </w:pPr>
-      <w:r>
-        <w:rPr>
-          <w:rFonts w:ascii="Times New Roman" w:hAnsi="Times New Roman" w:cs="Times New Roman"/>
-          <w:i w:val="0"/>
-          <w:iCs w:val="0"/>
-          <w:noProof/>
-        </w:rPr>
-        <w:lastRenderedPageBreak/>
+        </w:rPr>
+      </w:pPr>
+      <w:r>
+        <w:rPr>
+          <w:rFonts w:ascii="Times New Roman" w:hAnsi="Times New Roman" w:cs="Times New Roman"/>
+          <w:i w:val="0"/>
+          <w:iCs w:val="0"/>
+          <w:noProof/>
+        </w:rPr>
         <w:t>Нажмем кнопку несколько раз, будет следующий результат</w:t>
       </w:r>
       <w:r>
@@ -14899,16 +14817,13 @@
       <w:r>
         <w:rPr>
           <w:rFonts w:ascii="Times New Roman" w:hAnsi="Times New Roman" w:cs="Times New Roman"/>
-          <w:i w:val="0"/>
-          <w:iCs w:val="0"/>
-          <w:noProof/>
-          <w:lang w:val="en-US"/>
-        </w:rPr>
+        </w:rPr>
+        <w:lastRenderedPageBreak/>
         <w:drawing>
-          <wp:inline distT="0" distB="0" distL="0" distR="0" wp14:anchorId="504BBD53" wp14:editId="04AAE895">
-            <wp:extent cx="5234940" cy="2194560"/>
-            <wp:effectExtent l="0" t="0" r="3810" b="0"/>
-            <wp:docPr id="1761343731" name="Рисунок 3"/>
+          <wp:inline distT="0" distB="0" distL="0" distR="0" wp14:anchorId="27F218BF" wp14:editId="7F4D9C5D">
+            <wp:extent cx="4320000" cy="1786154"/>
+            <wp:effectExtent l="0" t="0" r="4445" b="5080"/>
+            <wp:docPr id="1225377299" name="Рисунок 1"/>
             <wp:cNvGraphicFramePr>
               <a:graphicFrameLocks xmlns:a="http://schemas.openxmlformats.org/drawingml/2006/main" noChangeAspect="1"/>
             </wp:cNvGraphicFramePr>
@@ -14916,36 +14831,23 @@
               <a:graphicData uri="http://schemas.openxmlformats.org/drawingml/2006/picture">
                 <pic:pic xmlns:pic="http://schemas.openxmlformats.org/drawingml/2006/picture">
                   <pic:nvPicPr>
-                    <pic:cNvPr id="0" name="Picture 3"/>
-                    <pic:cNvPicPr>
-                      <a:picLocks noChangeAspect="1" noChangeArrowheads="1"/>
-                    </pic:cNvPicPr>
+                    <pic:cNvPr id="1225377299" name=""/>
+                    <pic:cNvPicPr/>
                   </pic:nvPicPr>
                   <pic:blipFill>
-                    <a:blip r:embed="rId29">
-                      <a:extLst>
-                        <a:ext uri="{28A0092B-C50C-407E-A947-70E740481C1C}">
-                          <a14:useLocalDpi xmlns:a14="http://schemas.microsoft.com/office/drawing/2010/main" val="0"/>
-                        </a:ext>
-                      </a:extLst>
-                    </a:blip>
-                    <a:srcRect/>
+                    <a:blip r:embed="rId49"/>
                     <a:stretch>
                       <a:fillRect/>
                     </a:stretch>
                   </pic:blipFill>
-                  <pic:spPr bwMode="auto">
+                  <pic:spPr>
                     <a:xfrm>
                       <a:off x="0" y="0"/>
-                      <a:ext cx="5234940" cy="2194560"/>
+                      <a:ext cx="4320000" cy="1786154"/>
                     </a:xfrm>
                     <a:prstGeom prst="rect">
                       <a:avLst/>
                     </a:prstGeom>
-                    <a:noFill/>
-                    <a:ln>
-                      <a:noFill/>
-                    </a:ln>
                   </pic:spPr>
                 </pic:pic>
               </a:graphicData>
@@ -15175,7 +15077,7 @@
       </w:r>
     </w:p>
     <w:sectPr>
-      <w:footerReference w:type="default" r:id="rId47"/>
+      <w:footerReference w:type="default" r:id="rId50"/>
       <w:pgSz w:w="11906" w:h="16838"/>
       <w:pgMar w:top="1134" w:right="1134" w:bottom="1134" w:left="1134" w:header="0" w:footer="0" w:gutter="0"/>
       <w:pgNumType w:start="0"/>

</xml_diff>